<commit_message>
Update with params and align first page with pdf version
</commit_message>
<xml_diff>
--- a/AAGI_Word_Style_Template.docx
+++ b/AAGI_Word_Style_Template.docx
@@ -1,6 +1,6 @@
 
 <file path=word/document.xml><?xml version="1.0" encoding="utf-8"?>
-<w:document xmlns:wpc="http://schemas.microsoft.com/office/word/2010/wordprocessingCanvas" xmlns:cx="http://schemas.microsoft.com/office/drawing/2014/chartex" xmlns:cx1="http://schemas.microsoft.com/office/drawing/2015/9/8/chartex" xmlns:cx2="http://schemas.microsoft.com/office/drawing/2015/10/21/chartex" xmlns:cx3="http://schemas.microsoft.com/office/drawing/2016/5/9/chartex" xmlns:cx4="http://schemas.microsoft.com/office/drawing/2016/5/10/chartex" xmlns:cx5="http://schemas.microsoft.com/office/drawing/2016/5/11/chartex" xmlns:cx6="http://schemas.microsoft.com/office/drawing/2016/5/12/chartex" xmlns:cx7="http://schemas.microsoft.com/office/drawing/2016/5/13/chartex" xmlns:cx8="http://schemas.microsoft.com/office/drawing/2016/5/14/chartex" xmlns:mc="http://schemas.openxmlformats.org/markup-compatibility/2006" xmlns:aink="http://schemas.microsoft.com/office/drawing/2016/ink" xmlns:am3d="http://schemas.microsoft.com/office/drawing/2017/model3d" xmlns:o="urn:schemas-microsoft-com:office:office" xmlns:oel="http://schemas.microsoft.com/office/2019/extlst" xmlns:r="http://schemas.openxmlformats.org/officeDocument/2006/relationships" xmlns:m="http://schemas.openxmlformats.org/officeDocument/2006/math" xmlns:v="urn:schemas-microsoft-com:vml" xmlns:wp14="http://schemas.microsoft.com/office/word/2010/wordprocessingDrawing" xmlns:wp="http://schemas.openxmlformats.org/drawingml/2006/wordprocessingDrawing" xmlns:w10="urn:schemas-microsoft-com:office:word" xmlns:w="http://schemas.openxmlformats.org/wordprocessingml/2006/main" xmlns:w14="http://schemas.microsoft.com/office/word/2010/wordml" xmlns:w15="http://schemas.microsoft.com/office/word/2012/wordml" xmlns:w16cex="http://schemas.microsoft.com/office/word/2018/wordml/cex" xmlns:w16cid="http://schemas.microsoft.com/office/word/2016/wordml/cid" xmlns:w16="http://schemas.microsoft.com/office/word/2018/wordml" xmlns:w16sdtdh="http://schemas.microsoft.com/office/word/2020/wordml/sdtdatahash" xmlns:w16se="http://schemas.microsoft.com/office/word/2015/wordml/symex" xmlns:wpg="http://schemas.microsoft.com/office/word/2010/wordprocessingGroup" xmlns:wpi="http://schemas.microsoft.com/office/word/2010/wordprocessingInk" xmlns:wne="http://schemas.microsoft.com/office/word/2006/wordml" xmlns:wps="http://schemas.microsoft.com/office/word/2010/wordprocessingShape" mc:Ignorable="w14 w15 w16se w16cid w16 w16cex w16sdtdh wp14">
+<w:document xmlns:wpc="http://schemas.microsoft.com/office/word/2010/wordprocessingCanvas" xmlns:cx="http://schemas.microsoft.com/office/drawing/2014/chartex" xmlns:cx1="http://schemas.microsoft.com/office/drawing/2015/9/8/chartex" xmlns:cx2="http://schemas.microsoft.com/office/drawing/2015/10/21/chartex" xmlns:cx3="http://schemas.microsoft.com/office/drawing/2016/5/9/chartex" xmlns:cx4="http://schemas.microsoft.com/office/drawing/2016/5/10/chartex" xmlns:cx5="http://schemas.microsoft.com/office/drawing/2016/5/11/chartex" xmlns:cx6="http://schemas.microsoft.com/office/drawing/2016/5/12/chartex" xmlns:cx7="http://schemas.microsoft.com/office/drawing/2016/5/13/chartex" xmlns:cx8="http://schemas.microsoft.com/office/drawing/2016/5/14/chartex" xmlns:mc="http://schemas.openxmlformats.org/markup-compatibility/2006" xmlns:aink="http://schemas.microsoft.com/office/drawing/2016/ink" xmlns:am3d="http://schemas.microsoft.com/office/drawing/2017/model3d" xmlns:o="urn:schemas-microsoft-com:office:office" xmlns:oel="http://schemas.microsoft.com/office/2019/extlst" xmlns:r="http://schemas.openxmlformats.org/officeDocument/2006/relationships" xmlns:m="http://schemas.openxmlformats.org/officeDocument/2006/math" xmlns:v="urn:schemas-microsoft-com:vml" xmlns:wp14="http://schemas.microsoft.com/office/word/2010/wordprocessingDrawing" xmlns:wp="http://schemas.openxmlformats.org/drawingml/2006/wordprocessingDrawing" xmlns:w10="urn:schemas-microsoft-com:office:word" xmlns:w="http://schemas.openxmlformats.org/wordprocessingml/2006/main" xmlns:w14="http://schemas.microsoft.com/office/word/2010/wordml" xmlns:w15="http://schemas.microsoft.com/office/word/2012/wordml" xmlns:w16cex="http://schemas.microsoft.com/office/word/2018/wordml/cex" xmlns:w16cid="http://schemas.microsoft.com/office/word/2016/wordml/cid" xmlns:w16="http://schemas.microsoft.com/office/word/2018/wordml" xmlns:w16du="http://schemas.microsoft.com/office/word/2023/wordml/word16du" xmlns:w16sdtdh="http://schemas.microsoft.com/office/word/2020/wordml/sdtdatahash" xmlns:w16se="http://schemas.microsoft.com/office/word/2015/wordml/symex" xmlns:wpg="http://schemas.microsoft.com/office/word/2010/wordprocessingGroup" xmlns:wpi="http://schemas.microsoft.com/office/word/2010/wordprocessingInk" xmlns:wne="http://schemas.microsoft.com/office/word/2006/wordml" xmlns:wps="http://schemas.microsoft.com/office/word/2010/wordprocessingShape" mc:Ignorable="w14 w15 w16se w16cid w16 w16cex w16sdtdh w16du wp14">
   <w:body>
     <w:p>
       <w:pPr>
@@ -8,7 +8,10 @@
         <w:ind w:left="-284" w:right="-336"/>
       </w:pPr>
       <w:r>
-        <w:t>AAGI Analytics for the Australian Grains Industry Report</w:t>
+        <w:t>Analytics for the Australian Grains Industry</w:t>
+      </w:r>
+      <w:r>
+        <w:t xml:space="preserve"> – ##### (AAGI-##)</w:t>
       </w:r>
     </w:p>
     <w:p>
@@ -620,8 +623,8 @@
         <w:tblLook w:val="07E0" w:firstRow="1" w:lastRow="1" w:firstColumn="1" w:lastColumn="1" w:noHBand="1" w:noVBand="1"/>
       </w:tblPr>
       <w:tblGrid>
-        <w:gridCol w:w="814"/>
-        <w:gridCol w:w="814"/>
+        <w:gridCol w:w="815"/>
+        <w:gridCol w:w="815"/>
       </w:tblGrid>
       <w:tr>
         <w:trPr>
@@ -798,7 +801,7 @@
 </file>
 
 <file path=word/endnotes.xml><?xml version="1.0" encoding="utf-8"?>
-<w:endnotes xmlns:wpc="http://schemas.microsoft.com/office/word/2010/wordprocessingCanvas" xmlns:cx="http://schemas.microsoft.com/office/drawing/2014/chartex" xmlns:cx1="http://schemas.microsoft.com/office/drawing/2015/9/8/chartex" xmlns:cx2="http://schemas.microsoft.com/office/drawing/2015/10/21/chartex" xmlns:cx3="http://schemas.microsoft.com/office/drawing/2016/5/9/chartex" xmlns:cx4="http://schemas.microsoft.com/office/drawing/2016/5/10/chartex" xmlns:cx5="http://schemas.microsoft.com/office/drawing/2016/5/11/chartex" xmlns:cx6="http://schemas.microsoft.com/office/drawing/2016/5/12/chartex" xmlns:cx7="http://schemas.microsoft.com/office/drawing/2016/5/13/chartex" xmlns:cx8="http://schemas.microsoft.com/office/drawing/2016/5/14/chartex" xmlns:mc="http://schemas.openxmlformats.org/markup-compatibility/2006" xmlns:aink="http://schemas.microsoft.com/office/drawing/2016/ink" xmlns:am3d="http://schemas.microsoft.com/office/drawing/2017/model3d" xmlns:o="urn:schemas-microsoft-com:office:office" xmlns:oel="http://schemas.microsoft.com/office/2019/extlst" xmlns:r="http://schemas.openxmlformats.org/officeDocument/2006/relationships" xmlns:m="http://schemas.openxmlformats.org/officeDocument/2006/math" xmlns:v="urn:schemas-microsoft-com:vml" xmlns:wp14="http://schemas.microsoft.com/office/word/2010/wordprocessingDrawing" xmlns:wp="http://schemas.openxmlformats.org/drawingml/2006/wordprocessingDrawing" xmlns:w10="urn:schemas-microsoft-com:office:word" xmlns:w="http://schemas.openxmlformats.org/wordprocessingml/2006/main" xmlns:w14="http://schemas.microsoft.com/office/word/2010/wordml" xmlns:w15="http://schemas.microsoft.com/office/word/2012/wordml" xmlns:w16cex="http://schemas.microsoft.com/office/word/2018/wordml/cex" xmlns:w16cid="http://schemas.microsoft.com/office/word/2016/wordml/cid" xmlns:w16="http://schemas.microsoft.com/office/word/2018/wordml" xmlns:w16sdtdh="http://schemas.microsoft.com/office/word/2020/wordml/sdtdatahash" xmlns:w16se="http://schemas.microsoft.com/office/word/2015/wordml/symex" xmlns:wpg="http://schemas.microsoft.com/office/word/2010/wordprocessingGroup" xmlns:wpi="http://schemas.microsoft.com/office/word/2010/wordprocessingInk" xmlns:wne="http://schemas.microsoft.com/office/word/2006/wordml" xmlns:wps="http://schemas.microsoft.com/office/word/2010/wordprocessingShape" mc:Ignorable="w14 w15 w16se w16cid w16 w16cex w16sdtdh wp14">
+<w:endnotes xmlns:wpc="http://schemas.microsoft.com/office/word/2010/wordprocessingCanvas" xmlns:cx="http://schemas.microsoft.com/office/drawing/2014/chartex" xmlns:cx1="http://schemas.microsoft.com/office/drawing/2015/9/8/chartex" xmlns:cx2="http://schemas.microsoft.com/office/drawing/2015/10/21/chartex" xmlns:cx3="http://schemas.microsoft.com/office/drawing/2016/5/9/chartex" xmlns:cx4="http://schemas.microsoft.com/office/drawing/2016/5/10/chartex" xmlns:cx5="http://schemas.microsoft.com/office/drawing/2016/5/11/chartex" xmlns:cx6="http://schemas.microsoft.com/office/drawing/2016/5/12/chartex" xmlns:cx7="http://schemas.microsoft.com/office/drawing/2016/5/13/chartex" xmlns:cx8="http://schemas.microsoft.com/office/drawing/2016/5/14/chartex" xmlns:mc="http://schemas.openxmlformats.org/markup-compatibility/2006" xmlns:aink="http://schemas.microsoft.com/office/drawing/2016/ink" xmlns:am3d="http://schemas.microsoft.com/office/drawing/2017/model3d" xmlns:o="urn:schemas-microsoft-com:office:office" xmlns:oel="http://schemas.microsoft.com/office/2019/extlst" xmlns:r="http://schemas.openxmlformats.org/officeDocument/2006/relationships" xmlns:m="http://schemas.openxmlformats.org/officeDocument/2006/math" xmlns:v="urn:schemas-microsoft-com:vml" xmlns:wp14="http://schemas.microsoft.com/office/word/2010/wordprocessingDrawing" xmlns:wp="http://schemas.openxmlformats.org/drawingml/2006/wordprocessingDrawing" xmlns:w10="urn:schemas-microsoft-com:office:word" xmlns:w="http://schemas.openxmlformats.org/wordprocessingml/2006/main" xmlns:w14="http://schemas.microsoft.com/office/word/2010/wordml" xmlns:w15="http://schemas.microsoft.com/office/word/2012/wordml" xmlns:w16cex="http://schemas.microsoft.com/office/word/2018/wordml/cex" xmlns:w16cid="http://schemas.microsoft.com/office/word/2016/wordml/cid" xmlns:w16="http://schemas.microsoft.com/office/word/2018/wordml" xmlns:w16du="http://schemas.microsoft.com/office/word/2023/wordml/word16du" xmlns:w16sdtdh="http://schemas.microsoft.com/office/word/2020/wordml/sdtdatahash" xmlns:w16se="http://schemas.microsoft.com/office/word/2015/wordml/symex" xmlns:wpg="http://schemas.microsoft.com/office/word/2010/wordprocessingGroup" xmlns:wpi="http://schemas.microsoft.com/office/word/2010/wordprocessingInk" xmlns:wne="http://schemas.microsoft.com/office/word/2006/wordml" xmlns:wps="http://schemas.microsoft.com/office/word/2010/wordprocessingShape" mc:Ignorable="w14 w15 w16se w16cid w16 w16cex w16sdtdh w16du wp14">
   <w:endnote w:type="separator" w:id="-1">
     <w:p>
       <w:pPr>
@@ -823,7 +826,7 @@
 </file>
 
 <file path=word/footer1.xml><?xml version="1.0" encoding="utf-8"?>
-<w:ftr xmlns:wpc="http://schemas.microsoft.com/office/word/2010/wordprocessingCanvas" xmlns:cx="http://schemas.microsoft.com/office/drawing/2014/chartex" xmlns:cx1="http://schemas.microsoft.com/office/drawing/2015/9/8/chartex" xmlns:cx2="http://schemas.microsoft.com/office/drawing/2015/10/21/chartex" xmlns:cx3="http://schemas.microsoft.com/office/drawing/2016/5/9/chartex" xmlns:cx4="http://schemas.microsoft.com/office/drawing/2016/5/10/chartex" xmlns:cx5="http://schemas.microsoft.com/office/drawing/2016/5/11/chartex" xmlns:cx6="http://schemas.microsoft.com/office/drawing/2016/5/12/chartex" xmlns:cx7="http://schemas.microsoft.com/office/drawing/2016/5/13/chartex" xmlns:cx8="http://schemas.microsoft.com/office/drawing/2016/5/14/chartex" xmlns:mc="http://schemas.openxmlformats.org/markup-compatibility/2006" xmlns:aink="http://schemas.microsoft.com/office/drawing/2016/ink" xmlns:am3d="http://schemas.microsoft.com/office/drawing/2017/model3d" xmlns:o="urn:schemas-microsoft-com:office:office" xmlns:oel="http://schemas.microsoft.com/office/2019/extlst" xmlns:r="http://schemas.openxmlformats.org/officeDocument/2006/relationships" xmlns:m="http://schemas.openxmlformats.org/officeDocument/2006/math" xmlns:v="urn:schemas-microsoft-com:vml" xmlns:wp14="http://schemas.microsoft.com/office/word/2010/wordprocessingDrawing" xmlns:wp="http://schemas.openxmlformats.org/drawingml/2006/wordprocessingDrawing" xmlns:w10="urn:schemas-microsoft-com:office:word" xmlns:w="http://schemas.openxmlformats.org/wordprocessingml/2006/main" xmlns:w14="http://schemas.microsoft.com/office/word/2010/wordml" xmlns:w15="http://schemas.microsoft.com/office/word/2012/wordml" xmlns:w16cex="http://schemas.microsoft.com/office/word/2018/wordml/cex" xmlns:w16cid="http://schemas.microsoft.com/office/word/2016/wordml/cid" xmlns:w16="http://schemas.microsoft.com/office/word/2018/wordml" xmlns:w16sdtdh="http://schemas.microsoft.com/office/word/2020/wordml/sdtdatahash" xmlns:w16se="http://schemas.microsoft.com/office/word/2015/wordml/symex" xmlns:wpg="http://schemas.microsoft.com/office/word/2010/wordprocessingGroup" xmlns:wpi="http://schemas.microsoft.com/office/word/2010/wordprocessingInk" xmlns:wne="http://schemas.microsoft.com/office/word/2006/wordml" xmlns:wps="http://schemas.microsoft.com/office/word/2010/wordprocessingShape" mc:Ignorable="w14 w15 w16se w16cid w16 w16cex w16sdtdh wp14">
+<w:ftr xmlns:wpc="http://schemas.microsoft.com/office/word/2010/wordprocessingCanvas" xmlns:cx="http://schemas.microsoft.com/office/drawing/2014/chartex" xmlns:cx1="http://schemas.microsoft.com/office/drawing/2015/9/8/chartex" xmlns:cx2="http://schemas.microsoft.com/office/drawing/2015/10/21/chartex" xmlns:cx3="http://schemas.microsoft.com/office/drawing/2016/5/9/chartex" xmlns:cx4="http://schemas.microsoft.com/office/drawing/2016/5/10/chartex" xmlns:cx5="http://schemas.microsoft.com/office/drawing/2016/5/11/chartex" xmlns:cx6="http://schemas.microsoft.com/office/drawing/2016/5/12/chartex" xmlns:cx7="http://schemas.microsoft.com/office/drawing/2016/5/13/chartex" xmlns:cx8="http://schemas.microsoft.com/office/drawing/2016/5/14/chartex" xmlns:mc="http://schemas.openxmlformats.org/markup-compatibility/2006" xmlns:aink="http://schemas.microsoft.com/office/drawing/2016/ink" xmlns:am3d="http://schemas.microsoft.com/office/drawing/2017/model3d" xmlns:o="urn:schemas-microsoft-com:office:office" xmlns:oel="http://schemas.microsoft.com/office/2019/extlst" xmlns:r="http://schemas.openxmlformats.org/officeDocument/2006/relationships" xmlns:m="http://schemas.openxmlformats.org/officeDocument/2006/math" xmlns:v="urn:schemas-microsoft-com:vml" xmlns:wp14="http://schemas.microsoft.com/office/word/2010/wordprocessingDrawing" xmlns:wp="http://schemas.openxmlformats.org/drawingml/2006/wordprocessingDrawing" xmlns:w10="urn:schemas-microsoft-com:office:word" xmlns:w="http://schemas.openxmlformats.org/wordprocessingml/2006/main" xmlns:w14="http://schemas.microsoft.com/office/word/2010/wordml" xmlns:w15="http://schemas.microsoft.com/office/word/2012/wordml" xmlns:w16cex="http://schemas.microsoft.com/office/word/2018/wordml/cex" xmlns:w16cid="http://schemas.microsoft.com/office/word/2016/wordml/cid" xmlns:w16="http://schemas.microsoft.com/office/word/2018/wordml" xmlns:w16du="http://schemas.microsoft.com/office/word/2023/wordml/word16du" xmlns:w16sdtdh="http://schemas.microsoft.com/office/word/2020/wordml/sdtdatahash" xmlns:w16se="http://schemas.microsoft.com/office/word/2015/wordml/symex" xmlns:wpg="http://schemas.microsoft.com/office/word/2010/wordprocessingGroup" xmlns:wpi="http://schemas.microsoft.com/office/word/2010/wordprocessingInk" xmlns:wne="http://schemas.microsoft.com/office/word/2006/wordml" xmlns:wps="http://schemas.microsoft.com/office/word/2010/wordprocessingShape" mc:Ignorable="w14 w15 w16se w16cid w16 w16cex w16sdtdh w16du wp14">
   <w:sdt>
     <w:sdtPr>
       <w:id w:val="372272297"/>
@@ -961,7 +964,7 @@
 </file>
 
 <file path=word/footer2.xml><?xml version="1.0" encoding="utf-8"?>
-<w:ftr xmlns:wpc="http://schemas.microsoft.com/office/word/2010/wordprocessingCanvas" xmlns:cx="http://schemas.microsoft.com/office/drawing/2014/chartex" xmlns:cx1="http://schemas.microsoft.com/office/drawing/2015/9/8/chartex" xmlns:cx2="http://schemas.microsoft.com/office/drawing/2015/10/21/chartex" xmlns:cx3="http://schemas.microsoft.com/office/drawing/2016/5/9/chartex" xmlns:cx4="http://schemas.microsoft.com/office/drawing/2016/5/10/chartex" xmlns:cx5="http://schemas.microsoft.com/office/drawing/2016/5/11/chartex" xmlns:cx6="http://schemas.microsoft.com/office/drawing/2016/5/12/chartex" xmlns:cx7="http://schemas.microsoft.com/office/drawing/2016/5/13/chartex" xmlns:cx8="http://schemas.microsoft.com/office/drawing/2016/5/14/chartex" xmlns:mc="http://schemas.openxmlformats.org/markup-compatibility/2006" xmlns:aink="http://schemas.microsoft.com/office/drawing/2016/ink" xmlns:am3d="http://schemas.microsoft.com/office/drawing/2017/model3d" xmlns:o="urn:schemas-microsoft-com:office:office" xmlns:oel="http://schemas.microsoft.com/office/2019/extlst" xmlns:r="http://schemas.openxmlformats.org/officeDocument/2006/relationships" xmlns:m="http://schemas.openxmlformats.org/officeDocument/2006/math" xmlns:v="urn:schemas-microsoft-com:vml" xmlns:wp14="http://schemas.microsoft.com/office/word/2010/wordprocessingDrawing" xmlns:wp="http://schemas.openxmlformats.org/drawingml/2006/wordprocessingDrawing" xmlns:w10="urn:schemas-microsoft-com:office:word" xmlns:w="http://schemas.openxmlformats.org/wordprocessingml/2006/main" xmlns:w14="http://schemas.microsoft.com/office/word/2010/wordml" xmlns:w15="http://schemas.microsoft.com/office/word/2012/wordml" xmlns:w16cex="http://schemas.microsoft.com/office/word/2018/wordml/cex" xmlns:w16cid="http://schemas.microsoft.com/office/word/2016/wordml/cid" xmlns:w16="http://schemas.microsoft.com/office/word/2018/wordml" xmlns:w16sdtdh="http://schemas.microsoft.com/office/word/2020/wordml/sdtdatahash" xmlns:w16se="http://schemas.microsoft.com/office/word/2015/wordml/symex" xmlns:wpg="http://schemas.microsoft.com/office/word/2010/wordprocessingGroup" xmlns:wpi="http://schemas.microsoft.com/office/word/2010/wordprocessingInk" xmlns:wne="http://schemas.microsoft.com/office/word/2006/wordml" xmlns:wps="http://schemas.microsoft.com/office/word/2010/wordprocessingShape" mc:Ignorable="w14 w15 w16se w16cid w16 w16cex w16sdtdh wp14">
+<w:ftr xmlns:wpc="http://schemas.microsoft.com/office/word/2010/wordprocessingCanvas" xmlns:cx="http://schemas.microsoft.com/office/drawing/2014/chartex" xmlns:cx1="http://schemas.microsoft.com/office/drawing/2015/9/8/chartex" xmlns:cx2="http://schemas.microsoft.com/office/drawing/2015/10/21/chartex" xmlns:cx3="http://schemas.microsoft.com/office/drawing/2016/5/9/chartex" xmlns:cx4="http://schemas.microsoft.com/office/drawing/2016/5/10/chartex" xmlns:cx5="http://schemas.microsoft.com/office/drawing/2016/5/11/chartex" xmlns:cx6="http://schemas.microsoft.com/office/drawing/2016/5/12/chartex" xmlns:cx7="http://schemas.microsoft.com/office/drawing/2016/5/13/chartex" xmlns:cx8="http://schemas.microsoft.com/office/drawing/2016/5/14/chartex" xmlns:mc="http://schemas.openxmlformats.org/markup-compatibility/2006" xmlns:aink="http://schemas.microsoft.com/office/drawing/2016/ink" xmlns:am3d="http://schemas.microsoft.com/office/drawing/2017/model3d" xmlns:o="urn:schemas-microsoft-com:office:office" xmlns:oel="http://schemas.microsoft.com/office/2019/extlst" xmlns:r="http://schemas.openxmlformats.org/officeDocument/2006/relationships" xmlns:m="http://schemas.openxmlformats.org/officeDocument/2006/math" xmlns:v="urn:schemas-microsoft-com:vml" xmlns:wp14="http://schemas.microsoft.com/office/word/2010/wordprocessingDrawing" xmlns:wp="http://schemas.openxmlformats.org/drawingml/2006/wordprocessingDrawing" xmlns:w10="urn:schemas-microsoft-com:office:word" xmlns:w="http://schemas.openxmlformats.org/wordprocessingml/2006/main" xmlns:w14="http://schemas.microsoft.com/office/word/2010/wordml" xmlns:w15="http://schemas.microsoft.com/office/word/2012/wordml" xmlns:w16cex="http://schemas.microsoft.com/office/word/2018/wordml/cex" xmlns:w16cid="http://schemas.microsoft.com/office/word/2016/wordml/cid" xmlns:w16="http://schemas.microsoft.com/office/word/2018/wordml" xmlns:w16du="http://schemas.microsoft.com/office/word/2023/wordml/word16du" xmlns:w16sdtdh="http://schemas.microsoft.com/office/word/2020/wordml/sdtdatahash" xmlns:w16se="http://schemas.microsoft.com/office/word/2015/wordml/symex" xmlns:wpg="http://schemas.microsoft.com/office/word/2010/wordprocessingGroup" xmlns:wpi="http://schemas.microsoft.com/office/word/2010/wordprocessingInk" xmlns:wne="http://schemas.microsoft.com/office/word/2006/wordml" xmlns:wps="http://schemas.microsoft.com/office/word/2010/wordprocessingShape" mc:Ignorable="w14 w15 w16se w16cid w16 w16cex w16sdtdh w16du wp14">
   <w:p>
     <w:pPr>
       <w:pStyle w:val="Footer"/>
@@ -971,8 +974,8 @@
         <w:noProof/>
       </w:rPr>
       <w:drawing>
-        <wp:inline distT="0" distB="0" distL="0" distR="0" wp14:anchorId="531EFA98" wp14:editId="7C23B952">
-          <wp:extent cx="5928986" cy="914400"/>
+        <wp:inline distT="0" distB="0" distL="0" distR="0" wp14:anchorId="531EFA98" wp14:editId="709F311C">
+          <wp:extent cx="5928360" cy="1019079"/>
           <wp:effectExtent l="0" t="0" r="0" b="0"/>
           <wp:docPr id="1467886012" name="Picture 3" descr="A close-up of a logo&#10;&#10;Description automatically generated"/>
           <wp:cNvGraphicFramePr>
@@ -1000,7 +1003,7 @@
                 <pic:spPr>
                   <a:xfrm>
                     <a:off x="0" y="0"/>
-                    <a:ext cx="6003518" cy="925895"/>
+                    <a:ext cx="6036940" cy="1037744"/>
                   </a:xfrm>
                   <a:prstGeom prst="rect">
                     <a:avLst/>
@@ -1017,7 +1020,7 @@
 </file>
 
 <file path=word/footnotes.xml><?xml version="1.0" encoding="utf-8"?>
-<w:footnotes xmlns:wpc="http://schemas.microsoft.com/office/word/2010/wordprocessingCanvas" xmlns:cx="http://schemas.microsoft.com/office/drawing/2014/chartex" xmlns:cx1="http://schemas.microsoft.com/office/drawing/2015/9/8/chartex" xmlns:cx2="http://schemas.microsoft.com/office/drawing/2015/10/21/chartex" xmlns:cx3="http://schemas.microsoft.com/office/drawing/2016/5/9/chartex" xmlns:cx4="http://schemas.microsoft.com/office/drawing/2016/5/10/chartex" xmlns:cx5="http://schemas.microsoft.com/office/drawing/2016/5/11/chartex" xmlns:cx6="http://schemas.microsoft.com/office/drawing/2016/5/12/chartex" xmlns:cx7="http://schemas.microsoft.com/office/drawing/2016/5/13/chartex" xmlns:cx8="http://schemas.microsoft.com/office/drawing/2016/5/14/chartex" xmlns:mc="http://schemas.openxmlformats.org/markup-compatibility/2006" xmlns:aink="http://schemas.microsoft.com/office/drawing/2016/ink" xmlns:am3d="http://schemas.microsoft.com/office/drawing/2017/model3d" xmlns:o="urn:schemas-microsoft-com:office:office" xmlns:oel="http://schemas.microsoft.com/office/2019/extlst" xmlns:r="http://schemas.openxmlformats.org/officeDocument/2006/relationships" xmlns:m="http://schemas.openxmlformats.org/officeDocument/2006/math" xmlns:v="urn:schemas-microsoft-com:vml" xmlns:wp14="http://schemas.microsoft.com/office/word/2010/wordprocessingDrawing" xmlns:wp="http://schemas.openxmlformats.org/drawingml/2006/wordprocessingDrawing" xmlns:w10="urn:schemas-microsoft-com:office:word" xmlns:w="http://schemas.openxmlformats.org/wordprocessingml/2006/main" xmlns:w14="http://schemas.microsoft.com/office/word/2010/wordml" xmlns:w15="http://schemas.microsoft.com/office/word/2012/wordml" xmlns:w16cex="http://schemas.microsoft.com/office/word/2018/wordml/cex" xmlns:w16cid="http://schemas.microsoft.com/office/word/2016/wordml/cid" xmlns:w16="http://schemas.microsoft.com/office/word/2018/wordml" xmlns:w16sdtdh="http://schemas.microsoft.com/office/word/2020/wordml/sdtdatahash" xmlns:w16se="http://schemas.microsoft.com/office/word/2015/wordml/symex" xmlns:wpg="http://schemas.microsoft.com/office/word/2010/wordprocessingGroup" xmlns:wpi="http://schemas.microsoft.com/office/word/2010/wordprocessingInk" xmlns:wne="http://schemas.microsoft.com/office/word/2006/wordml" xmlns:wps="http://schemas.microsoft.com/office/word/2010/wordprocessingShape" mc:Ignorable="w14 w15 w16se w16cid w16 w16cex w16sdtdh wp14">
+<w:footnotes xmlns:wpc="http://schemas.microsoft.com/office/word/2010/wordprocessingCanvas" xmlns:cx="http://schemas.microsoft.com/office/drawing/2014/chartex" xmlns:cx1="http://schemas.microsoft.com/office/drawing/2015/9/8/chartex" xmlns:cx2="http://schemas.microsoft.com/office/drawing/2015/10/21/chartex" xmlns:cx3="http://schemas.microsoft.com/office/drawing/2016/5/9/chartex" xmlns:cx4="http://schemas.microsoft.com/office/drawing/2016/5/10/chartex" xmlns:cx5="http://schemas.microsoft.com/office/drawing/2016/5/11/chartex" xmlns:cx6="http://schemas.microsoft.com/office/drawing/2016/5/12/chartex" xmlns:cx7="http://schemas.microsoft.com/office/drawing/2016/5/13/chartex" xmlns:cx8="http://schemas.microsoft.com/office/drawing/2016/5/14/chartex" xmlns:mc="http://schemas.openxmlformats.org/markup-compatibility/2006" xmlns:aink="http://schemas.microsoft.com/office/drawing/2016/ink" xmlns:am3d="http://schemas.microsoft.com/office/drawing/2017/model3d" xmlns:o="urn:schemas-microsoft-com:office:office" xmlns:oel="http://schemas.microsoft.com/office/2019/extlst" xmlns:r="http://schemas.openxmlformats.org/officeDocument/2006/relationships" xmlns:m="http://schemas.openxmlformats.org/officeDocument/2006/math" xmlns:v="urn:schemas-microsoft-com:vml" xmlns:wp14="http://schemas.microsoft.com/office/word/2010/wordprocessingDrawing" xmlns:wp="http://schemas.openxmlformats.org/drawingml/2006/wordprocessingDrawing" xmlns:w10="urn:schemas-microsoft-com:office:word" xmlns:w="http://schemas.openxmlformats.org/wordprocessingml/2006/main" xmlns:w14="http://schemas.microsoft.com/office/word/2010/wordml" xmlns:w15="http://schemas.microsoft.com/office/word/2012/wordml" xmlns:w16cex="http://schemas.microsoft.com/office/word/2018/wordml/cex" xmlns:w16cid="http://schemas.microsoft.com/office/word/2016/wordml/cid" xmlns:w16="http://schemas.microsoft.com/office/word/2018/wordml" xmlns:w16du="http://schemas.microsoft.com/office/word/2023/wordml/word16du" xmlns:w16sdtdh="http://schemas.microsoft.com/office/word/2020/wordml/sdtdatahash" xmlns:w16se="http://schemas.microsoft.com/office/word/2015/wordml/symex" xmlns:wpg="http://schemas.microsoft.com/office/word/2010/wordprocessingGroup" xmlns:wpi="http://schemas.microsoft.com/office/word/2010/wordprocessingInk" xmlns:wne="http://schemas.microsoft.com/office/word/2006/wordml" xmlns:wps="http://schemas.microsoft.com/office/word/2010/wordprocessingShape" mc:Ignorable="w14 w15 w16se w16cid w16 w16cex w16sdtdh w16du wp14">
   <w:footnote w:type="separator" w:id="-1">
     <w:p>
       <w:r>
@@ -1052,7 +1055,7 @@
 </file>
 
 <file path=word/header1.xml><?xml version="1.0" encoding="utf-8"?>
-<w:hdr xmlns:wpc="http://schemas.microsoft.com/office/word/2010/wordprocessingCanvas" xmlns:cx="http://schemas.microsoft.com/office/drawing/2014/chartex" xmlns:cx1="http://schemas.microsoft.com/office/drawing/2015/9/8/chartex" xmlns:cx2="http://schemas.microsoft.com/office/drawing/2015/10/21/chartex" xmlns:cx3="http://schemas.microsoft.com/office/drawing/2016/5/9/chartex" xmlns:cx4="http://schemas.microsoft.com/office/drawing/2016/5/10/chartex" xmlns:cx5="http://schemas.microsoft.com/office/drawing/2016/5/11/chartex" xmlns:cx6="http://schemas.microsoft.com/office/drawing/2016/5/12/chartex" xmlns:cx7="http://schemas.microsoft.com/office/drawing/2016/5/13/chartex" xmlns:cx8="http://schemas.microsoft.com/office/drawing/2016/5/14/chartex" xmlns:mc="http://schemas.openxmlformats.org/markup-compatibility/2006" xmlns:aink="http://schemas.microsoft.com/office/drawing/2016/ink" xmlns:am3d="http://schemas.microsoft.com/office/drawing/2017/model3d" xmlns:o="urn:schemas-microsoft-com:office:office" xmlns:oel="http://schemas.microsoft.com/office/2019/extlst" xmlns:r="http://schemas.openxmlformats.org/officeDocument/2006/relationships" xmlns:m="http://schemas.openxmlformats.org/officeDocument/2006/math" xmlns:v="urn:schemas-microsoft-com:vml" xmlns:wp14="http://schemas.microsoft.com/office/word/2010/wordprocessingDrawing" xmlns:wp="http://schemas.openxmlformats.org/drawingml/2006/wordprocessingDrawing" xmlns:w10="urn:schemas-microsoft-com:office:word" xmlns:w="http://schemas.openxmlformats.org/wordprocessingml/2006/main" xmlns:w14="http://schemas.microsoft.com/office/word/2010/wordml" xmlns:w15="http://schemas.microsoft.com/office/word/2012/wordml" xmlns:w16cex="http://schemas.microsoft.com/office/word/2018/wordml/cex" xmlns:w16cid="http://schemas.microsoft.com/office/word/2016/wordml/cid" xmlns:w16="http://schemas.microsoft.com/office/word/2018/wordml" xmlns:w16sdtdh="http://schemas.microsoft.com/office/word/2020/wordml/sdtdatahash" xmlns:w16se="http://schemas.microsoft.com/office/word/2015/wordml/symex" xmlns:wpg="http://schemas.microsoft.com/office/word/2010/wordprocessingGroup" xmlns:wpi="http://schemas.microsoft.com/office/word/2010/wordprocessingInk" xmlns:wne="http://schemas.microsoft.com/office/word/2006/wordml" xmlns:wps="http://schemas.microsoft.com/office/word/2010/wordprocessingShape" mc:Ignorable="w14 w15 w16se w16cid w16 w16cex w16sdtdh wp14">
+<w:hdr xmlns:wpc="http://schemas.microsoft.com/office/word/2010/wordprocessingCanvas" xmlns:cx="http://schemas.microsoft.com/office/drawing/2014/chartex" xmlns:cx1="http://schemas.microsoft.com/office/drawing/2015/9/8/chartex" xmlns:cx2="http://schemas.microsoft.com/office/drawing/2015/10/21/chartex" xmlns:cx3="http://schemas.microsoft.com/office/drawing/2016/5/9/chartex" xmlns:cx4="http://schemas.microsoft.com/office/drawing/2016/5/10/chartex" xmlns:cx5="http://schemas.microsoft.com/office/drawing/2016/5/11/chartex" xmlns:cx6="http://schemas.microsoft.com/office/drawing/2016/5/12/chartex" xmlns:cx7="http://schemas.microsoft.com/office/drawing/2016/5/13/chartex" xmlns:cx8="http://schemas.microsoft.com/office/drawing/2016/5/14/chartex" xmlns:mc="http://schemas.openxmlformats.org/markup-compatibility/2006" xmlns:aink="http://schemas.microsoft.com/office/drawing/2016/ink" xmlns:am3d="http://schemas.microsoft.com/office/drawing/2017/model3d" xmlns:o="urn:schemas-microsoft-com:office:office" xmlns:oel="http://schemas.microsoft.com/office/2019/extlst" xmlns:r="http://schemas.openxmlformats.org/officeDocument/2006/relationships" xmlns:m="http://schemas.openxmlformats.org/officeDocument/2006/math" xmlns:v="urn:schemas-microsoft-com:vml" xmlns:wp14="http://schemas.microsoft.com/office/word/2010/wordprocessingDrawing" xmlns:wp="http://schemas.openxmlformats.org/drawingml/2006/wordprocessingDrawing" xmlns:w10="urn:schemas-microsoft-com:office:word" xmlns:w="http://schemas.openxmlformats.org/wordprocessingml/2006/main" xmlns:w14="http://schemas.microsoft.com/office/word/2010/wordml" xmlns:w15="http://schemas.microsoft.com/office/word/2012/wordml" xmlns:w16cex="http://schemas.microsoft.com/office/word/2018/wordml/cex" xmlns:w16cid="http://schemas.microsoft.com/office/word/2016/wordml/cid" xmlns:w16="http://schemas.microsoft.com/office/word/2018/wordml" xmlns:w16du="http://schemas.microsoft.com/office/word/2023/wordml/word16du" xmlns:w16sdtdh="http://schemas.microsoft.com/office/word/2020/wordml/sdtdatahash" xmlns:w16se="http://schemas.microsoft.com/office/word/2015/wordml/symex" xmlns:wpg="http://schemas.microsoft.com/office/word/2010/wordprocessingGroup" xmlns:wpi="http://schemas.microsoft.com/office/word/2010/wordprocessingInk" xmlns:wne="http://schemas.microsoft.com/office/word/2006/wordml" xmlns:wps="http://schemas.microsoft.com/office/word/2010/wordprocessingShape" mc:Ignorable="w14 w15 w16se w16cid w16 w16cex w16sdtdh w16du wp14">
   <w:p>
     <w:pPr>
       <w:pStyle w:val="Header"/>
@@ -1119,27 +1122,23 @@
 </file>
 
 <file path=word/header2.xml><?xml version="1.0" encoding="utf-8"?>
-<w:hdr xmlns:wpc="http://schemas.microsoft.com/office/word/2010/wordprocessingCanvas" xmlns:cx="http://schemas.microsoft.com/office/drawing/2014/chartex" xmlns:cx1="http://schemas.microsoft.com/office/drawing/2015/9/8/chartex" xmlns:cx2="http://schemas.microsoft.com/office/drawing/2015/10/21/chartex" xmlns:cx3="http://schemas.microsoft.com/office/drawing/2016/5/9/chartex" xmlns:cx4="http://schemas.microsoft.com/office/drawing/2016/5/10/chartex" xmlns:cx5="http://schemas.microsoft.com/office/drawing/2016/5/11/chartex" xmlns:cx6="http://schemas.microsoft.com/office/drawing/2016/5/12/chartex" xmlns:cx7="http://schemas.microsoft.com/office/drawing/2016/5/13/chartex" xmlns:cx8="http://schemas.microsoft.com/office/drawing/2016/5/14/chartex" xmlns:mc="http://schemas.openxmlformats.org/markup-compatibility/2006" xmlns:aink="http://schemas.microsoft.com/office/drawing/2016/ink" xmlns:am3d="http://schemas.microsoft.com/office/drawing/2017/model3d" xmlns:o="urn:schemas-microsoft-com:office:office" xmlns:oel="http://schemas.microsoft.com/office/2019/extlst" xmlns:r="http://schemas.openxmlformats.org/officeDocument/2006/relationships" xmlns:m="http://schemas.openxmlformats.org/officeDocument/2006/math" xmlns:v="urn:schemas-microsoft-com:vml" xmlns:wp14="http://schemas.microsoft.com/office/word/2010/wordprocessingDrawing" xmlns:wp="http://schemas.openxmlformats.org/drawingml/2006/wordprocessingDrawing" xmlns:w10="urn:schemas-microsoft-com:office:word" xmlns:w="http://schemas.openxmlformats.org/wordprocessingml/2006/main" xmlns:w14="http://schemas.microsoft.com/office/word/2010/wordml" xmlns:w15="http://schemas.microsoft.com/office/word/2012/wordml" xmlns:w16cex="http://schemas.microsoft.com/office/word/2018/wordml/cex" xmlns:w16cid="http://schemas.microsoft.com/office/word/2016/wordml/cid" xmlns:w16="http://schemas.microsoft.com/office/word/2018/wordml" xmlns:w16sdtdh="http://schemas.microsoft.com/office/word/2020/wordml/sdtdatahash" xmlns:w16se="http://schemas.microsoft.com/office/word/2015/wordml/symex" xmlns:wpg="http://schemas.microsoft.com/office/word/2010/wordprocessingGroup" xmlns:wpi="http://schemas.microsoft.com/office/word/2010/wordprocessingInk" xmlns:wne="http://schemas.microsoft.com/office/word/2006/wordml" xmlns:wps="http://schemas.microsoft.com/office/word/2010/wordprocessingShape" mc:Ignorable="w14 w15 w16se w16cid w16 w16cex w16sdtdh wp14">
+<w:hdr xmlns:wpc="http://schemas.microsoft.com/office/word/2010/wordprocessingCanvas" xmlns:cx="http://schemas.microsoft.com/office/drawing/2014/chartex" xmlns:cx1="http://schemas.microsoft.com/office/drawing/2015/9/8/chartex" xmlns:cx2="http://schemas.microsoft.com/office/drawing/2015/10/21/chartex" xmlns:cx3="http://schemas.microsoft.com/office/drawing/2016/5/9/chartex" xmlns:cx4="http://schemas.microsoft.com/office/drawing/2016/5/10/chartex" xmlns:cx5="http://schemas.microsoft.com/office/drawing/2016/5/11/chartex" xmlns:cx6="http://schemas.microsoft.com/office/drawing/2016/5/12/chartex" xmlns:cx7="http://schemas.microsoft.com/office/drawing/2016/5/13/chartex" xmlns:cx8="http://schemas.microsoft.com/office/drawing/2016/5/14/chartex" xmlns:mc="http://schemas.openxmlformats.org/markup-compatibility/2006" xmlns:aink="http://schemas.microsoft.com/office/drawing/2016/ink" xmlns:am3d="http://schemas.microsoft.com/office/drawing/2017/model3d" xmlns:o="urn:schemas-microsoft-com:office:office" xmlns:oel="http://schemas.microsoft.com/office/2019/extlst" xmlns:r="http://schemas.openxmlformats.org/officeDocument/2006/relationships" xmlns:m="http://schemas.openxmlformats.org/officeDocument/2006/math" xmlns:v="urn:schemas-microsoft-com:vml" xmlns:wp14="http://schemas.microsoft.com/office/word/2010/wordprocessingDrawing" xmlns:wp="http://schemas.openxmlformats.org/drawingml/2006/wordprocessingDrawing" xmlns:w10="urn:schemas-microsoft-com:office:word" xmlns:w="http://schemas.openxmlformats.org/wordprocessingml/2006/main" xmlns:w14="http://schemas.microsoft.com/office/word/2010/wordml" xmlns:w15="http://schemas.microsoft.com/office/word/2012/wordml" xmlns:w16cex="http://schemas.microsoft.com/office/word/2018/wordml/cex" xmlns:w16cid="http://schemas.microsoft.com/office/word/2016/wordml/cid" xmlns:w16="http://schemas.microsoft.com/office/word/2018/wordml" xmlns:w16du="http://schemas.microsoft.com/office/word/2023/wordml/word16du" xmlns:w16sdtdh="http://schemas.microsoft.com/office/word/2020/wordml/sdtdatahash" xmlns:w16se="http://schemas.microsoft.com/office/word/2015/wordml/symex" xmlns:wpg="http://schemas.microsoft.com/office/word/2010/wordprocessingGroup" xmlns:wpi="http://schemas.microsoft.com/office/word/2010/wordprocessingInk" xmlns:wne="http://schemas.microsoft.com/office/word/2006/wordml" xmlns:wps="http://schemas.microsoft.com/office/word/2010/wordprocessingShape" mc:Ignorable="w14 w15 w16se w16cid w16 w16cex w16sdtdh w16du wp14">
   <w:p>
     <w:pPr>
       <w:pStyle w:val="Header"/>
-      <w:jc w:val="right"/>
     </w:pPr>
     <w:r>
-      <w:rPr>
-        <w:noProof/>
-      </w:rPr>
-      <w:ptab w:relativeTo="margin" w:alignment="right" w:leader="none"/>
+      <w:ptab w:relativeTo="margin" w:alignment="center" w:leader="none"/>
     </w:r>
     <w:r>
       <w:rPr>
         <w:noProof/>
       </w:rPr>
       <w:drawing>
-        <wp:inline distT="0" distB="0" distL="0" distR="0" wp14:anchorId="4A554C3E" wp14:editId="455AD112">
-          <wp:extent cx="1733384" cy="908145"/>
+        <wp:inline distT="0" distB="0" distL="0" distR="0" wp14:anchorId="312E0ED5" wp14:editId="4B859268">
+          <wp:extent cx="2257425" cy="1190625"/>
           <wp:effectExtent l="0" t="0" r="0" b="0"/>
-          <wp:docPr id="2084103012" name="Graphic 2"/>
+          <wp:docPr id="558363824" name="Graphic 2"/>
           <wp:cNvGraphicFramePr>
             <a:graphicFrameLocks xmlns:a="http://schemas.openxmlformats.org/drawingml/2006/main" noChangeAspect="1"/>
           </wp:cNvGraphicFramePr>
@@ -1167,7 +1166,7 @@
                 <pic:spPr bwMode="auto">
                   <a:xfrm>
                     <a:off x="0" y="0"/>
-                    <a:ext cx="1763464" cy="923904"/>
+                    <a:ext cx="2269542" cy="1197016"/>
                   </a:xfrm>
                   <a:prstGeom prst="rect">
                     <a:avLst/>
@@ -1187,12 +1186,15 @@
         </wp:inline>
       </w:drawing>
     </w:r>
+    <w:r>
+      <w:ptab w:relativeTo="margin" w:alignment="right" w:leader="none"/>
+    </w:r>
   </w:p>
 </w:hdr>
 </file>
 
 <file path=word/numbering.xml><?xml version="1.0" encoding="utf-8"?>
-<w:numbering xmlns:wpc="http://schemas.microsoft.com/office/word/2010/wordprocessingCanvas" xmlns:cx="http://schemas.microsoft.com/office/drawing/2014/chartex" xmlns:cx1="http://schemas.microsoft.com/office/drawing/2015/9/8/chartex" xmlns:cx2="http://schemas.microsoft.com/office/drawing/2015/10/21/chartex" xmlns:cx3="http://schemas.microsoft.com/office/drawing/2016/5/9/chartex" xmlns:cx4="http://schemas.microsoft.com/office/drawing/2016/5/10/chartex" xmlns:cx5="http://schemas.microsoft.com/office/drawing/2016/5/11/chartex" xmlns:cx6="http://schemas.microsoft.com/office/drawing/2016/5/12/chartex" xmlns:cx7="http://schemas.microsoft.com/office/drawing/2016/5/13/chartex" xmlns:cx8="http://schemas.microsoft.com/office/drawing/2016/5/14/chartex" xmlns:mc="http://schemas.openxmlformats.org/markup-compatibility/2006" xmlns:aink="http://schemas.microsoft.com/office/drawing/2016/ink" xmlns:am3d="http://schemas.microsoft.com/office/drawing/2017/model3d" xmlns:o="urn:schemas-microsoft-com:office:office" xmlns:oel="http://schemas.microsoft.com/office/2019/extlst" xmlns:r="http://schemas.openxmlformats.org/officeDocument/2006/relationships" xmlns:m="http://schemas.openxmlformats.org/officeDocument/2006/math" xmlns:v="urn:schemas-microsoft-com:vml" xmlns:wp14="http://schemas.microsoft.com/office/word/2010/wordprocessingDrawing" xmlns:wp="http://schemas.openxmlformats.org/drawingml/2006/wordprocessingDrawing" xmlns:w10="urn:schemas-microsoft-com:office:word" xmlns:w="http://schemas.openxmlformats.org/wordprocessingml/2006/main" xmlns:w14="http://schemas.microsoft.com/office/word/2010/wordml" xmlns:w15="http://schemas.microsoft.com/office/word/2012/wordml" xmlns:w16cex="http://schemas.microsoft.com/office/word/2018/wordml/cex" xmlns:w16cid="http://schemas.microsoft.com/office/word/2016/wordml/cid" xmlns:w16="http://schemas.microsoft.com/office/word/2018/wordml" xmlns:w16sdtdh="http://schemas.microsoft.com/office/word/2020/wordml/sdtdatahash" xmlns:w16se="http://schemas.microsoft.com/office/word/2015/wordml/symex" xmlns:wpg="http://schemas.microsoft.com/office/word/2010/wordprocessingGroup" xmlns:wpi="http://schemas.microsoft.com/office/word/2010/wordprocessingInk" xmlns:wne="http://schemas.microsoft.com/office/word/2006/wordml" xmlns:wps="http://schemas.microsoft.com/office/word/2010/wordprocessingShape" mc:Ignorable="w14 w15 w16se w16cid w16 w16cex w16sdtdh wp14">
+<w:numbering xmlns:wpc="http://schemas.microsoft.com/office/word/2010/wordprocessingCanvas" xmlns:cx="http://schemas.microsoft.com/office/drawing/2014/chartex" xmlns:cx1="http://schemas.microsoft.com/office/drawing/2015/9/8/chartex" xmlns:cx2="http://schemas.microsoft.com/office/drawing/2015/10/21/chartex" xmlns:cx3="http://schemas.microsoft.com/office/drawing/2016/5/9/chartex" xmlns:cx4="http://schemas.microsoft.com/office/drawing/2016/5/10/chartex" xmlns:cx5="http://schemas.microsoft.com/office/drawing/2016/5/11/chartex" xmlns:cx6="http://schemas.microsoft.com/office/drawing/2016/5/12/chartex" xmlns:cx7="http://schemas.microsoft.com/office/drawing/2016/5/13/chartex" xmlns:cx8="http://schemas.microsoft.com/office/drawing/2016/5/14/chartex" xmlns:mc="http://schemas.openxmlformats.org/markup-compatibility/2006" xmlns:aink="http://schemas.microsoft.com/office/drawing/2016/ink" xmlns:am3d="http://schemas.microsoft.com/office/drawing/2017/model3d" xmlns:o="urn:schemas-microsoft-com:office:office" xmlns:oel="http://schemas.microsoft.com/office/2019/extlst" xmlns:r="http://schemas.openxmlformats.org/officeDocument/2006/relationships" xmlns:m="http://schemas.openxmlformats.org/officeDocument/2006/math" xmlns:v="urn:schemas-microsoft-com:vml" xmlns:wp14="http://schemas.microsoft.com/office/word/2010/wordprocessingDrawing" xmlns:wp="http://schemas.openxmlformats.org/drawingml/2006/wordprocessingDrawing" xmlns:w10="urn:schemas-microsoft-com:office:word" xmlns:w="http://schemas.openxmlformats.org/wordprocessingml/2006/main" xmlns:w14="http://schemas.microsoft.com/office/word/2010/wordml" xmlns:w15="http://schemas.microsoft.com/office/word/2012/wordml" xmlns:w16cex="http://schemas.microsoft.com/office/word/2018/wordml/cex" xmlns:w16cid="http://schemas.microsoft.com/office/word/2016/wordml/cid" xmlns:w16="http://schemas.microsoft.com/office/word/2018/wordml" xmlns:w16du="http://schemas.microsoft.com/office/word/2023/wordml/word16du" xmlns:w16sdtdh="http://schemas.microsoft.com/office/word/2020/wordml/sdtdatahash" xmlns:w16se="http://schemas.microsoft.com/office/word/2015/wordml/symex" xmlns:wpg="http://schemas.microsoft.com/office/word/2010/wordprocessingGroup" xmlns:wpi="http://schemas.microsoft.com/office/word/2010/wordprocessingInk" xmlns:wne="http://schemas.microsoft.com/office/word/2006/wordml" xmlns:wps="http://schemas.microsoft.com/office/word/2010/wordprocessingShape" mc:Ignorable="w14 w15 w16se w16cid w16 w16cex w16sdtdh w16du wp14">
   <w:abstractNum w:abstractNumId="0" w15:restartNumberingAfterBreak="0">
     <w:nsid w:val="170CD2DE"/>
     <w:multiLevelType w:val="multilevel"/>
@@ -1485,7 +1487,7 @@
 </file>
 
 <file path=word/styles.xml><?xml version="1.0" encoding="utf-8"?>
-<w:styles xmlns:mc="http://schemas.openxmlformats.org/markup-compatibility/2006" xmlns:r="http://schemas.openxmlformats.org/officeDocument/2006/relationships" xmlns:w="http://schemas.openxmlformats.org/wordprocessingml/2006/main" xmlns:w14="http://schemas.microsoft.com/office/word/2010/wordml" xmlns:w15="http://schemas.microsoft.com/office/word/2012/wordml" xmlns:w16cex="http://schemas.microsoft.com/office/word/2018/wordml/cex" xmlns:w16cid="http://schemas.microsoft.com/office/word/2016/wordml/cid" xmlns:w16="http://schemas.microsoft.com/office/word/2018/wordml" xmlns:w16sdtdh="http://schemas.microsoft.com/office/word/2020/wordml/sdtdatahash" xmlns:w16se="http://schemas.microsoft.com/office/word/2015/wordml/symex" mc:Ignorable="w14 w15 w16se w16cid w16 w16cex w16sdtdh">
+<w:styles xmlns:mc="http://schemas.openxmlformats.org/markup-compatibility/2006" xmlns:r="http://schemas.openxmlformats.org/officeDocument/2006/relationships" xmlns:w="http://schemas.openxmlformats.org/wordprocessingml/2006/main" xmlns:w14="http://schemas.microsoft.com/office/word/2010/wordml" xmlns:w15="http://schemas.microsoft.com/office/word/2012/wordml" xmlns:w16cex="http://schemas.microsoft.com/office/word/2018/wordml/cex" xmlns:w16cid="http://schemas.microsoft.com/office/word/2016/wordml/cid" xmlns:w16="http://schemas.microsoft.com/office/word/2018/wordml" xmlns:w16du="http://schemas.microsoft.com/office/word/2023/wordml/word16du" xmlns:w16sdtdh="http://schemas.microsoft.com/office/word/2020/wordml/sdtdatahash" xmlns:w16se="http://schemas.microsoft.com/office/word/2015/wordml/symex" mc:Ignorable="w14 w15 w16se w16cid w16 w16cex w16sdtdh w16du">
   <w:docDefaults>
     <w:rPrDefault>
       <w:rPr>
@@ -1994,11 +1996,15 @@
     <w:basedOn w:val="Normal"/>
     <w:next w:val="BodyText"/>
     <w:qFormat/>
-    <w:rsid w:val="00BB4D5F"/>
+    <w:rsid w:val="00E35350"/>
     <w:pPr>
       <w:keepNext/>
       <w:keepLines/>
-      <w:spacing w:before="2400" w:after="240"/>
+      <w:pBdr>
+        <w:top w:val="single" w:sz="4" w:space="20" w:color="auto"/>
+      </w:pBdr>
+      <w:spacing w:before="3600" w:after="240" w:line="360" w:lineRule="auto"/>
+      <w:jc w:val="right"/>
     </w:pPr>
     <w:rPr>
       <w:rFonts w:ascii="Proxima Nova Rg" w:eastAsiaTheme="majorEastAsia" w:hAnsi="Proxima Nova Rg" w:cstheme="majorBidi"/>
@@ -2014,12 +2020,14 @@
     <w:basedOn w:val="Title"/>
     <w:next w:val="BodyText"/>
     <w:qFormat/>
-    <w:rsid w:val="00F767E9"/>
-    <w:pPr>
-      <w:spacing w:before="240" w:line="360" w:lineRule="auto"/>
-    </w:pPr>
-    <w:rPr>
-      <w:b w:val="0"/>
+    <w:rsid w:val="003B3746"/>
+    <w:pPr>
+      <w:pBdr>
+        <w:top w:val="none" w:sz="0" w:space="0" w:color="auto"/>
+      </w:pBdr>
+      <w:spacing w:before="240"/>
+    </w:pPr>
+    <w:rPr>
       <w:color w:val="000000" w:themeColor="text1"/>
       <w:sz w:val="32"/>
       <w:szCs w:val="30"/>
@@ -2029,13 +2037,16 @@
     <w:name w:val="Author"/>
     <w:next w:val="BodyText"/>
     <w:qFormat/>
-    <w:rsid w:val="00BB4D5F"/>
+    <w:rsid w:val="00A50C74"/>
     <w:pPr>
       <w:keepNext/>
       <w:keepLines/>
+      <w:spacing w:after="100" w:afterAutospacing="1"/>
+      <w:jc w:val="right"/>
     </w:pPr>
     <w:rPr>
       <w:rFonts w:ascii="Proxima Nova Rg" w:hAnsi="Proxima Nova Rg"/>
+      <w:b/>
     </w:rPr>
   </w:style>
   <w:style w:type="paragraph" w:styleId="Date">
@@ -2043,14 +2054,17 @@
     <w:next w:val="BodyText"/>
     <w:link w:val="DateChar"/>
     <w:qFormat/>
-    <w:rsid w:val="00BB4D5F"/>
+    <w:rsid w:val="00A66A1D"/>
     <w:pPr>
       <w:keepNext/>
       <w:keepLines/>
+      <w:pBdr>
+        <w:bottom w:val="single" w:sz="4" w:space="20" w:color="auto"/>
+      </w:pBdr>
+      <w:jc w:val="right"/>
     </w:pPr>
     <w:rPr>
       <w:rFonts w:ascii="Proxima Nova Rg" w:hAnsi="Proxima Nova Rg"/>
-      <w:i/>
     </w:rPr>
   </w:style>
   <w:style w:type="paragraph" w:customStyle="1" w:styleId="AbstractTitle">
@@ -2294,10 +2308,9 @@
     <w:name w:val="Date Char"/>
     <w:basedOn w:val="DefaultParagraphFont"/>
     <w:link w:val="Date"/>
-    <w:rsid w:val="00BB4D5F"/>
+    <w:rsid w:val="00A66A1D"/>
     <w:rPr>
       <w:rFonts w:ascii="Proxima Nova Rg" w:hAnsi="Proxima Nova Rg"/>
-      <w:i/>
     </w:rPr>
   </w:style>
   <w:style w:type="paragraph" w:styleId="TOAHeading">
@@ -2749,6 +2762,15 @@
 </file>
 
 <file path=customXml/item1.xml><?xml version="1.0" encoding="utf-8"?>
+<?mso-contentType ?>
+<FormTemplates xmlns="http://schemas.microsoft.com/sharepoint/v3/contenttype/forms">
+  <Display>DocumentLibraryForm</Display>
+  <Edit>DocumentLibraryForm</Edit>
+  <New>DocumentLibraryForm</New>
+</FormTemplates>
+</file>
+
+<file path=customXml/item2.xml><?xml version="1.0" encoding="utf-8"?>
 <p:properties xmlns:p="http://schemas.microsoft.com/office/2006/metadata/properties" xmlns:xsi="http://www.w3.org/2001/XMLSchema-instance" xmlns:pc="http://schemas.microsoft.com/office/infopath/2007/PartnerControls">
   <documentManagement>
     <TaxCatchAll xmlns="c0a5e2f2-cbc9-444d-acb1-da3840c97b19" xsi:nil="true"/>
@@ -2759,16 +2781,11 @@
 </p:properties>
 </file>
 
-<file path=customXml/item2.xml><?xml version="1.0" encoding="utf-8"?>
-<?mso-contentType ?>
-<FormTemplates xmlns="http://schemas.microsoft.com/sharepoint/v3/contenttype/forms">
-  <Display>DocumentLibraryForm</Display>
-  <Edit>DocumentLibraryForm</Edit>
-  <New>DocumentLibraryForm</New>
-</FormTemplates>
+<file path=customXml/item3.xml><?xml version="1.0" encoding="utf-8"?>
+<b:Sources xmlns:b="http://schemas.openxmlformats.org/officeDocument/2006/bibliography" xmlns="http://schemas.openxmlformats.org/officeDocument/2006/bibliography" SelectedStyle="\APASixthEditionOfficeOnline.xsl" StyleName="APA" Version="6"/>
 </file>
 
-<file path=customXml/item3.xml><?xml version="1.0" encoding="utf-8"?>
+<file path=customXml/item4.xml><?xml version="1.0" encoding="utf-8"?>
 <ct:contentTypeSchema xmlns:ct="http://schemas.microsoft.com/office/2006/metadata/contentType" xmlns:ma="http://schemas.microsoft.com/office/2006/metadata/properties/metaAttributes" ct:_="" ma:_="" ma:contentTypeName="Document" ma:contentTypeID="0x010100BE37AAF0DD5F4448A506F792B732F161" ma:contentTypeVersion="15" ma:contentTypeDescription="Create a new document." ma:contentTypeScope="" ma:versionID="4f9eece326cb8525d683a1ea9e6b2db6">
   <xsd:schema xmlns:xsd="http://www.w3.org/2001/XMLSchema" xmlns:xs="http://www.w3.org/2001/XMLSchema" xmlns:p="http://schemas.microsoft.com/office/2006/metadata/properties" xmlns:ns2="17fa7942-0d9f-40ad-9093-ce71332f67f5" xmlns:ns3="c0a5e2f2-cbc9-444d-acb1-da3840c97b19" targetNamespace="http://schemas.microsoft.com/office/2006/metadata/properties" ma:root="true" ma:fieldsID="83691a1f05b251e90b3a47d11cb76344" ns2:_="" ns3:_="">
     <xsd:import namespace="17fa7942-0d9f-40ad-9093-ce71332f67f5"/>
@@ -3003,11 +3020,15 @@
 </ct:contentTypeSchema>
 </file>
 
-<file path=customXml/item4.xml><?xml version="1.0" encoding="utf-8"?>
-<b:Sources xmlns:b="http://schemas.openxmlformats.org/officeDocument/2006/bibliography" xmlns="http://schemas.openxmlformats.org/officeDocument/2006/bibliography" SelectedStyle="\APASixthEditionOfficeOnline.xsl" StyleName="APA" Version="6"/>
+<file path=customXml/itemProps1.xml><?xml version="1.0" encoding="utf-8"?>
+<ds:datastoreItem xmlns:ds="http://schemas.openxmlformats.org/officeDocument/2006/customXml" ds:itemID="{5B075FEA-4E01-4107-8B62-6F06417D51EB}">
+  <ds:schemaRefs>
+    <ds:schemaRef ds:uri="http://schemas.microsoft.com/sharepoint/v3/contenttype/forms"/>
+  </ds:schemaRefs>
+</ds:datastoreItem>
 </file>
 
-<file path=customXml/itemProps1.xml><?xml version="1.0" encoding="utf-8"?>
+<file path=customXml/itemProps2.xml><?xml version="1.0" encoding="utf-8"?>
 <ds:datastoreItem xmlns:ds="http://schemas.openxmlformats.org/officeDocument/2006/customXml" ds:itemID="{9E1FEEAB-B510-40FA-8CAE-DC1A4BCFB7AF}">
   <ds:schemaRefs>
     <ds:schemaRef ds:uri="http://schemas.microsoft.com/office/2006/metadata/properties"/>
@@ -3018,15 +3039,15 @@
 </ds:datastoreItem>
 </file>
 
-<file path=customXml/itemProps2.xml><?xml version="1.0" encoding="utf-8"?>
-<ds:datastoreItem xmlns:ds="http://schemas.openxmlformats.org/officeDocument/2006/customXml" ds:itemID="{5B075FEA-4E01-4107-8B62-6F06417D51EB}">
+<file path=customXml/itemProps3.xml><?xml version="1.0" encoding="utf-8"?>
+<ds:datastoreItem xmlns:ds="http://schemas.openxmlformats.org/officeDocument/2006/customXml" ds:itemID="{64FA4F1C-B507-441D-9669-8C36907E557A}">
   <ds:schemaRefs>
-    <ds:schemaRef ds:uri="http://schemas.microsoft.com/sharepoint/v3/contenttype/forms"/>
+    <ds:schemaRef ds:uri="http://schemas.openxmlformats.org/officeDocument/2006/bibliography"/>
   </ds:schemaRefs>
 </ds:datastoreItem>
 </file>
 
-<file path=customXml/itemProps3.xml><?xml version="1.0" encoding="utf-8"?>
+<file path=customXml/itemProps4.xml><?xml version="1.0" encoding="utf-8"?>
 <ds:datastoreItem xmlns:ds="http://schemas.openxmlformats.org/officeDocument/2006/customXml" ds:itemID="{611802FA-C135-4E57-8C02-A7974D1B7D21}">
   <ds:schemaRefs>
     <ds:schemaRef ds:uri="http://schemas.microsoft.com/office/2006/metadata/contentType"/>
@@ -3043,12 +3064,4 @@
     <ds:schemaRef ds:uri="http://schemas.microsoft.com/internal/obd"/>
   </ds:schemaRefs>
 </ds:datastoreItem>
-</file>
-
-<file path=customXml/itemProps4.xml><?xml version="1.0" encoding="utf-8"?>
-<ds:datastoreItem xmlns:ds="http://schemas.openxmlformats.org/officeDocument/2006/customXml" ds:itemID="{64FA4F1C-B507-441D-9669-8C36907E557A}">
-  <ds:schemaRefs>
-    <ds:schemaRef ds:uri="http://schemas.openxmlformats.org/officeDocument/2006/bibliography"/>
-  </ds:schemaRefs>
-</ds:datastoreItem>
 </file>
</xml_diff>

<commit_message>
Update logo alignment, should be right aligned
</commit_message>
<xml_diff>
--- a/AAGI_Word_Style_Template.docx
+++ b/AAGI_Word_Style_Template.docx
@@ -1,6 +1,6 @@
 
 <file path=word/document.xml><?xml version="1.0" encoding="utf-8"?>
-<w:document xmlns:wpc="http://schemas.microsoft.com/office/word/2010/wordprocessingCanvas" xmlns:cx="http://schemas.microsoft.com/office/drawing/2014/chartex" xmlns:cx1="http://schemas.microsoft.com/office/drawing/2015/9/8/chartex" xmlns:cx2="http://schemas.microsoft.com/office/drawing/2015/10/21/chartex" xmlns:cx3="http://schemas.microsoft.com/office/drawing/2016/5/9/chartex" xmlns:cx4="http://schemas.microsoft.com/office/drawing/2016/5/10/chartex" xmlns:cx5="http://schemas.microsoft.com/office/drawing/2016/5/11/chartex" xmlns:cx6="http://schemas.microsoft.com/office/drawing/2016/5/12/chartex" xmlns:cx7="http://schemas.microsoft.com/office/drawing/2016/5/13/chartex" xmlns:cx8="http://schemas.microsoft.com/office/drawing/2016/5/14/chartex" xmlns:mc="http://schemas.openxmlformats.org/markup-compatibility/2006" xmlns:aink="http://schemas.microsoft.com/office/drawing/2016/ink" xmlns:am3d="http://schemas.microsoft.com/office/drawing/2017/model3d" xmlns:o="urn:schemas-microsoft-com:office:office" xmlns:oel="http://schemas.microsoft.com/office/2019/extlst" xmlns:r="http://schemas.openxmlformats.org/officeDocument/2006/relationships" xmlns:m="http://schemas.openxmlformats.org/officeDocument/2006/math" xmlns:v="urn:schemas-microsoft-com:vml" xmlns:wp14="http://schemas.microsoft.com/office/word/2010/wordprocessingDrawing" xmlns:wp="http://schemas.openxmlformats.org/drawingml/2006/wordprocessingDrawing" xmlns:w10="urn:schemas-microsoft-com:office:word" xmlns:w="http://schemas.openxmlformats.org/wordprocessingml/2006/main" xmlns:w14="http://schemas.microsoft.com/office/word/2010/wordml" xmlns:w15="http://schemas.microsoft.com/office/word/2012/wordml" xmlns:w16cex="http://schemas.microsoft.com/office/word/2018/wordml/cex" xmlns:w16cid="http://schemas.microsoft.com/office/word/2016/wordml/cid" xmlns:w16="http://schemas.microsoft.com/office/word/2018/wordml" xmlns:w16du="http://schemas.microsoft.com/office/word/2023/wordml/word16du" xmlns:w16sdtdh="http://schemas.microsoft.com/office/word/2020/wordml/sdtdatahash" xmlns:w16se="http://schemas.microsoft.com/office/word/2015/wordml/symex" xmlns:wpg="http://schemas.microsoft.com/office/word/2010/wordprocessingGroup" xmlns:wpi="http://schemas.microsoft.com/office/word/2010/wordprocessingInk" xmlns:wne="http://schemas.microsoft.com/office/word/2006/wordml" xmlns:wps="http://schemas.microsoft.com/office/word/2010/wordprocessingShape" mc:Ignorable="w14 w15 w16se w16cid w16 w16cex w16sdtdh w16du wp14">
+<w:document xmlns:wpc="http://schemas.microsoft.com/office/word/2010/wordprocessingCanvas" xmlns:cx="http://schemas.microsoft.com/office/drawing/2014/chartex" xmlns:cx1="http://schemas.microsoft.com/office/drawing/2015/9/8/chartex" xmlns:cx2="http://schemas.microsoft.com/office/drawing/2015/10/21/chartex" xmlns:cx3="http://schemas.microsoft.com/office/drawing/2016/5/9/chartex" xmlns:cx4="http://schemas.microsoft.com/office/drawing/2016/5/10/chartex" xmlns:cx5="http://schemas.microsoft.com/office/drawing/2016/5/11/chartex" xmlns:cx6="http://schemas.microsoft.com/office/drawing/2016/5/12/chartex" xmlns:cx7="http://schemas.microsoft.com/office/drawing/2016/5/13/chartex" xmlns:cx8="http://schemas.microsoft.com/office/drawing/2016/5/14/chartex" xmlns:mc="http://schemas.openxmlformats.org/markup-compatibility/2006" xmlns:aink="http://schemas.microsoft.com/office/drawing/2016/ink" xmlns:am3d="http://schemas.microsoft.com/office/drawing/2017/model3d" xmlns:o="urn:schemas-microsoft-com:office:office" xmlns:oel="http://schemas.microsoft.com/office/2019/extlst" xmlns:r="http://schemas.openxmlformats.org/officeDocument/2006/relationships" xmlns:m="http://schemas.openxmlformats.org/officeDocument/2006/math" xmlns:v="urn:schemas-microsoft-com:vml" xmlns:wp14="http://schemas.microsoft.com/office/word/2010/wordprocessingDrawing" xmlns:wp="http://schemas.openxmlformats.org/drawingml/2006/wordprocessingDrawing" xmlns:w10="urn:schemas-microsoft-com:office:word" xmlns:w="http://schemas.openxmlformats.org/wordprocessingml/2006/main" xmlns:w14="http://schemas.microsoft.com/office/word/2010/wordml" xmlns:w15="http://schemas.microsoft.com/office/word/2012/wordml" xmlns:w16cex="http://schemas.microsoft.com/office/word/2018/wordml/cex" xmlns:w16cid="http://schemas.microsoft.com/office/word/2016/wordml/cid" xmlns:w16="http://schemas.microsoft.com/office/word/2018/wordml" xmlns:w16sdtdh="http://schemas.microsoft.com/office/word/2020/wordml/sdtdatahash" xmlns:w16se="http://schemas.microsoft.com/office/word/2015/wordml/symex" xmlns:wpg="http://schemas.microsoft.com/office/word/2010/wordprocessingGroup" xmlns:wpi="http://schemas.microsoft.com/office/word/2010/wordprocessingInk" xmlns:wne="http://schemas.microsoft.com/office/word/2006/wordml" xmlns:wps="http://schemas.microsoft.com/office/word/2010/wordprocessingShape" mc:Ignorable="w14 w15 w16se w16cid w16 w16cex w16sdtdh wp14">
   <w:body>
     <w:p>
       <w:pPr>
@@ -623,8 +623,8 @@
         <w:tblLook w:val="07E0" w:firstRow="1" w:lastRow="1" w:firstColumn="1" w:lastColumn="1" w:noHBand="1" w:noVBand="1"/>
       </w:tblPr>
       <w:tblGrid>
-        <w:gridCol w:w="815"/>
-        <w:gridCol w:w="815"/>
+        <w:gridCol w:w="794"/>
+        <w:gridCol w:w="794"/>
       </w:tblGrid>
       <w:tr>
         <w:trPr>
@@ -785,10 +785,12 @@
       </w:pPr>
     </w:p>
     <w:sectPr>
-      <w:headerReference w:type="default" r:id="rId12"/>
-      <w:footerReference w:type="default" r:id="rId13"/>
-      <w:headerReference w:type="first" r:id="rId14"/>
-      <w:footerReference w:type="first" r:id="rId15"/>
+      <w:headerReference w:type="even" r:id="rId12"/>
+      <w:headerReference w:type="default" r:id="rId13"/>
+      <w:footerReference w:type="even" r:id="rId14"/>
+      <w:footerReference w:type="default" r:id="rId15"/>
+      <w:headerReference w:type="first" r:id="rId16"/>
+      <w:footerReference w:type="first" r:id="rId17"/>
       <w:pgSz w:w="11900" w:h="16840"/>
       <w:pgMar w:top="1440" w:right="1080" w:bottom="1440" w:left="1080" w:header="567" w:footer="113" w:gutter="0"/>
       <w:pgNumType w:start="0"/>
@@ -801,7 +803,7 @@
 </file>
 
 <file path=word/endnotes.xml><?xml version="1.0" encoding="utf-8"?>
-<w:endnotes xmlns:wpc="http://schemas.microsoft.com/office/word/2010/wordprocessingCanvas" xmlns:cx="http://schemas.microsoft.com/office/drawing/2014/chartex" xmlns:cx1="http://schemas.microsoft.com/office/drawing/2015/9/8/chartex" xmlns:cx2="http://schemas.microsoft.com/office/drawing/2015/10/21/chartex" xmlns:cx3="http://schemas.microsoft.com/office/drawing/2016/5/9/chartex" xmlns:cx4="http://schemas.microsoft.com/office/drawing/2016/5/10/chartex" xmlns:cx5="http://schemas.microsoft.com/office/drawing/2016/5/11/chartex" xmlns:cx6="http://schemas.microsoft.com/office/drawing/2016/5/12/chartex" xmlns:cx7="http://schemas.microsoft.com/office/drawing/2016/5/13/chartex" xmlns:cx8="http://schemas.microsoft.com/office/drawing/2016/5/14/chartex" xmlns:mc="http://schemas.openxmlformats.org/markup-compatibility/2006" xmlns:aink="http://schemas.microsoft.com/office/drawing/2016/ink" xmlns:am3d="http://schemas.microsoft.com/office/drawing/2017/model3d" xmlns:o="urn:schemas-microsoft-com:office:office" xmlns:oel="http://schemas.microsoft.com/office/2019/extlst" xmlns:r="http://schemas.openxmlformats.org/officeDocument/2006/relationships" xmlns:m="http://schemas.openxmlformats.org/officeDocument/2006/math" xmlns:v="urn:schemas-microsoft-com:vml" xmlns:wp14="http://schemas.microsoft.com/office/word/2010/wordprocessingDrawing" xmlns:wp="http://schemas.openxmlformats.org/drawingml/2006/wordprocessingDrawing" xmlns:w10="urn:schemas-microsoft-com:office:word" xmlns:w="http://schemas.openxmlformats.org/wordprocessingml/2006/main" xmlns:w14="http://schemas.microsoft.com/office/word/2010/wordml" xmlns:w15="http://schemas.microsoft.com/office/word/2012/wordml" xmlns:w16cex="http://schemas.microsoft.com/office/word/2018/wordml/cex" xmlns:w16cid="http://schemas.microsoft.com/office/word/2016/wordml/cid" xmlns:w16="http://schemas.microsoft.com/office/word/2018/wordml" xmlns:w16du="http://schemas.microsoft.com/office/word/2023/wordml/word16du" xmlns:w16sdtdh="http://schemas.microsoft.com/office/word/2020/wordml/sdtdatahash" xmlns:w16se="http://schemas.microsoft.com/office/word/2015/wordml/symex" xmlns:wpg="http://schemas.microsoft.com/office/word/2010/wordprocessingGroup" xmlns:wpi="http://schemas.microsoft.com/office/word/2010/wordprocessingInk" xmlns:wne="http://schemas.microsoft.com/office/word/2006/wordml" xmlns:wps="http://schemas.microsoft.com/office/word/2010/wordprocessingShape" mc:Ignorable="w14 w15 w16se w16cid w16 w16cex w16sdtdh w16du wp14">
+<w:endnotes xmlns:wpc="http://schemas.microsoft.com/office/word/2010/wordprocessingCanvas" xmlns:cx="http://schemas.microsoft.com/office/drawing/2014/chartex" xmlns:cx1="http://schemas.microsoft.com/office/drawing/2015/9/8/chartex" xmlns:cx2="http://schemas.microsoft.com/office/drawing/2015/10/21/chartex" xmlns:cx3="http://schemas.microsoft.com/office/drawing/2016/5/9/chartex" xmlns:cx4="http://schemas.microsoft.com/office/drawing/2016/5/10/chartex" xmlns:cx5="http://schemas.microsoft.com/office/drawing/2016/5/11/chartex" xmlns:cx6="http://schemas.microsoft.com/office/drawing/2016/5/12/chartex" xmlns:cx7="http://schemas.microsoft.com/office/drawing/2016/5/13/chartex" xmlns:cx8="http://schemas.microsoft.com/office/drawing/2016/5/14/chartex" xmlns:mc="http://schemas.openxmlformats.org/markup-compatibility/2006" xmlns:aink="http://schemas.microsoft.com/office/drawing/2016/ink" xmlns:am3d="http://schemas.microsoft.com/office/drawing/2017/model3d" xmlns:o="urn:schemas-microsoft-com:office:office" xmlns:oel="http://schemas.microsoft.com/office/2019/extlst" xmlns:r="http://schemas.openxmlformats.org/officeDocument/2006/relationships" xmlns:m="http://schemas.openxmlformats.org/officeDocument/2006/math" xmlns:v="urn:schemas-microsoft-com:vml" xmlns:wp14="http://schemas.microsoft.com/office/word/2010/wordprocessingDrawing" xmlns:wp="http://schemas.openxmlformats.org/drawingml/2006/wordprocessingDrawing" xmlns:w10="urn:schemas-microsoft-com:office:word" xmlns:w="http://schemas.openxmlformats.org/wordprocessingml/2006/main" xmlns:w14="http://schemas.microsoft.com/office/word/2010/wordml" xmlns:w15="http://schemas.microsoft.com/office/word/2012/wordml" xmlns:w16cex="http://schemas.microsoft.com/office/word/2018/wordml/cex" xmlns:w16cid="http://schemas.microsoft.com/office/word/2016/wordml/cid" xmlns:w16="http://schemas.microsoft.com/office/word/2018/wordml" xmlns:w16sdtdh="http://schemas.microsoft.com/office/word/2020/wordml/sdtdatahash" xmlns:w16se="http://schemas.microsoft.com/office/word/2015/wordml/symex" xmlns:wpg="http://schemas.microsoft.com/office/word/2010/wordprocessingGroup" xmlns:wpi="http://schemas.microsoft.com/office/word/2010/wordprocessingInk" xmlns:wne="http://schemas.microsoft.com/office/word/2006/wordml" xmlns:wps="http://schemas.microsoft.com/office/word/2010/wordprocessingShape" mc:Ignorable="w14 w15 w16se w16cid w16 w16cex w16sdtdh wp14">
   <w:endnote w:type="separator" w:id="-1">
     <w:p>
       <w:pPr>
@@ -826,7 +828,17 @@
 </file>
 
 <file path=word/footer1.xml><?xml version="1.0" encoding="utf-8"?>
-<w:ftr xmlns:wpc="http://schemas.microsoft.com/office/word/2010/wordprocessingCanvas" xmlns:cx="http://schemas.microsoft.com/office/drawing/2014/chartex" xmlns:cx1="http://schemas.microsoft.com/office/drawing/2015/9/8/chartex" xmlns:cx2="http://schemas.microsoft.com/office/drawing/2015/10/21/chartex" xmlns:cx3="http://schemas.microsoft.com/office/drawing/2016/5/9/chartex" xmlns:cx4="http://schemas.microsoft.com/office/drawing/2016/5/10/chartex" xmlns:cx5="http://schemas.microsoft.com/office/drawing/2016/5/11/chartex" xmlns:cx6="http://schemas.microsoft.com/office/drawing/2016/5/12/chartex" xmlns:cx7="http://schemas.microsoft.com/office/drawing/2016/5/13/chartex" xmlns:cx8="http://schemas.microsoft.com/office/drawing/2016/5/14/chartex" xmlns:mc="http://schemas.openxmlformats.org/markup-compatibility/2006" xmlns:aink="http://schemas.microsoft.com/office/drawing/2016/ink" xmlns:am3d="http://schemas.microsoft.com/office/drawing/2017/model3d" xmlns:o="urn:schemas-microsoft-com:office:office" xmlns:oel="http://schemas.microsoft.com/office/2019/extlst" xmlns:r="http://schemas.openxmlformats.org/officeDocument/2006/relationships" xmlns:m="http://schemas.openxmlformats.org/officeDocument/2006/math" xmlns:v="urn:schemas-microsoft-com:vml" xmlns:wp14="http://schemas.microsoft.com/office/word/2010/wordprocessingDrawing" xmlns:wp="http://schemas.openxmlformats.org/drawingml/2006/wordprocessingDrawing" xmlns:w10="urn:schemas-microsoft-com:office:word" xmlns:w="http://schemas.openxmlformats.org/wordprocessingml/2006/main" xmlns:w14="http://schemas.microsoft.com/office/word/2010/wordml" xmlns:w15="http://schemas.microsoft.com/office/word/2012/wordml" xmlns:w16cex="http://schemas.microsoft.com/office/word/2018/wordml/cex" xmlns:w16cid="http://schemas.microsoft.com/office/word/2016/wordml/cid" xmlns:w16="http://schemas.microsoft.com/office/word/2018/wordml" xmlns:w16du="http://schemas.microsoft.com/office/word/2023/wordml/word16du" xmlns:w16sdtdh="http://schemas.microsoft.com/office/word/2020/wordml/sdtdatahash" xmlns:w16se="http://schemas.microsoft.com/office/word/2015/wordml/symex" xmlns:wpg="http://schemas.microsoft.com/office/word/2010/wordprocessingGroup" xmlns:wpi="http://schemas.microsoft.com/office/word/2010/wordprocessingInk" xmlns:wne="http://schemas.microsoft.com/office/word/2006/wordml" xmlns:wps="http://schemas.microsoft.com/office/word/2010/wordprocessingShape" mc:Ignorable="w14 w15 w16se w16cid w16 w16cex w16sdtdh w16du wp14">
+<w:ftr xmlns:wpc="http://schemas.microsoft.com/office/word/2010/wordprocessingCanvas" xmlns:cx="http://schemas.microsoft.com/office/drawing/2014/chartex" xmlns:cx1="http://schemas.microsoft.com/office/drawing/2015/9/8/chartex" xmlns:cx2="http://schemas.microsoft.com/office/drawing/2015/10/21/chartex" xmlns:cx3="http://schemas.microsoft.com/office/drawing/2016/5/9/chartex" xmlns:cx4="http://schemas.microsoft.com/office/drawing/2016/5/10/chartex" xmlns:cx5="http://schemas.microsoft.com/office/drawing/2016/5/11/chartex" xmlns:cx6="http://schemas.microsoft.com/office/drawing/2016/5/12/chartex" xmlns:cx7="http://schemas.microsoft.com/office/drawing/2016/5/13/chartex" xmlns:cx8="http://schemas.microsoft.com/office/drawing/2016/5/14/chartex" xmlns:mc="http://schemas.openxmlformats.org/markup-compatibility/2006" xmlns:aink="http://schemas.microsoft.com/office/drawing/2016/ink" xmlns:am3d="http://schemas.microsoft.com/office/drawing/2017/model3d" xmlns:o="urn:schemas-microsoft-com:office:office" xmlns:oel="http://schemas.microsoft.com/office/2019/extlst" xmlns:r="http://schemas.openxmlformats.org/officeDocument/2006/relationships" xmlns:m="http://schemas.openxmlformats.org/officeDocument/2006/math" xmlns:v="urn:schemas-microsoft-com:vml" xmlns:wp14="http://schemas.microsoft.com/office/word/2010/wordprocessingDrawing" xmlns:wp="http://schemas.openxmlformats.org/drawingml/2006/wordprocessingDrawing" xmlns:w10="urn:schemas-microsoft-com:office:word" xmlns:w="http://schemas.openxmlformats.org/wordprocessingml/2006/main" xmlns:w14="http://schemas.microsoft.com/office/word/2010/wordml" xmlns:w15="http://schemas.microsoft.com/office/word/2012/wordml" xmlns:w16cex="http://schemas.microsoft.com/office/word/2018/wordml/cex" xmlns:w16cid="http://schemas.microsoft.com/office/word/2016/wordml/cid" xmlns:w16="http://schemas.microsoft.com/office/word/2018/wordml" xmlns:w16sdtdh="http://schemas.microsoft.com/office/word/2020/wordml/sdtdatahash" xmlns:w16se="http://schemas.microsoft.com/office/word/2015/wordml/symex" xmlns:wpg="http://schemas.microsoft.com/office/word/2010/wordprocessingGroup" xmlns:wpi="http://schemas.microsoft.com/office/word/2010/wordprocessingInk" xmlns:wne="http://schemas.microsoft.com/office/word/2006/wordml" xmlns:wps="http://schemas.microsoft.com/office/word/2010/wordprocessingShape" mc:Ignorable="w14 w15 w16se w16cid w16 w16cex w16sdtdh wp14">
+  <w:p>
+    <w:pPr>
+      <w:pStyle w:val="Footer"/>
+    </w:pPr>
+  </w:p>
+</w:ftr>
+</file>
+
+<file path=word/footer2.xml><?xml version="1.0" encoding="utf-8"?>
+<w:ftr xmlns:wpc="http://schemas.microsoft.com/office/word/2010/wordprocessingCanvas" xmlns:cx="http://schemas.microsoft.com/office/drawing/2014/chartex" xmlns:cx1="http://schemas.microsoft.com/office/drawing/2015/9/8/chartex" xmlns:cx2="http://schemas.microsoft.com/office/drawing/2015/10/21/chartex" xmlns:cx3="http://schemas.microsoft.com/office/drawing/2016/5/9/chartex" xmlns:cx4="http://schemas.microsoft.com/office/drawing/2016/5/10/chartex" xmlns:cx5="http://schemas.microsoft.com/office/drawing/2016/5/11/chartex" xmlns:cx6="http://schemas.microsoft.com/office/drawing/2016/5/12/chartex" xmlns:cx7="http://schemas.microsoft.com/office/drawing/2016/5/13/chartex" xmlns:cx8="http://schemas.microsoft.com/office/drawing/2016/5/14/chartex" xmlns:mc="http://schemas.openxmlformats.org/markup-compatibility/2006" xmlns:aink="http://schemas.microsoft.com/office/drawing/2016/ink" xmlns:am3d="http://schemas.microsoft.com/office/drawing/2017/model3d" xmlns:o="urn:schemas-microsoft-com:office:office" xmlns:oel="http://schemas.microsoft.com/office/2019/extlst" xmlns:r="http://schemas.openxmlformats.org/officeDocument/2006/relationships" xmlns:m="http://schemas.openxmlformats.org/officeDocument/2006/math" xmlns:v="urn:schemas-microsoft-com:vml" xmlns:wp14="http://schemas.microsoft.com/office/word/2010/wordprocessingDrawing" xmlns:wp="http://schemas.openxmlformats.org/drawingml/2006/wordprocessingDrawing" xmlns:w10="urn:schemas-microsoft-com:office:word" xmlns:w="http://schemas.openxmlformats.org/wordprocessingml/2006/main" xmlns:w14="http://schemas.microsoft.com/office/word/2010/wordml" xmlns:w15="http://schemas.microsoft.com/office/word/2012/wordml" xmlns:w16cex="http://schemas.microsoft.com/office/word/2018/wordml/cex" xmlns:w16cid="http://schemas.microsoft.com/office/word/2016/wordml/cid" xmlns:w16="http://schemas.microsoft.com/office/word/2018/wordml" xmlns:w16sdtdh="http://schemas.microsoft.com/office/word/2020/wordml/sdtdatahash" xmlns:w16se="http://schemas.microsoft.com/office/word/2015/wordml/symex" xmlns:wpg="http://schemas.microsoft.com/office/word/2010/wordprocessingGroup" xmlns:wpi="http://schemas.microsoft.com/office/word/2010/wordprocessingInk" xmlns:wne="http://schemas.microsoft.com/office/word/2006/wordml" xmlns:wps="http://schemas.microsoft.com/office/word/2010/wordprocessingShape" mc:Ignorable="w14 w15 w16se w16cid w16 w16cex w16sdtdh wp14">
   <w:sdt>
     <w:sdtPr>
       <w:id w:val="372272297"/>
@@ -963,8 +975,8 @@
 </w:ftr>
 </file>
 
-<file path=word/footer2.xml><?xml version="1.0" encoding="utf-8"?>
-<w:ftr xmlns:wpc="http://schemas.microsoft.com/office/word/2010/wordprocessingCanvas" xmlns:cx="http://schemas.microsoft.com/office/drawing/2014/chartex" xmlns:cx1="http://schemas.microsoft.com/office/drawing/2015/9/8/chartex" xmlns:cx2="http://schemas.microsoft.com/office/drawing/2015/10/21/chartex" xmlns:cx3="http://schemas.microsoft.com/office/drawing/2016/5/9/chartex" xmlns:cx4="http://schemas.microsoft.com/office/drawing/2016/5/10/chartex" xmlns:cx5="http://schemas.microsoft.com/office/drawing/2016/5/11/chartex" xmlns:cx6="http://schemas.microsoft.com/office/drawing/2016/5/12/chartex" xmlns:cx7="http://schemas.microsoft.com/office/drawing/2016/5/13/chartex" xmlns:cx8="http://schemas.microsoft.com/office/drawing/2016/5/14/chartex" xmlns:mc="http://schemas.openxmlformats.org/markup-compatibility/2006" xmlns:aink="http://schemas.microsoft.com/office/drawing/2016/ink" xmlns:am3d="http://schemas.microsoft.com/office/drawing/2017/model3d" xmlns:o="urn:schemas-microsoft-com:office:office" xmlns:oel="http://schemas.microsoft.com/office/2019/extlst" xmlns:r="http://schemas.openxmlformats.org/officeDocument/2006/relationships" xmlns:m="http://schemas.openxmlformats.org/officeDocument/2006/math" xmlns:v="urn:schemas-microsoft-com:vml" xmlns:wp14="http://schemas.microsoft.com/office/word/2010/wordprocessingDrawing" xmlns:wp="http://schemas.openxmlformats.org/drawingml/2006/wordprocessingDrawing" xmlns:w10="urn:schemas-microsoft-com:office:word" xmlns:w="http://schemas.openxmlformats.org/wordprocessingml/2006/main" xmlns:w14="http://schemas.microsoft.com/office/word/2010/wordml" xmlns:w15="http://schemas.microsoft.com/office/word/2012/wordml" xmlns:w16cex="http://schemas.microsoft.com/office/word/2018/wordml/cex" xmlns:w16cid="http://schemas.microsoft.com/office/word/2016/wordml/cid" xmlns:w16="http://schemas.microsoft.com/office/word/2018/wordml" xmlns:w16du="http://schemas.microsoft.com/office/word/2023/wordml/word16du" xmlns:w16sdtdh="http://schemas.microsoft.com/office/word/2020/wordml/sdtdatahash" xmlns:w16se="http://schemas.microsoft.com/office/word/2015/wordml/symex" xmlns:wpg="http://schemas.microsoft.com/office/word/2010/wordprocessingGroup" xmlns:wpi="http://schemas.microsoft.com/office/word/2010/wordprocessingInk" xmlns:wne="http://schemas.microsoft.com/office/word/2006/wordml" xmlns:wps="http://schemas.microsoft.com/office/word/2010/wordprocessingShape" mc:Ignorable="w14 w15 w16se w16cid w16 w16cex w16sdtdh w16du wp14">
+<file path=word/footer3.xml><?xml version="1.0" encoding="utf-8"?>
+<w:ftr xmlns:wpc="http://schemas.microsoft.com/office/word/2010/wordprocessingCanvas" xmlns:cx="http://schemas.microsoft.com/office/drawing/2014/chartex" xmlns:cx1="http://schemas.microsoft.com/office/drawing/2015/9/8/chartex" xmlns:cx2="http://schemas.microsoft.com/office/drawing/2015/10/21/chartex" xmlns:cx3="http://schemas.microsoft.com/office/drawing/2016/5/9/chartex" xmlns:cx4="http://schemas.microsoft.com/office/drawing/2016/5/10/chartex" xmlns:cx5="http://schemas.microsoft.com/office/drawing/2016/5/11/chartex" xmlns:cx6="http://schemas.microsoft.com/office/drawing/2016/5/12/chartex" xmlns:cx7="http://schemas.microsoft.com/office/drawing/2016/5/13/chartex" xmlns:cx8="http://schemas.microsoft.com/office/drawing/2016/5/14/chartex" xmlns:mc="http://schemas.openxmlformats.org/markup-compatibility/2006" xmlns:aink="http://schemas.microsoft.com/office/drawing/2016/ink" xmlns:am3d="http://schemas.microsoft.com/office/drawing/2017/model3d" xmlns:o="urn:schemas-microsoft-com:office:office" xmlns:oel="http://schemas.microsoft.com/office/2019/extlst" xmlns:r="http://schemas.openxmlformats.org/officeDocument/2006/relationships" xmlns:m="http://schemas.openxmlformats.org/officeDocument/2006/math" xmlns:v="urn:schemas-microsoft-com:vml" xmlns:wp14="http://schemas.microsoft.com/office/word/2010/wordprocessingDrawing" xmlns:wp="http://schemas.openxmlformats.org/drawingml/2006/wordprocessingDrawing" xmlns:w10="urn:schemas-microsoft-com:office:word" xmlns:w="http://schemas.openxmlformats.org/wordprocessingml/2006/main" xmlns:w14="http://schemas.microsoft.com/office/word/2010/wordml" xmlns:w15="http://schemas.microsoft.com/office/word/2012/wordml" xmlns:w16cex="http://schemas.microsoft.com/office/word/2018/wordml/cex" xmlns:w16cid="http://schemas.microsoft.com/office/word/2016/wordml/cid" xmlns:w16="http://schemas.microsoft.com/office/word/2018/wordml" xmlns:w16sdtdh="http://schemas.microsoft.com/office/word/2020/wordml/sdtdatahash" xmlns:w16se="http://schemas.microsoft.com/office/word/2015/wordml/symex" xmlns:wpg="http://schemas.microsoft.com/office/word/2010/wordprocessingGroup" xmlns:wpi="http://schemas.microsoft.com/office/word/2010/wordprocessingInk" xmlns:wne="http://schemas.microsoft.com/office/word/2006/wordml" xmlns:wps="http://schemas.microsoft.com/office/word/2010/wordprocessingShape" mc:Ignorable="w14 w15 w16se w16cid w16 w16cex w16sdtdh wp14">
   <w:p>
     <w:pPr>
       <w:pStyle w:val="Footer"/>
@@ -1020,7 +1032,7 @@
 </file>
 
 <file path=word/footnotes.xml><?xml version="1.0" encoding="utf-8"?>
-<w:footnotes xmlns:wpc="http://schemas.microsoft.com/office/word/2010/wordprocessingCanvas" xmlns:cx="http://schemas.microsoft.com/office/drawing/2014/chartex" xmlns:cx1="http://schemas.microsoft.com/office/drawing/2015/9/8/chartex" xmlns:cx2="http://schemas.microsoft.com/office/drawing/2015/10/21/chartex" xmlns:cx3="http://schemas.microsoft.com/office/drawing/2016/5/9/chartex" xmlns:cx4="http://schemas.microsoft.com/office/drawing/2016/5/10/chartex" xmlns:cx5="http://schemas.microsoft.com/office/drawing/2016/5/11/chartex" xmlns:cx6="http://schemas.microsoft.com/office/drawing/2016/5/12/chartex" xmlns:cx7="http://schemas.microsoft.com/office/drawing/2016/5/13/chartex" xmlns:cx8="http://schemas.microsoft.com/office/drawing/2016/5/14/chartex" xmlns:mc="http://schemas.openxmlformats.org/markup-compatibility/2006" xmlns:aink="http://schemas.microsoft.com/office/drawing/2016/ink" xmlns:am3d="http://schemas.microsoft.com/office/drawing/2017/model3d" xmlns:o="urn:schemas-microsoft-com:office:office" xmlns:oel="http://schemas.microsoft.com/office/2019/extlst" xmlns:r="http://schemas.openxmlformats.org/officeDocument/2006/relationships" xmlns:m="http://schemas.openxmlformats.org/officeDocument/2006/math" xmlns:v="urn:schemas-microsoft-com:vml" xmlns:wp14="http://schemas.microsoft.com/office/word/2010/wordprocessingDrawing" xmlns:wp="http://schemas.openxmlformats.org/drawingml/2006/wordprocessingDrawing" xmlns:w10="urn:schemas-microsoft-com:office:word" xmlns:w="http://schemas.openxmlformats.org/wordprocessingml/2006/main" xmlns:w14="http://schemas.microsoft.com/office/word/2010/wordml" xmlns:w15="http://schemas.microsoft.com/office/word/2012/wordml" xmlns:w16cex="http://schemas.microsoft.com/office/word/2018/wordml/cex" xmlns:w16cid="http://schemas.microsoft.com/office/word/2016/wordml/cid" xmlns:w16="http://schemas.microsoft.com/office/word/2018/wordml" xmlns:w16du="http://schemas.microsoft.com/office/word/2023/wordml/word16du" xmlns:w16sdtdh="http://schemas.microsoft.com/office/word/2020/wordml/sdtdatahash" xmlns:w16se="http://schemas.microsoft.com/office/word/2015/wordml/symex" xmlns:wpg="http://schemas.microsoft.com/office/word/2010/wordprocessingGroup" xmlns:wpi="http://schemas.microsoft.com/office/word/2010/wordprocessingInk" xmlns:wne="http://schemas.microsoft.com/office/word/2006/wordml" xmlns:wps="http://schemas.microsoft.com/office/word/2010/wordprocessingShape" mc:Ignorable="w14 w15 w16se w16cid w16 w16cex w16sdtdh w16du wp14">
+<w:footnotes xmlns:wpc="http://schemas.microsoft.com/office/word/2010/wordprocessingCanvas" xmlns:cx="http://schemas.microsoft.com/office/drawing/2014/chartex" xmlns:cx1="http://schemas.microsoft.com/office/drawing/2015/9/8/chartex" xmlns:cx2="http://schemas.microsoft.com/office/drawing/2015/10/21/chartex" xmlns:cx3="http://schemas.microsoft.com/office/drawing/2016/5/9/chartex" xmlns:cx4="http://schemas.microsoft.com/office/drawing/2016/5/10/chartex" xmlns:cx5="http://schemas.microsoft.com/office/drawing/2016/5/11/chartex" xmlns:cx6="http://schemas.microsoft.com/office/drawing/2016/5/12/chartex" xmlns:cx7="http://schemas.microsoft.com/office/drawing/2016/5/13/chartex" xmlns:cx8="http://schemas.microsoft.com/office/drawing/2016/5/14/chartex" xmlns:mc="http://schemas.openxmlformats.org/markup-compatibility/2006" xmlns:aink="http://schemas.microsoft.com/office/drawing/2016/ink" xmlns:am3d="http://schemas.microsoft.com/office/drawing/2017/model3d" xmlns:o="urn:schemas-microsoft-com:office:office" xmlns:oel="http://schemas.microsoft.com/office/2019/extlst" xmlns:r="http://schemas.openxmlformats.org/officeDocument/2006/relationships" xmlns:m="http://schemas.openxmlformats.org/officeDocument/2006/math" xmlns:v="urn:schemas-microsoft-com:vml" xmlns:wp14="http://schemas.microsoft.com/office/word/2010/wordprocessingDrawing" xmlns:wp="http://schemas.openxmlformats.org/drawingml/2006/wordprocessingDrawing" xmlns:w10="urn:schemas-microsoft-com:office:word" xmlns:w="http://schemas.openxmlformats.org/wordprocessingml/2006/main" xmlns:w14="http://schemas.microsoft.com/office/word/2010/wordml" xmlns:w15="http://schemas.microsoft.com/office/word/2012/wordml" xmlns:w16cex="http://schemas.microsoft.com/office/word/2018/wordml/cex" xmlns:w16cid="http://schemas.microsoft.com/office/word/2016/wordml/cid" xmlns:w16="http://schemas.microsoft.com/office/word/2018/wordml" xmlns:w16sdtdh="http://schemas.microsoft.com/office/word/2020/wordml/sdtdatahash" xmlns:w16se="http://schemas.microsoft.com/office/word/2015/wordml/symex" xmlns:wpg="http://schemas.microsoft.com/office/word/2010/wordprocessingGroup" xmlns:wpi="http://schemas.microsoft.com/office/word/2010/wordprocessingInk" xmlns:wne="http://schemas.microsoft.com/office/word/2006/wordml" xmlns:wps="http://schemas.microsoft.com/office/word/2010/wordprocessingShape" mc:Ignorable="w14 w15 w16se w16cid w16 w16cex w16sdtdh wp14">
   <w:footnote w:type="separator" w:id="-1">
     <w:p>
       <w:r>
@@ -1055,7 +1067,17 @@
 </file>
 
 <file path=word/header1.xml><?xml version="1.0" encoding="utf-8"?>
-<w:hdr xmlns:wpc="http://schemas.microsoft.com/office/word/2010/wordprocessingCanvas" xmlns:cx="http://schemas.microsoft.com/office/drawing/2014/chartex" xmlns:cx1="http://schemas.microsoft.com/office/drawing/2015/9/8/chartex" xmlns:cx2="http://schemas.microsoft.com/office/drawing/2015/10/21/chartex" xmlns:cx3="http://schemas.microsoft.com/office/drawing/2016/5/9/chartex" xmlns:cx4="http://schemas.microsoft.com/office/drawing/2016/5/10/chartex" xmlns:cx5="http://schemas.microsoft.com/office/drawing/2016/5/11/chartex" xmlns:cx6="http://schemas.microsoft.com/office/drawing/2016/5/12/chartex" xmlns:cx7="http://schemas.microsoft.com/office/drawing/2016/5/13/chartex" xmlns:cx8="http://schemas.microsoft.com/office/drawing/2016/5/14/chartex" xmlns:mc="http://schemas.openxmlformats.org/markup-compatibility/2006" xmlns:aink="http://schemas.microsoft.com/office/drawing/2016/ink" xmlns:am3d="http://schemas.microsoft.com/office/drawing/2017/model3d" xmlns:o="urn:schemas-microsoft-com:office:office" xmlns:oel="http://schemas.microsoft.com/office/2019/extlst" xmlns:r="http://schemas.openxmlformats.org/officeDocument/2006/relationships" xmlns:m="http://schemas.openxmlformats.org/officeDocument/2006/math" xmlns:v="urn:schemas-microsoft-com:vml" xmlns:wp14="http://schemas.microsoft.com/office/word/2010/wordprocessingDrawing" xmlns:wp="http://schemas.openxmlformats.org/drawingml/2006/wordprocessingDrawing" xmlns:w10="urn:schemas-microsoft-com:office:word" xmlns:w="http://schemas.openxmlformats.org/wordprocessingml/2006/main" xmlns:w14="http://schemas.microsoft.com/office/word/2010/wordml" xmlns:w15="http://schemas.microsoft.com/office/word/2012/wordml" xmlns:w16cex="http://schemas.microsoft.com/office/word/2018/wordml/cex" xmlns:w16cid="http://schemas.microsoft.com/office/word/2016/wordml/cid" xmlns:w16="http://schemas.microsoft.com/office/word/2018/wordml" xmlns:w16du="http://schemas.microsoft.com/office/word/2023/wordml/word16du" xmlns:w16sdtdh="http://schemas.microsoft.com/office/word/2020/wordml/sdtdatahash" xmlns:w16se="http://schemas.microsoft.com/office/word/2015/wordml/symex" xmlns:wpg="http://schemas.microsoft.com/office/word/2010/wordprocessingGroup" xmlns:wpi="http://schemas.microsoft.com/office/word/2010/wordprocessingInk" xmlns:wne="http://schemas.microsoft.com/office/word/2006/wordml" xmlns:wps="http://schemas.microsoft.com/office/word/2010/wordprocessingShape" mc:Ignorable="w14 w15 w16se w16cid w16 w16cex w16sdtdh w16du wp14">
+<w:hdr xmlns:wpc="http://schemas.microsoft.com/office/word/2010/wordprocessingCanvas" xmlns:cx="http://schemas.microsoft.com/office/drawing/2014/chartex" xmlns:cx1="http://schemas.microsoft.com/office/drawing/2015/9/8/chartex" xmlns:cx2="http://schemas.microsoft.com/office/drawing/2015/10/21/chartex" xmlns:cx3="http://schemas.microsoft.com/office/drawing/2016/5/9/chartex" xmlns:cx4="http://schemas.microsoft.com/office/drawing/2016/5/10/chartex" xmlns:cx5="http://schemas.microsoft.com/office/drawing/2016/5/11/chartex" xmlns:cx6="http://schemas.microsoft.com/office/drawing/2016/5/12/chartex" xmlns:cx7="http://schemas.microsoft.com/office/drawing/2016/5/13/chartex" xmlns:cx8="http://schemas.microsoft.com/office/drawing/2016/5/14/chartex" xmlns:mc="http://schemas.openxmlformats.org/markup-compatibility/2006" xmlns:aink="http://schemas.microsoft.com/office/drawing/2016/ink" xmlns:am3d="http://schemas.microsoft.com/office/drawing/2017/model3d" xmlns:o="urn:schemas-microsoft-com:office:office" xmlns:oel="http://schemas.microsoft.com/office/2019/extlst" xmlns:r="http://schemas.openxmlformats.org/officeDocument/2006/relationships" xmlns:m="http://schemas.openxmlformats.org/officeDocument/2006/math" xmlns:v="urn:schemas-microsoft-com:vml" xmlns:wp14="http://schemas.microsoft.com/office/word/2010/wordprocessingDrawing" xmlns:wp="http://schemas.openxmlformats.org/drawingml/2006/wordprocessingDrawing" xmlns:w10="urn:schemas-microsoft-com:office:word" xmlns:w="http://schemas.openxmlformats.org/wordprocessingml/2006/main" xmlns:w14="http://schemas.microsoft.com/office/word/2010/wordml" xmlns:w15="http://schemas.microsoft.com/office/word/2012/wordml" xmlns:w16cex="http://schemas.microsoft.com/office/word/2018/wordml/cex" xmlns:w16cid="http://schemas.microsoft.com/office/word/2016/wordml/cid" xmlns:w16="http://schemas.microsoft.com/office/word/2018/wordml" xmlns:w16sdtdh="http://schemas.microsoft.com/office/word/2020/wordml/sdtdatahash" xmlns:w16se="http://schemas.microsoft.com/office/word/2015/wordml/symex" xmlns:wpg="http://schemas.microsoft.com/office/word/2010/wordprocessingGroup" xmlns:wpi="http://schemas.microsoft.com/office/word/2010/wordprocessingInk" xmlns:wne="http://schemas.microsoft.com/office/word/2006/wordml" xmlns:wps="http://schemas.microsoft.com/office/word/2010/wordprocessingShape" mc:Ignorable="w14 w15 w16se w16cid w16 w16cex w16sdtdh wp14">
+  <w:p>
+    <w:pPr>
+      <w:pStyle w:val="Header"/>
+    </w:pPr>
+  </w:p>
+</w:hdr>
+</file>
+
+<file path=word/header2.xml><?xml version="1.0" encoding="utf-8"?>
+<w:hdr xmlns:wpc="http://schemas.microsoft.com/office/word/2010/wordprocessingCanvas" xmlns:cx="http://schemas.microsoft.com/office/drawing/2014/chartex" xmlns:cx1="http://schemas.microsoft.com/office/drawing/2015/9/8/chartex" xmlns:cx2="http://schemas.microsoft.com/office/drawing/2015/10/21/chartex" xmlns:cx3="http://schemas.microsoft.com/office/drawing/2016/5/9/chartex" xmlns:cx4="http://schemas.microsoft.com/office/drawing/2016/5/10/chartex" xmlns:cx5="http://schemas.microsoft.com/office/drawing/2016/5/11/chartex" xmlns:cx6="http://schemas.microsoft.com/office/drawing/2016/5/12/chartex" xmlns:cx7="http://schemas.microsoft.com/office/drawing/2016/5/13/chartex" xmlns:cx8="http://schemas.microsoft.com/office/drawing/2016/5/14/chartex" xmlns:mc="http://schemas.openxmlformats.org/markup-compatibility/2006" xmlns:aink="http://schemas.microsoft.com/office/drawing/2016/ink" xmlns:am3d="http://schemas.microsoft.com/office/drawing/2017/model3d" xmlns:o="urn:schemas-microsoft-com:office:office" xmlns:oel="http://schemas.microsoft.com/office/2019/extlst" xmlns:r="http://schemas.openxmlformats.org/officeDocument/2006/relationships" xmlns:m="http://schemas.openxmlformats.org/officeDocument/2006/math" xmlns:v="urn:schemas-microsoft-com:vml" xmlns:wp14="http://schemas.microsoft.com/office/word/2010/wordprocessingDrawing" xmlns:wp="http://schemas.openxmlformats.org/drawingml/2006/wordprocessingDrawing" xmlns:w10="urn:schemas-microsoft-com:office:word" xmlns:w="http://schemas.openxmlformats.org/wordprocessingml/2006/main" xmlns:w14="http://schemas.microsoft.com/office/word/2010/wordml" xmlns:w15="http://schemas.microsoft.com/office/word/2012/wordml" xmlns:w16cex="http://schemas.microsoft.com/office/word/2018/wordml/cex" xmlns:w16cid="http://schemas.microsoft.com/office/word/2016/wordml/cid" xmlns:w16="http://schemas.microsoft.com/office/word/2018/wordml" xmlns:w16sdtdh="http://schemas.microsoft.com/office/word/2020/wordml/sdtdatahash" xmlns:w16se="http://schemas.microsoft.com/office/word/2015/wordml/symex" xmlns:wpg="http://schemas.microsoft.com/office/word/2010/wordprocessingGroup" xmlns:wpi="http://schemas.microsoft.com/office/word/2010/wordprocessingInk" xmlns:wne="http://schemas.microsoft.com/office/word/2006/wordml" xmlns:wps="http://schemas.microsoft.com/office/word/2010/wordprocessingShape" mc:Ignorable="w14 w15 w16se w16cid w16 w16cex w16sdtdh wp14">
   <w:p>
     <w:pPr>
       <w:pStyle w:val="Header"/>
@@ -1121,80 +1143,112 @@
 </w:hdr>
 </file>
 
-<file path=word/header2.xml><?xml version="1.0" encoding="utf-8"?>
-<w:hdr xmlns:wpc="http://schemas.microsoft.com/office/word/2010/wordprocessingCanvas" xmlns:cx="http://schemas.microsoft.com/office/drawing/2014/chartex" xmlns:cx1="http://schemas.microsoft.com/office/drawing/2015/9/8/chartex" xmlns:cx2="http://schemas.microsoft.com/office/drawing/2015/10/21/chartex" xmlns:cx3="http://schemas.microsoft.com/office/drawing/2016/5/9/chartex" xmlns:cx4="http://schemas.microsoft.com/office/drawing/2016/5/10/chartex" xmlns:cx5="http://schemas.microsoft.com/office/drawing/2016/5/11/chartex" xmlns:cx6="http://schemas.microsoft.com/office/drawing/2016/5/12/chartex" xmlns:cx7="http://schemas.microsoft.com/office/drawing/2016/5/13/chartex" xmlns:cx8="http://schemas.microsoft.com/office/drawing/2016/5/14/chartex" xmlns:mc="http://schemas.openxmlformats.org/markup-compatibility/2006" xmlns:aink="http://schemas.microsoft.com/office/drawing/2016/ink" xmlns:am3d="http://schemas.microsoft.com/office/drawing/2017/model3d" xmlns:o="urn:schemas-microsoft-com:office:office" xmlns:oel="http://schemas.microsoft.com/office/2019/extlst" xmlns:r="http://schemas.openxmlformats.org/officeDocument/2006/relationships" xmlns:m="http://schemas.openxmlformats.org/officeDocument/2006/math" xmlns:v="urn:schemas-microsoft-com:vml" xmlns:wp14="http://schemas.microsoft.com/office/word/2010/wordprocessingDrawing" xmlns:wp="http://schemas.openxmlformats.org/drawingml/2006/wordprocessingDrawing" xmlns:w10="urn:schemas-microsoft-com:office:word" xmlns:w="http://schemas.openxmlformats.org/wordprocessingml/2006/main" xmlns:w14="http://schemas.microsoft.com/office/word/2010/wordml" xmlns:w15="http://schemas.microsoft.com/office/word/2012/wordml" xmlns:w16cex="http://schemas.microsoft.com/office/word/2018/wordml/cex" xmlns:w16cid="http://schemas.microsoft.com/office/word/2016/wordml/cid" xmlns:w16="http://schemas.microsoft.com/office/word/2018/wordml" xmlns:w16du="http://schemas.microsoft.com/office/word/2023/wordml/word16du" xmlns:w16sdtdh="http://schemas.microsoft.com/office/word/2020/wordml/sdtdatahash" xmlns:w16se="http://schemas.microsoft.com/office/word/2015/wordml/symex" xmlns:wpg="http://schemas.microsoft.com/office/word/2010/wordprocessingGroup" xmlns:wpi="http://schemas.microsoft.com/office/word/2010/wordprocessingInk" xmlns:wne="http://schemas.microsoft.com/office/word/2006/wordml" xmlns:wps="http://schemas.microsoft.com/office/word/2010/wordprocessingShape" mc:Ignorable="w14 w15 w16se w16cid w16 w16cex w16sdtdh w16du wp14">
+<file path=word/header3.xml><?xml version="1.0" encoding="utf-8"?>
+<w:hdr xmlns:wpc="http://schemas.microsoft.com/office/word/2010/wordprocessingCanvas" xmlns:cx="http://schemas.microsoft.com/office/drawing/2014/chartex" xmlns:cx1="http://schemas.microsoft.com/office/drawing/2015/9/8/chartex" xmlns:cx2="http://schemas.microsoft.com/office/drawing/2015/10/21/chartex" xmlns:cx3="http://schemas.microsoft.com/office/drawing/2016/5/9/chartex" xmlns:cx4="http://schemas.microsoft.com/office/drawing/2016/5/10/chartex" xmlns:cx5="http://schemas.microsoft.com/office/drawing/2016/5/11/chartex" xmlns:cx6="http://schemas.microsoft.com/office/drawing/2016/5/12/chartex" xmlns:cx7="http://schemas.microsoft.com/office/drawing/2016/5/13/chartex" xmlns:cx8="http://schemas.microsoft.com/office/drawing/2016/5/14/chartex" xmlns:mc="http://schemas.openxmlformats.org/markup-compatibility/2006" xmlns:aink="http://schemas.microsoft.com/office/drawing/2016/ink" xmlns:am3d="http://schemas.microsoft.com/office/drawing/2017/model3d" xmlns:o="urn:schemas-microsoft-com:office:office" xmlns:oel="http://schemas.microsoft.com/office/2019/extlst" xmlns:r="http://schemas.openxmlformats.org/officeDocument/2006/relationships" xmlns:m="http://schemas.openxmlformats.org/officeDocument/2006/math" xmlns:v="urn:schemas-microsoft-com:vml" xmlns:wp14="http://schemas.microsoft.com/office/word/2010/wordprocessingDrawing" xmlns:wp="http://schemas.openxmlformats.org/drawingml/2006/wordprocessingDrawing" xmlns:w10="urn:schemas-microsoft-com:office:word" xmlns:w="http://schemas.openxmlformats.org/wordprocessingml/2006/main" xmlns:w14="http://schemas.microsoft.com/office/word/2010/wordml" xmlns:w15="http://schemas.microsoft.com/office/word/2012/wordml" xmlns:w16cex="http://schemas.microsoft.com/office/word/2018/wordml/cex" xmlns:w16cid="http://schemas.microsoft.com/office/word/2016/wordml/cid" xmlns:w16="http://schemas.microsoft.com/office/word/2018/wordml" xmlns:w16sdtdh="http://schemas.microsoft.com/office/word/2020/wordml/sdtdatahash" xmlns:w16se="http://schemas.microsoft.com/office/word/2015/wordml/symex" xmlns:wpg="http://schemas.microsoft.com/office/word/2010/wordprocessingGroup" xmlns:wpi="http://schemas.microsoft.com/office/word/2010/wordprocessingInk" xmlns:wne="http://schemas.microsoft.com/office/word/2006/wordml" xmlns:wps="http://schemas.microsoft.com/office/word/2010/wordprocessingShape" mc:Ignorable="w14 w15 w16se w16cid w16 w16cex w16sdtdh wp14">
+  <w:tbl>
+    <w:tblPr>
+      <w:tblStyle w:val="TableGrid"/>
+      <w:tblW w:w="0" w:type="auto"/>
+      <w:tblBorders>
+        <w:top w:val="none" w:sz="0" w:space="0" w:color="auto"/>
+        <w:left w:val="none" w:sz="0" w:space="0" w:color="auto"/>
+        <w:bottom w:val="none" w:sz="0" w:space="0" w:color="auto"/>
+        <w:right w:val="none" w:sz="0" w:space="0" w:color="auto"/>
+        <w:insideH w:val="none" w:sz="0" w:space="0" w:color="auto"/>
+        <w:insideV w:val="none" w:sz="0" w:space="0" w:color="auto"/>
+      </w:tblBorders>
+      <w:tblLook w:val="04A0" w:firstRow="1" w:lastRow="0" w:firstColumn="1" w:lastColumn="0" w:noHBand="0" w:noVBand="1"/>
+    </w:tblPr>
+    <w:tblGrid>
+      <w:gridCol w:w="9740"/>
+    </w:tblGrid>
+    <w:tr>
+      <w:tc>
+        <w:tcPr>
+          <w:tcW w:w="9956" w:type="dxa"/>
+        </w:tcPr>
+        <w:p>
+          <w:pPr>
+            <w:pStyle w:val="Header"/>
+          </w:pPr>
+          <w:r>
+            <w:rPr>
+              <w:noProof/>
+            </w:rPr>
+            <w:drawing>
+              <wp:anchor distT="0" distB="0" distL="114300" distR="114300" simplePos="0" relativeHeight="251658752" behindDoc="0" locked="0" layoutInCell="1" allowOverlap="1" wp14:anchorId="74F7C164" wp14:editId="41A6E79E">
+                <wp:simplePos x="0" y="0"/>
+                <wp:positionH relativeFrom="margin">
+                  <wp:align>right</wp:align>
+                </wp:positionH>
+                <wp:positionV relativeFrom="margin">
+                  <wp:align>top</wp:align>
+                </wp:positionV>
+                <wp:extent cx="2257425" cy="1190625"/>
+                <wp:effectExtent l="0" t="0" r="0" b="0"/>
+                <wp:wrapSquare wrapText="bothSides"/>
+                <wp:docPr id="558363824" name="Graphic 2"/>
+                <wp:cNvGraphicFramePr>
+                  <a:graphicFrameLocks xmlns:a="http://schemas.openxmlformats.org/drawingml/2006/main" noChangeAspect="1"/>
+                </wp:cNvGraphicFramePr>
+                <a:graphic xmlns:a="http://schemas.openxmlformats.org/drawingml/2006/main">
+                  <a:graphicData uri="http://schemas.openxmlformats.org/drawingml/2006/picture">
+                    <pic:pic xmlns:pic="http://schemas.openxmlformats.org/drawingml/2006/picture">
+                      <pic:nvPicPr>
+                        <pic:cNvPr id="929413270" name="Graphic 929413270"/>
+                        <pic:cNvPicPr/>
+                      </pic:nvPicPr>
+                      <pic:blipFill rotWithShape="1">
+                        <a:blip r:embed="rId1">
+                          <a:extLst>
+                            <a:ext uri="{28A0092B-C50C-407E-A947-70E740481C1C}">
+                              <a14:useLocalDpi xmlns:a14="http://schemas.microsoft.com/office/drawing/2010/main" val="0"/>
+                            </a:ext>
+                            <a:ext uri="{96DAC541-7B7A-43D3-8B79-37D633B846F1}">
+                              <asvg:svgBlip xmlns:asvg="http://schemas.microsoft.com/office/drawing/2016/SVG/main" r:embed="rId2"/>
+                            </a:ext>
+                          </a:extLst>
+                        </a:blip>
+                        <a:srcRect l="33967" t="44218" r="34026" b="44082"/>
+                        <a:stretch/>
+                      </pic:blipFill>
+                      <pic:spPr bwMode="auto">
+                        <a:xfrm>
+                          <a:off x="0" y="0"/>
+                          <a:ext cx="2257425" cy="1190625"/>
+                        </a:xfrm>
+                        <a:prstGeom prst="rect">
+                          <a:avLst/>
+                        </a:prstGeom>
+                        <a:ln>
+                          <a:noFill/>
+                        </a:ln>
+                        <a:extLst>
+                          <a:ext uri="{53640926-AAD7-44D8-BBD7-CCE9431645EC}">
+                            <a14:shadowObscured xmlns:a14="http://schemas.microsoft.com/office/drawing/2010/main"/>
+                          </a:ext>
+                        </a:extLst>
+                      </pic:spPr>
+                    </pic:pic>
+                  </a:graphicData>
+                </a:graphic>
+              </wp:anchor>
+            </w:drawing>
+          </w:r>
+        </w:p>
+      </w:tc>
+    </w:tr>
+  </w:tbl>
   <w:p>
     <w:pPr>
       <w:pStyle w:val="Header"/>
     </w:pPr>
-    <w:r>
-      <w:ptab w:relativeTo="margin" w:alignment="center" w:leader="none"/>
-    </w:r>
-    <w:r>
-      <w:rPr>
-        <w:noProof/>
-      </w:rPr>
-      <w:drawing>
-        <wp:inline distT="0" distB="0" distL="0" distR="0" wp14:anchorId="312E0ED5" wp14:editId="4B859268">
-          <wp:extent cx="2257425" cy="1190625"/>
-          <wp:effectExtent l="0" t="0" r="0" b="0"/>
-          <wp:docPr id="558363824" name="Graphic 2"/>
-          <wp:cNvGraphicFramePr>
-            <a:graphicFrameLocks xmlns:a="http://schemas.openxmlformats.org/drawingml/2006/main" noChangeAspect="1"/>
-          </wp:cNvGraphicFramePr>
-          <a:graphic xmlns:a="http://schemas.openxmlformats.org/drawingml/2006/main">
-            <a:graphicData uri="http://schemas.openxmlformats.org/drawingml/2006/picture">
-              <pic:pic xmlns:pic="http://schemas.openxmlformats.org/drawingml/2006/picture">
-                <pic:nvPicPr>
-                  <pic:cNvPr id="929413270" name="Graphic 929413270"/>
-                  <pic:cNvPicPr/>
-                </pic:nvPicPr>
-                <pic:blipFill rotWithShape="1">
-                  <a:blip r:embed="rId1">
-                    <a:extLst>
-                      <a:ext uri="{28A0092B-C50C-407E-A947-70E740481C1C}">
-                        <a14:useLocalDpi xmlns:a14="http://schemas.microsoft.com/office/drawing/2010/main" val="0"/>
-                      </a:ext>
-                      <a:ext uri="{96DAC541-7B7A-43D3-8B79-37D633B846F1}">
-                        <asvg:svgBlip xmlns:asvg="http://schemas.microsoft.com/office/drawing/2016/SVG/main" r:embed="rId2"/>
-                      </a:ext>
-                    </a:extLst>
-                  </a:blip>
-                  <a:srcRect l="33967" t="44218" r="34026" b="44082"/>
-                  <a:stretch/>
-                </pic:blipFill>
-                <pic:spPr bwMode="auto">
-                  <a:xfrm>
-                    <a:off x="0" y="0"/>
-                    <a:ext cx="2269542" cy="1197016"/>
-                  </a:xfrm>
-                  <a:prstGeom prst="rect">
-                    <a:avLst/>
-                  </a:prstGeom>
-                  <a:ln>
-                    <a:noFill/>
-                  </a:ln>
-                  <a:extLst>
-                    <a:ext uri="{53640926-AAD7-44D8-BBD7-CCE9431645EC}">
-                      <a14:shadowObscured xmlns:a14="http://schemas.microsoft.com/office/drawing/2010/main"/>
-                    </a:ext>
-                  </a:extLst>
-                </pic:spPr>
-              </pic:pic>
-            </a:graphicData>
-          </a:graphic>
-        </wp:inline>
-      </w:drawing>
-    </w:r>
-    <w:r>
-      <w:ptab w:relativeTo="margin" w:alignment="right" w:leader="none"/>
-    </w:r>
   </w:p>
 </w:hdr>
 </file>
 
 <file path=word/numbering.xml><?xml version="1.0" encoding="utf-8"?>
-<w:numbering xmlns:wpc="http://schemas.microsoft.com/office/word/2010/wordprocessingCanvas" xmlns:cx="http://schemas.microsoft.com/office/drawing/2014/chartex" xmlns:cx1="http://schemas.microsoft.com/office/drawing/2015/9/8/chartex" xmlns:cx2="http://schemas.microsoft.com/office/drawing/2015/10/21/chartex" xmlns:cx3="http://schemas.microsoft.com/office/drawing/2016/5/9/chartex" xmlns:cx4="http://schemas.microsoft.com/office/drawing/2016/5/10/chartex" xmlns:cx5="http://schemas.microsoft.com/office/drawing/2016/5/11/chartex" xmlns:cx6="http://schemas.microsoft.com/office/drawing/2016/5/12/chartex" xmlns:cx7="http://schemas.microsoft.com/office/drawing/2016/5/13/chartex" xmlns:cx8="http://schemas.microsoft.com/office/drawing/2016/5/14/chartex" xmlns:mc="http://schemas.openxmlformats.org/markup-compatibility/2006" xmlns:aink="http://schemas.microsoft.com/office/drawing/2016/ink" xmlns:am3d="http://schemas.microsoft.com/office/drawing/2017/model3d" xmlns:o="urn:schemas-microsoft-com:office:office" xmlns:oel="http://schemas.microsoft.com/office/2019/extlst" xmlns:r="http://schemas.openxmlformats.org/officeDocument/2006/relationships" xmlns:m="http://schemas.openxmlformats.org/officeDocument/2006/math" xmlns:v="urn:schemas-microsoft-com:vml" xmlns:wp14="http://schemas.microsoft.com/office/word/2010/wordprocessingDrawing" xmlns:wp="http://schemas.openxmlformats.org/drawingml/2006/wordprocessingDrawing" xmlns:w10="urn:schemas-microsoft-com:office:word" xmlns:w="http://schemas.openxmlformats.org/wordprocessingml/2006/main" xmlns:w14="http://schemas.microsoft.com/office/word/2010/wordml" xmlns:w15="http://schemas.microsoft.com/office/word/2012/wordml" xmlns:w16cex="http://schemas.microsoft.com/office/word/2018/wordml/cex" xmlns:w16cid="http://schemas.microsoft.com/office/word/2016/wordml/cid" xmlns:w16="http://schemas.microsoft.com/office/word/2018/wordml" xmlns:w16du="http://schemas.microsoft.com/office/word/2023/wordml/word16du" xmlns:w16sdtdh="http://schemas.microsoft.com/office/word/2020/wordml/sdtdatahash" xmlns:w16se="http://schemas.microsoft.com/office/word/2015/wordml/symex" xmlns:wpg="http://schemas.microsoft.com/office/word/2010/wordprocessingGroup" xmlns:wpi="http://schemas.microsoft.com/office/word/2010/wordprocessingInk" xmlns:wne="http://schemas.microsoft.com/office/word/2006/wordml" xmlns:wps="http://schemas.microsoft.com/office/word/2010/wordprocessingShape" mc:Ignorable="w14 w15 w16se w16cid w16 w16cex w16sdtdh w16du wp14">
+<w:numbering xmlns:wpc="http://schemas.microsoft.com/office/word/2010/wordprocessingCanvas" xmlns:cx="http://schemas.microsoft.com/office/drawing/2014/chartex" xmlns:cx1="http://schemas.microsoft.com/office/drawing/2015/9/8/chartex" xmlns:cx2="http://schemas.microsoft.com/office/drawing/2015/10/21/chartex" xmlns:cx3="http://schemas.microsoft.com/office/drawing/2016/5/9/chartex" xmlns:cx4="http://schemas.microsoft.com/office/drawing/2016/5/10/chartex" xmlns:cx5="http://schemas.microsoft.com/office/drawing/2016/5/11/chartex" xmlns:cx6="http://schemas.microsoft.com/office/drawing/2016/5/12/chartex" xmlns:cx7="http://schemas.microsoft.com/office/drawing/2016/5/13/chartex" xmlns:cx8="http://schemas.microsoft.com/office/drawing/2016/5/14/chartex" xmlns:mc="http://schemas.openxmlformats.org/markup-compatibility/2006" xmlns:aink="http://schemas.microsoft.com/office/drawing/2016/ink" xmlns:am3d="http://schemas.microsoft.com/office/drawing/2017/model3d" xmlns:o="urn:schemas-microsoft-com:office:office" xmlns:oel="http://schemas.microsoft.com/office/2019/extlst" xmlns:r="http://schemas.openxmlformats.org/officeDocument/2006/relationships" xmlns:m="http://schemas.openxmlformats.org/officeDocument/2006/math" xmlns:v="urn:schemas-microsoft-com:vml" xmlns:wp14="http://schemas.microsoft.com/office/word/2010/wordprocessingDrawing" xmlns:wp="http://schemas.openxmlformats.org/drawingml/2006/wordprocessingDrawing" xmlns:w10="urn:schemas-microsoft-com:office:word" xmlns:w="http://schemas.openxmlformats.org/wordprocessingml/2006/main" xmlns:w14="http://schemas.microsoft.com/office/word/2010/wordml" xmlns:w15="http://schemas.microsoft.com/office/word/2012/wordml" xmlns:w16cex="http://schemas.microsoft.com/office/word/2018/wordml/cex" xmlns:w16cid="http://schemas.microsoft.com/office/word/2016/wordml/cid" xmlns:w16="http://schemas.microsoft.com/office/word/2018/wordml" xmlns:w16sdtdh="http://schemas.microsoft.com/office/word/2020/wordml/sdtdatahash" xmlns:w16se="http://schemas.microsoft.com/office/word/2015/wordml/symex" xmlns:wpg="http://schemas.microsoft.com/office/word/2010/wordprocessingGroup" xmlns:wpi="http://schemas.microsoft.com/office/word/2010/wordprocessingInk" xmlns:wne="http://schemas.microsoft.com/office/word/2006/wordml" xmlns:wps="http://schemas.microsoft.com/office/word/2010/wordprocessingShape" mc:Ignorable="w14 w15 w16se w16cid w16 w16cex w16sdtdh wp14">
   <w:abstractNum w:abstractNumId="0" w15:restartNumberingAfterBreak="0">
     <w:nsid w:val="170CD2DE"/>
     <w:multiLevelType w:val="multilevel"/>
@@ -1487,7 +1541,7 @@
 </file>
 
 <file path=word/styles.xml><?xml version="1.0" encoding="utf-8"?>
-<w:styles xmlns:mc="http://schemas.openxmlformats.org/markup-compatibility/2006" xmlns:r="http://schemas.openxmlformats.org/officeDocument/2006/relationships" xmlns:w="http://schemas.openxmlformats.org/wordprocessingml/2006/main" xmlns:w14="http://schemas.microsoft.com/office/word/2010/wordml" xmlns:w15="http://schemas.microsoft.com/office/word/2012/wordml" xmlns:w16cex="http://schemas.microsoft.com/office/word/2018/wordml/cex" xmlns:w16cid="http://schemas.microsoft.com/office/word/2016/wordml/cid" xmlns:w16="http://schemas.microsoft.com/office/word/2018/wordml" xmlns:w16du="http://schemas.microsoft.com/office/word/2023/wordml/word16du" xmlns:w16sdtdh="http://schemas.microsoft.com/office/word/2020/wordml/sdtdatahash" xmlns:w16se="http://schemas.microsoft.com/office/word/2015/wordml/symex" mc:Ignorable="w14 w15 w16se w16cid w16 w16cex w16sdtdh w16du">
+<w:styles xmlns:mc="http://schemas.openxmlformats.org/markup-compatibility/2006" xmlns:r="http://schemas.openxmlformats.org/officeDocument/2006/relationships" xmlns:w="http://schemas.openxmlformats.org/wordprocessingml/2006/main" xmlns:w14="http://schemas.microsoft.com/office/word/2010/wordml" xmlns:w15="http://schemas.microsoft.com/office/word/2012/wordml" xmlns:w16cex="http://schemas.microsoft.com/office/word/2018/wordml/cex" xmlns:w16cid="http://schemas.microsoft.com/office/word/2016/wordml/cid" xmlns:w16="http://schemas.microsoft.com/office/word/2018/wordml" xmlns:w16sdtdh="http://schemas.microsoft.com/office/word/2020/wordml/sdtdatahash" xmlns:w16se="http://schemas.microsoft.com/office/word/2015/wordml/symex" mc:Ignorable="w14 w15 w16se w16cid w16 w16cex w16sdtdh">
   <w:docDefaults>
     <w:rPrDefault>
       <w:rPr>
@@ -2439,6 +2493,24 @@
       <w:spacing w:after="100"/>
       <w:ind w:left="480"/>
     </w:pPr>
+  </w:style>
+  <w:style w:type="table" w:styleId="TableGrid">
+    <w:name w:val="Table Grid"/>
+    <w:basedOn w:val="TableNormal"/>
+    <w:rsid w:val="00D34AEE"/>
+    <w:pPr>
+      <w:spacing w:after="0"/>
+    </w:pPr>
+    <w:tblPr>
+      <w:tblBorders>
+        <w:top w:val="single" w:sz="4" w:space="0" w:color="auto"/>
+        <w:left w:val="single" w:sz="4" w:space="0" w:color="auto"/>
+        <w:bottom w:val="single" w:sz="4" w:space="0" w:color="auto"/>
+        <w:right w:val="single" w:sz="4" w:space="0" w:color="auto"/>
+        <w:insideH w:val="single" w:sz="4" w:space="0" w:color="auto"/>
+        <w:insideV w:val="single" w:sz="4" w:space="0" w:color="auto"/>
+      </w:tblBorders>
+    </w:tblPr>
   </w:style>
 </w:styles>
 </file>
@@ -2762,15 +2834,6 @@
 </file>
 
 <file path=customXml/item1.xml><?xml version="1.0" encoding="utf-8"?>
-<?mso-contentType ?>
-<FormTemplates xmlns="http://schemas.microsoft.com/sharepoint/v3/contenttype/forms">
-  <Display>DocumentLibraryForm</Display>
-  <Edit>DocumentLibraryForm</Edit>
-  <New>DocumentLibraryForm</New>
-</FormTemplates>
-</file>
-
-<file path=customXml/item2.xml><?xml version="1.0" encoding="utf-8"?>
 <p:properties xmlns:p="http://schemas.microsoft.com/office/2006/metadata/properties" xmlns:xsi="http://www.w3.org/2001/XMLSchema-instance" xmlns:pc="http://schemas.microsoft.com/office/infopath/2007/PartnerControls">
   <documentManagement>
     <TaxCatchAll xmlns="c0a5e2f2-cbc9-444d-acb1-da3840c97b19" xsi:nil="true"/>
@@ -2781,11 +2844,16 @@
 </p:properties>
 </file>
 
-<file path=customXml/item3.xml><?xml version="1.0" encoding="utf-8"?>
-<b:Sources xmlns:b="http://schemas.openxmlformats.org/officeDocument/2006/bibliography" xmlns="http://schemas.openxmlformats.org/officeDocument/2006/bibliography" SelectedStyle="\APASixthEditionOfficeOnline.xsl" StyleName="APA" Version="6"/>
+<file path=customXml/item2.xml><?xml version="1.0" encoding="utf-8"?>
+<?mso-contentType ?>
+<FormTemplates xmlns="http://schemas.microsoft.com/sharepoint/v3/contenttype/forms">
+  <Display>DocumentLibraryForm</Display>
+  <Edit>DocumentLibraryForm</Edit>
+  <New>DocumentLibraryForm</New>
+</FormTemplates>
 </file>
 
-<file path=customXml/item4.xml><?xml version="1.0" encoding="utf-8"?>
+<file path=customXml/item3.xml><?xml version="1.0" encoding="utf-8"?>
 <ct:contentTypeSchema xmlns:ct="http://schemas.microsoft.com/office/2006/metadata/contentType" xmlns:ma="http://schemas.microsoft.com/office/2006/metadata/properties/metaAttributes" ct:_="" ma:_="" ma:contentTypeName="Document" ma:contentTypeID="0x010100BE37AAF0DD5F4448A506F792B732F161" ma:contentTypeVersion="15" ma:contentTypeDescription="Create a new document." ma:contentTypeScope="" ma:versionID="4f9eece326cb8525d683a1ea9e6b2db6">
   <xsd:schema xmlns:xsd="http://www.w3.org/2001/XMLSchema" xmlns:xs="http://www.w3.org/2001/XMLSchema" xmlns:p="http://schemas.microsoft.com/office/2006/metadata/properties" xmlns:ns2="17fa7942-0d9f-40ad-9093-ce71332f67f5" xmlns:ns3="c0a5e2f2-cbc9-444d-acb1-da3840c97b19" targetNamespace="http://schemas.microsoft.com/office/2006/metadata/properties" ma:root="true" ma:fieldsID="83691a1f05b251e90b3a47d11cb76344" ns2:_="" ns3:_="">
     <xsd:import namespace="17fa7942-0d9f-40ad-9093-ce71332f67f5"/>
@@ -3020,15 +3088,11 @@
 </ct:contentTypeSchema>
 </file>
 
-<file path=customXml/itemProps1.xml><?xml version="1.0" encoding="utf-8"?>
-<ds:datastoreItem xmlns:ds="http://schemas.openxmlformats.org/officeDocument/2006/customXml" ds:itemID="{5B075FEA-4E01-4107-8B62-6F06417D51EB}">
-  <ds:schemaRefs>
-    <ds:schemaRef ds:uri="http://schemas.microsoft.com/sharepoint/v3/contenttype/forms"/>
-  </ds:schemaRefs>
-</ds:datastoreItem>
+<file path=customXml/item4.xml><?xml version="1.0" encoding="utf-8"?>
+<b:Sources xmlns:b="http://schemas.openxmlformats.org/officeDocument/2006/bibliography" xmlns="http://schemas.openxmlformats.org/officeDocument/2006/bibliography" SelectedStyle="\APASixthEditionOfficeOnline.xsl" StyleName="APA" Version="6"/>
 </file>
 
-<file path=customXml/itemProps2.xml><?xml version="1.0" encoding="utf-8"?>
+<file path=customXml/itemProps1.xml><?xml version="1.0" encoding="utf-8"?>
 <ds:datastoreItem xmlns:ds="http://schemas.openxmlformats.org/officeDocument/2006/customXml" ds:itemID="{9E1FEEAB-B510-40FA-8CAE-DC1A4BCFB7AF}">
   <ds:schemaRefs>
     <ds:schemaRef ds:uri="http://schemas.microsoft.com/office/2006/metadata/properties"/>
@@ -3039,15 +3103,15 @@
 </ds:datastoreItem>
 </file>
 
-<file path=customXml/itemProps3.xml><?xml version="1.0" encoding="utf-8"?>
-<ds:datastoreItem xmlns:ds="http://schemas.openxmlformats.org/officeDocument/2006/customXml" ds:itemID="{64FA4F1C-B507-441D-9669-8C36907E557A}">
+<file path=customXml/itemProps2.xml><?xml version="1.0" encoding="utf-8"?>
+<ds:datastoreItem xmlns:ds="http://schemas.openxmlformats.org/officeDocument/2006/customXml" ds:itemID="{5B075FEA-4E01-4107-8B62-6F06417D51EB}">
   <ds:schemaRefs>
-    <ds:schemaRef ds:uri="http://schemas.openxmlformats.org/officeDocument/2006/bibliography"/>
+    <ds:schemaRef ds:uri="http://schemas.microsoft.com/sharepoint/v3/contenttype/forms"/>
   </ds:schemaRefs>
 </ds:datastoreItem>
 </file>
 
-<file path=customXml/itemProps4.xml><?xml version="1.0" encoding="utf-8"?>
+<file path=customXml/itemProps3.xml><?xml version="1.0" encoding="utf-8"?>
 <ds:datastoreItem xmlns:ds="http://schemas.openxmlformats.org/officeDocument/2006/customXml" ds:itemID="{611802FA-C135-4E57-8C02-A7974D1B7D21}">
   <ds:schemaRefs>
     <ds:schemaRef ds:uri="http://schemas.microsoft.com/office/2006/metadata/contentType"/>
@@ -3064,4 +3128,12 @@
     <ds:schemaRef ds:uri="http://schemas.microsoft.com/internal/obd"/>
   </ds:schemaRefs>
 </ds:datastoreItem>
+</file>
+
+<file path=customXml/itemProps4.xml><?xml version="1.0" encoding="utf-8"?>
+<ds:datastoreItem xmlns:ds="http://schemas.openxmlformats.org/officeDocument/2006/customXml" ds:itemID="{64FA4F1C-B507-441D-9669-8C36907E557A}">
+  <ds:schemaRefs>
+    <ds:schemaRef ds:uri="http://schemas.openxmlformats.org/officeDocument/2006/bibliography"/>
+  </ds:schemaRefs>
+</ds:datastoreItem>
 </file>
</xml_diff>

<commit_message>
Update Word template to use headings from report
</commit_message>
<xml_diff>
--- a/AAGI_Word_Style_Template.docx
+++ b/AAGI_Word_Style_Template.docx
@@ -109,6 +109,7 @@
           <w:b/>
           <w:bCs/>
           <w:noProof/>
+          <w:color w:val="3D3C3E"/>
           <w:sz w:val="22"/>
         </w:rPr>
       </w:sdtEndPr>
@@ -125,13 +126,17 @@
           <w:pPr>
             <w:pStyle w:val="TOC1"/>
             <w:tabs>
-              <w:tab w:val="right" w:leader="dot" w:pos="9350"/>
+              <w:tab w:val="left" w:pos="480"/>
+              <w:tab w:val="right" w:leader="dot" w:pos="9730"/>
             </w:tabs>
             <w:rPr>
-              <w:rFonts w:asciiTheme="minorHAnsi" w:hAnsiTheme="minorHAnsi"/>
+              <w:rFonts w:asciiTheme="minorHAnsi" w:hAnsiTheme="minorHAnsi" w:cstheme="minorBidi"/>
               <w:noProof/>
+              <w:color w:val="auto"/>
               <w:kern w:val="2"/>
-              <w:lang w:val="en-AU" w:eastAsia="en-AU"/>
+              <w:sz w:val="24"/>
+              <w:lang w:val="en-AU" w:eastAsia="en-GB"/>
+              <w14:ligatures w14:val="standardContextual"/>
             </w:rPr>
           </w:pPr>
           <w:r>
@@ -143,23 +148,42 @@
           <w:r>
             <w:fldChar w:fldCharType="separate"/>
           </w:r>
-          <w:hyperlink w:anchor="_Toc170899675" w:history="1">
+          <w:hyperlink w:anchor="_Toc172101211" w:history="1">
             <w:r>
               <w:rPr>
                 <w:rStyle w:val="Hyperlink"/>
                 <w:noProof/>
               </w:rPr>
-              <w:t>Heading 1</w:t>
-            </w:r>
-            <w:r>
-              <w:rPr>
-                <w:noProof/>
-                <w:webHidden/>
+              <w:t>1.</w:t>
+            </w:r>
+            <w:r>
+              <w:rPr>
+                <w:rFonts w:asciiTheme="minorHAnsi" w:hAnsiTheme="minorHAnsi" w:cstheme="minorBidi"/>
+                <w:noProof/>
+                <w:color w:val="auto"/>
+                <w:kern w:val="2"/>
+                <w:sz w:val="24"/>
+                <w:lang w:val="en-AU" w:eastAsia="en-GB"/>
+                <w14:ligatures w14:val="standardContextual"/>
               </w:rPr>
               <w:tab/>
             </w:r>
             <w:r>
               <w:rPr>
+                <w:rStyle w:val="Hyperlink"/>
+                <w:noProof/>
+              </w:rPr>
+              <w:t>Executive summary</w:t>
+            </w:r>
+            <w:r>
+              <w:rPr>
+                <w:noProof/>
+                <w:webHidden/>
+              </w:rPr>
+              <w:tab/>
+            </w:r>
+            <w:r>
+              <w:rPr>
                 <w:noProof/>
                 <w:webHidden/>
               </w:rPr>
@@ -170,7 +194,7 @@
                 <w:noProof/>
                 <w:webHidden/>
               </w:rPr>
-              <w:instrText xml:space="preserve"> PAGEREF _Toc170899675 \h </w:instrText>
+              <w:instrText xml:space="preserve"> PAGEREF _Toc172101211 \h </w:instrText>
             </w:r>
             <w:r>
               <w:rPr>
@@ -190,7 +214,7 @@
                 <w:noProof/>
                 <w:webHidden/>
               </w:rPr>
-              <w:t>2</w:t>
+              <w:t>3</w:t>
             </w:r>
             <w:r>
               <w:rPr>
@@ -203,34 +227,57 @@
         </w:p>
         <w:p>
           <w:pPr>
-            <w:pStyle w:val="TOC2"/>
+            <w:pStyle w:val="TOC1"/>
             <w:tabs>
-              <w:tab w:val="right" w:leader="dot" w:pos="9350"/>
+              <w:tab w:val="left" w:pos="480"/>
+              <w:tab w:val="right" w:leader="dot" w:pos="9730"/>
             </w:tabs>
             <w:rPr>
-              <w:rFonts w:asciiTheme="minorHAnsi" w:hAnsiTheme="minorHAnsi"/>
+              <w:rFonts w:asciiTheme="minorHAnsi" w:hAnsiTheme="minorHAnsi" w:cstheme="minorBidi"/>
               <w:noProof/>
+              <w:color w:val="auto"/>
               <w:kern w:val="2"/>
-              <w:lang w:val="en-AU" w:eastAsia="en-AU"/>
+              <w:sz w:val="24"/>
+              <w:lang w:val="en-AU" w:eastAsia="en-GB"/>
+              <w14:ligatures w14:val="standardContextual"/>
             </w:rPr>
           </w:pPr>
-          <w:hyperlink w:anchor="_Toc170899676" w:history="1">
+          <w:hyperlink w:anchor="_Toc172101212" w:history="1">
             <w:r>
               <w:rPr>
                 <w:rStyle w:val="Hyperlink"/>
                 <w:noProof/>
               </w:rPr>
-              <w:t>Heading 2</w:t>
-            </w:r>
-            <w:r>
-              <w:rPr>
-                <w:noProof/>
-                <w:webHidden/>
+              <w:t>2.</w:t>
+            </w:r>
+            <w:r>
+              <w:rPr>
+                <w:rFonts w:asciiTheme="minorHAnsi" w:hAnsiTheme="minorHAnsi" w:cstheme="minorBidi"/>
+                <w:noProof/>
+                <w:color w:val="auto"/>
+                <w:kern w:val="2"/>
+                <w:sz w:val="24"/>
+                <w:lang w:val="en-AU" w:eastAsia="en-GB"/>
+                <w14:ligatures w14:val="standardContextual"/>
               </w:rPr>
               <w:tab/>
             </w:r>
             <w:r>
               <w:rPr>
+                <w:rStyle w:val="Hyperlink"/>
+                <w:noProof/>
+              </w:rPr>
+              <w:t>Introduction</w:t>
+            </w:r>
+            <w:r>
+              <w:rPr>
+                <w:noProof/>
+                <w:webHidden/>
+              </w:rPr>
+              <w:tab/>
+            </w:r>
+            <w:r>
+              <w:rPr>
                 <w:noProof/>
                 <w:webHidden/>
               </w:rPr>
@@ -241,7 +288,7 @@
                 <w:noProof/>
                 <w:webHidden/>
               </w:rPr>
-              <w:instrText xml:space="preserve"> PAGEREF _Toc170899676 \h </w:instrText>
+              <w:instrText xml:space="preserve"> PAGEREF _Toc172101212 \h </w:instrText>
             </w:r>
             <w:r>
               <w:rPr>
@@ -261,7 +308,7 @@
                 <w:noProof/>
                 <w:webHidden/>
               </w:rPr>
-              <w:t>2</w:t>
+              <w:t>3</w:t>
             </w:r>
             <w:r>
               <w:rPr>
@@ -274,73 +321,858 @@
         </w:p>
         <w:p>
           <w:pPr>
-            <w:pStyle w:val="TOC3"/>
+            <w:pStyle w:val="TOC1"/>
             <w:tabs>
-              <w:tab w:val="right" w:leader="dot" w:pos="9350"/>
+              <w:tab w:val="left" w:pos="480"/>
+              <w:tab w:val="right" w:leader="dot" w:pos="9730"/>
             </w:tabs>
             <w:rPr>
+              <w:rFonts w:asciiTheme="minorHAnsi" w:hAnsiTheme="minorHAnsi" w:cstheme="minorBidi"/>
+              <w:noProof/>
+              <w:color w:val="auto"/>
+              <w:kern w:val="2"/>
+              <w:sz w:val="24"/>
+              <w:lang w:val="en-AU" w:eastAsia="en-GB"/>
+              <w14:ligatures w14:val="standardContextual"/>
+            </w:rPr>
+          </w:pPr>
+          <w:hyperlink w:anchor="_Toc172101213" w:history="1">
+            <w:r>
+              <w:rPr>
+                <w:rStyle w:val="Hyperlink"/>
+                <w:noProof/>
+              </w:rPr>
+              <w:t>3.</w:t>
+            </w:r>
+            <w:r>
+              <w:rPr>
+                <w:rFonts w:asciiTheme="minorHAnsi" w:hAnsiTheme="minorHAnsi" w:cstheme="minorBidi"/>
+                <w:noProof/>
+                <w:color w:val="auto"/>
+                <w:kern w:val="2"/>
+                <w:sz w:val="24"/>
+                <w:lang w:val="en-AU" w:eastAsia="en-GB"/>
+                <w14:ligatures w14:val="standardContextual"/>
+              </w:rPr>
+              <w:tab/>
+            </w:r>
+            <w:r>
+              <w:rPr>
+                <w:rStyle w:val="Hyperlink"/>
+                <w:noProof/>
+              </w:rPr>
+              <w:t>Experimental/Trial Design</w:t>
+            </w:r>
+            <w:r>
+              <w:rPr>
+                <w:noProof/>
+                <w:webHidden/>
+              </w:rPr>
+              <w:tab/>
+            </w:r>
+            <w:r>
+              <w:rPr>
+                <w:noProof/>
+                <w:webHidden/>
+              </w:rPr>
+              <w:fldChar w:fldCharType="begin"/>
+            </w:r>
+            <w:r>
+              <w:rPr>
+                <w:noProof/>
+                <w:webHidden/>
+              </w:rPr>
+              <w:instrText xml:space="preserve"> PAGEREF _Toc172101213 \h </w:instrText>
+            </w:r>
+            <w:r>
+              <w:rPr>
+                <w:noProof/>
+                <w:webHidden/>
+              </w:rPr>
+            </w:r>
+            <w:r>
+              <w:rPr>
+                <w:noProof/>
+                <w:webHidden/>
+              </w:rPr>
+              <w:fldChar w:fldCharType="separate"/>
+            </w:r>
+            <w:r>
+              <w:rPr>
+                <w:noProof/>
+                <w:webHidden/>
+              </w:rPr>
+              <w:t>3</w:t>
+            </w:r>
+            <w:r>
+              <w:rPr>
+                <w:noProof/>
+                <w:webHidden/>
+              </w:rPr>
+              <w:fldChar w:fldCharType="end"/>
+            </w:r>
+          </w:hyperlink>
+        </w:p>
+        <w:p>
+          <w:pPr>
+            <w:pStyle w:val="TOC1"/>
+            <w:tabs>
+              <w:tab w:val="left" w:pos="480"/>
+              <w:tab w:val="right" w:leader="dot" w:pos="9730"/>
+            </w:tabs>
+            <w:rPr>
+              <w:rFonts w:asciiTheme="minorHAnsi" w:hAnsiTheme="minorHAnsi" w:cstheme="minorBidi"/>
+              <w:noProof/>
+              <w:color w:val="auto"/>
+              <w:kern w:val="2"/>
+              <w:sz w:val="24"/>
+              <w:lang w:val="en-AU" w:eastAsia="en-GB"/>
+              <w14:ligatures w14:val="standardContextual"/>
+            </w:rPr>
+          </w:pPr>
+          <w:hyperlink w:anchor="_Toc172101214" w:history="1">
+            <w:r>
+              <w:rPr>
+                <w:rStyle w:val="Hyperlink"/>
+                <w:noProof/>
+              </w:rPr>
+              <w:t>4.</w:t>
+            </w:r>
+            <w:r>
+              <w:rPr>
+                <w:rFonts w:asciiTheme="minorHAnsi" w:hAnsiTheme="minorHAnsi" w:cstheme="minorBidi"/>
+                <w:noProof/>
+                <w:color w:val="auto"/>
+                <w:kern w:val="2"/>
+                <w:sz w:val="24"/>
+                <w:lang w:val="en-AU" w:eastAsia="en-GB"/>
+                <w14:ligatures w14:val="standardContextual"/>
+              </w:rPr>
+              <w:tab/>
+            </w:r>
+            <w:r>
+              <w:rPr>
+                <w:rStyle w:val="Hyperlink"/>
+                <w:noProof/>
+              </w:rPr>
+              <w:t>Exploratory Data Analysis and Data Visualization</w:t>
+            </w:r>
+            <w:r>
+              <w:rPr>
+                <w:noProof/>
+                <w:webHidden/>
+              </w:rPr>
+              <w:tab/>
+            </w:r>
+            <w:r>
+              <w:rPr>
+                <w:noProof/>
+                <w:webHidden/>
+              </w:rPr>
+              <w:fldChar w:fldCharType="begin"/>
+            </w:r>
+            <w:r>
+              <w:rPr>
+                <w:noProof/>
+                <w:webHidden/>
+              </w:rPr>
+              <w:instrText xml:space="preserve"> PAGEREF _Toc172101214 \h </w:instrText>
+            </w:r>
+            <w:r>
+              <w:rPr>
+                <w:noProof/>
+                <w:webHidden/>
+              </w:rPr>
+            </w:r>
+            <w:r>
+              <w:rPr>
+                <w:noProof/>
+                <w:webHidden/>
+              </w:rPr>
+              <w:fldChar w:fldCharType="separate"/>
+            </w:r>
+            <w:r>
+              <w:rPr>
+                <w:noProof/>
+                <w:webHidden/>
+              </w:rPr>
+              <w:t>3</w:t>
+            </w:r>
+            <w:r>
+              <w:rPr>
+                <w:noProof/>
+                <w:webHidden/>
+              </w:rPr>
+              <w:fldChar w:fldCharType="end"/>
+            </w:r>
+          </w:hyperlink>
+        </w:p>
+        <w:p>
+          <w:pPr>
+            <w:pStyle w:val="TOC1"/>
+            <w:tabs>
+              <w:tab w:val="left" w:pos="480"/>
+              <w:tab w:val="right" w:leader="dot" w:pos="9730"/>
+            </w:tabs>
+            <w:rPr>
+              <w:rFonts w:asciiTheme="minorHAnsi" w:hAnsiTheme="minorHAnsi" w:cstheme="minorBidi"/>
+              <w:noProof/>
+              <w:color w:val="auto"/>
+              <w:kern w:val="2"/>
+              <w:sz w:val="24"/>
+              <w:lang w:val="en-AU" w:eastAsia="en-GB"/>
+              <w14:ligatures w14:val="standardContextual"/>
+            </w:rPr>
+          </w:pPr>
+          <w:hyperlink w:anchor="_Toc172101215" w:history="1">
+            <w:r>
+              <w:rPr>
+                <w:rStyle w:val="Hyperlink"/>
+                <w:noProof/>
+              </w:rPr>
+              <w:t>5.</w:t>
+            </w:r>
+            <w:r>
+              <w:rPr>
+                <w:rFonts w:asciiTheme="minorHAnsi" w:hAnsiTheme="minorHAnsi" w:cstheme="minorBidi"/>
+                <w:noProof/>
+                <w:color w:val="auto"/>
+                <w:kern w:val="2"/>
+                <w:sz w:val="24"/>
+                <w:lang w:val="en-AU" w:eastAsia="en-GB"/>
+                <w14:ligatures w14:val="standardContextual"/>
+              </w:rPr>
+              <w:tab/>
+            </w:r>
+            <w:r>
+              <w:rPr>
+                <w:rStyle w:val="Hyperlink"/>
+                <w:noProof/>
+              </w:rPr>
+              <w:t>Methods</w:t>
+            </w:r>
+            <w:r>
+              <w:rPr>
+                <w:noProof/>
+                <w:webHidden/>
+              </w:rPr>
+              <w:tab/>
+            </w:r>
+            <w:r>
+              <w:rPr>
+                <w:noProof/>
+                <w:webHidden/>
+              </w:rPr>
+              <w:fldChar w:fldCharType="begin"/>
+            </w:r>
+            <w:r>
+              <w:rPr>
+                <w:noProof/>
+                <w:webHidden/>
+              </w:rPr>
+              <w:instrText xml:space="preserve"> PAGEREF _Toc172101215 \h </w:instrText>
+            </w:r>
+            <w:r>
+              <w:rPr>
+                <w:noProof/>
+                <w:webHidden/>
+              </w:rPr>
+            </w:r>
+            <w:r>
+              <w:rPr>
+                <w:noProof/>
+                <w:webHidden/>
+              </w:rPr>
+              <w:fldChar w:fldCharType="separate"/>
+            </w:r>
+            <w:r>
+              <w:rPr>
+                <w:noProof/>
+                <w:webHidden/>
+              </w:rPr>
+              <w:t>3</w:t>
+            </w:r>
+            <w:r>
+              <w:rPr>
+                <w:noProof/>
+                <w:webHidden/>
+              </w:rPr>
+              <w:fldChar w:fldCharType="end"/>
+            </w:r>
+          </w:hyperlink>
+        </w:p>
+        <w:p>
+          <w:pPr>
+            <w:pStyle w:val="TOC1"/>
+            <w:tabs>
+              <w:tab w:val="left" w:pos="480"/>
+              <w:tab w:val="right" w:leader="dot" w:pos="9730"/>
+            </w:tabs>
+            <w:rPr>
+              <w:rFonts w:asciiTheme="minorHAnsi" w:hAnsiTheme="minorHAnsi" w:cstheme="minorBidi"/>
+              <w:noProof/>
+              <w:color w:val="auto"/>
+              <w:kern w:val="2"/>
+              <w:sz w:val="24"/>
+              <w:lang w:val="en-AU" w:eastAsia="en-GB"/>
+              <w14:ligatures w14:val="standardContextual"/>
+            </w:rPr>
+          </w:pPr>
+          <w:hyperlink w:anchor="_Toc172101216" w:history="1">
+            <w:r>
+              <w:rPr>
+                <w:rStyle w:val="Hyperlink"/>
+                <w:noProof/>
+              </w:rPr>
+              <w:t>6.</w:t>
+            </w:r>
+            <w:r>
+              <w:rPr>
+                <w:rFonts w:asciiTheme="minorHAnsi" w:hAnsiTheme="minorHAnsi" w:cstheme="minorBidi"/>
+                <w:noProof/>
+                <w:color w:val="auto"/>
+                <w:kern w:val="2"/>
+                <w:sz w:val="24"/>
+                <w:lang w:val="en-AU" w:eastAsia="en-GB"/>
+                <w14:ligatures w14:val="standardContextual"/>
+              </w:rPr>
+              <w:tab/>
+            </w:r>
+            <w:r>
+              <w:rPr>
+                <w:rStyle w:val="Hyperlink"/>
+                <w:noProof/>
+              </w:rPr>
+              <w:t>Analysis (if separate from Methods)</w:t>
+            </w:r>
+            <w:r>
+              <w:rPr>
+                <w:noProof/>
+                <w:webHidden/>
+              </w:rPr>
+              <w:tab/>
+            </w:r>
+            <w:r>
+              <w:rPr>
+                <w:noProof/>
+                <w:webHidden/>
+              </w:rPr>
+              <w:fldChar w:fldCharType="begin"/>
+            </w:r>
+            <w:r>
+              <w:rPr>
+                <w:noProof/>
+                <w:webHidden/>
+              </w:rPr>
+              <w:instrText xml:space="preserve"> PAGEREF _Toc172101216 \h </w:instrText>
+            </w:r>
+            <w:r>
+              <w:rPr>
+                <w:noProof/>
+                <w:webHidden/>
+              </w:rPr>
+            </w:r>
+            <w:r>
+              <w:rPr>
+                <w:noProof/>
+                <w:webHidden/>
+              </w:rPr>
+              <w:fldChar w:fldCharType="separate"/>
+            </w:r>
+            <w:r>
+              <w:rPr>
+                <w:noProof/>
+                <w:webHidden/>
+              </w:rPr>
+              <w:t>3</w:t>
+            </w:r>
+            <w:r>
+              <w:rPr>
+                <w:noProof/>
+                <w:webHidden/>
+              </w:rPr>
+              <w:fldChar w:fldCharType="end"/>
+            </w:r>
+          </w:hyperlink>
+        </w:p>
+        <w:p>
+          <w:pPr>
+            <w:pStyle w:val="TOC1"/>
+            <w:tabs>
+              <w:tab w:val="left" w:pos="480"/>
+              <w:tab w:val="right" w:leader="dot" w:pos="9730"/>
+            </w:tabs>
+            <w:rPr>
+              <w:rFonts w:asciiTheme="minorHAnsi" w:hAnsiTheme="minorHAnsi" w:cstheme="minorBidi"/>
+              <w:noProof/>
+              <w:color w:val="auto"/>
+              <w:kern w:val="2"/>
+              <w:sz w:val="24"/>
+              <w:lang w:val="en-AU" w:eastAsia="en-GB"/>
+              <w14:ligatures w14:val="standardContextual"/>
+            </w:rPr>
+          </w:pPr>
+          <w:hyperlink w:anchor="_Toc172101217" w:history="1">
+            <w:r>
+              <w:rPr>
+                <w:rStyle w:val="Hyperlink"/>
+                <w:noProof/>
+              </w:rPr>
+              <w:t>7.</w:t>
+            </w:r>
+            <w:r>
+              <w:rPr>
+                <w:rFonts w:asciiTheme="minorHAnsi" w:hAnsiTheme="minorHAnsi" w:cstheme="minorBidi"/>
+                <w:noProof/>
+                <w:color w:val="auto"/>
+                <w:kern w:val="2"/>
+                <w:sz w:val="24"/>
+                <w:lang w:val="en-AU" w:eastAsia="en-GB"/>
+                <w14:ligatures w14:val="standardContextual"/>
+              </w:rPr>
+              <w:tab/>
+            </w:r>
+            <w:r>
+              <w:rPr>
+                <w:rStyle w:val="Hyperlink"/>
+                <w:noProof/>
+              </w:rPr>
+              <w:t>Results and Discussion</w:t>
+            </w:r>
+            <w:r>
+              <w:rPr>
+                <w:noProof/>
+                <w:webHidden/>
+              </w:rPr>
+              <w:tab/>
+            </w:r>
+            <w:r>
+              <w:rPr>
+                <w:noProof/>
+                <w:webHidden/>
+              </w:rPr>
+              <w:fldChar w:fldCharType="begin"/>
+            </w:r>
+            <w:r>
+              <w:rPr>
+                <w:noProof/>
+                <w:webHidden/>
+              </w:rPr>
+              <w:instrText xml:space="preserve"> PAGEREF _Toc172101217 \h </w:instrText>
+            </w:r>
+            <w:r>
+              <w:rPr>
+                <w:noProof/>
+                <w:webHidden/>
+              </w:rPr>
+            </w:r>
+            <w:r>
+              <w:rPr>
+                <w:noProof/>
+                <w:webHidden/>
+              </w:rPr>
+              <w:fldChar w:fldCharType="separate"/>
+            </w:r>
+            <w:r>
+              <w:rPr>
+                <w:noProof/>
+                <w:webHidden/>
+              </w:rPr>
+              <w:t>3</w:t>
+            </w:r>
+            <w:r>
+              <w:rPr>
+                <w:noProof/>
+                <w:webHidden/>
+              </w:rPr>
+              <w:fldChar w:fldCharType="end"/>
+            </w:r>
+          </w:hyperlink>
+        </w:p>
+        <w:p>
+          <w:pPr>
+            <w:pStyle w:val="TOC1"/>
+            <w:tabs>
+              <w:tab w:val="left" w:pos="480"/>
+              <w:tab w:val="right" w:leader="dot" w:pos="9730"/>
+            </w:tabs>
+            <w:rPr>
+              <w:rFonts w:asciiTheme="minorHAnsi" w:hAnsiTheme="minorHAnsi" w:cstheme="minorBidi"/>
+              <w:noProof/>
+              <w:color w:val="auto"/>
+              <w:kern w:val="2"/>
+              <w:sz w:val="24"/>
+              <w:lang w:val="en-AU" w:eastAsia="en-GB"/>
+              <w14:ligatures w14:val="standardContextual"/>
+            </w:rPr>
+          </w:pPr>
+          <w:hyperlink w:anchor="_Toc172101218" w:history="1">
+            <w:r>
+              <w:rPr>
+                <w:rStyle w:val="Hyperlink"/>
+                <w:noProof/>
+              </w:rPr>
+              <w:t>8.</w:t>
+            </w:r>
+            <w:r>
+              <w:rPr>
+                <w:rFonts w:asciiTheme="minorHAnsi" w:hAnsiTheme="minorHAnsi" w:cstheme="minorBidi"/>
+                <w:noProof/>
+                <w:color w:val="auto"/>
+                <w:kern w:val="2"/>
+                <w:sz w:val="24"/>
+                <w:lang w:val="en-AU" w:eastAsia="en-GB"/>
+                <w14:ligatures w14:val="standardContextual"/>
+              </w:rPr>
+              <w:tab/>
+            </w:r>
+            <w:r>
+              <w:rPr>
+                <w:rStyle w:val="Hyperlink"/>
+                <w:noProof/>
+              </w:rPr>
+              <w:t>Metadata and Datasets (Optional)</w:t>
+            </w:r>
+            <w:r>
+              <w:rPr>
+                <w:noProof/>
+                <w:webHidden/>
+              </w:rPr>
+              <w:tab/>
+            </w:r>
+            <w:r>
+              <w:rPr>
+                <w:noProof/>
+                <w:webHidden/>
+              </w:rPr>
+              <w:fldChar w:fldCharType="begin"/>
+            </w:r>
+            <w:r>
+              <w:rPr>
+                <w:noProof/>
+                <w:webHidden/>
+              </w:rPr>
+              <w:instrText xml:space="preserve"> PAGEREF _Toc172101218 \h </w:instrText>
+            </w:r>
+            <w:r>
+              <w:rPr>
+                <w:noProof/>
+                <w:webHidden/>
+              </w:rPr>
+            </w:r>
+            <w:r>
+              <w:rPr>
+                <w:noProof/>
+                <w:webHidden/>
+              </w:rPr>
+              <w:fldChar w:fldCharType="separate"/>
+            </w:r>
+            <w:r>
+              <w:rPr>
+                <w:noProof/>
+                <w:webHidden/>
+              </w:rPr>
+              <w:t>3</w:t>
+            </w:r>
+            <w:r>
+              <w:rPr>
+                <w:noProof/>
+                <w:webHidden/>
+              </w:rPr>
+              <w:fldChar w:fldCharType="end"/>
+            </w:r>
+          </w:hyperlink>
+        </w:p>
+        <w:p>
+          <w:pPr>
+            <w:pStyle w:val="TOC1"/>
+            <w:tabs>
+              <w:tab w:val="left" w:pos="480"/>
+              <w:tab w:val="right" w:leader="dot" w:pos="9730"/>
+            </w:tabs>
+            <w:rPr>
+              <w:rFonts w:asciiTheme="minorHAnsi" w:hAnsiTheme="minorHAnsi" w:cstheme="minorBidi"/>
+              <w:noProof/>
+              <w:color w:val="auto"/>
+              <w:kern w:val="2"/>
+              <w:sz w:val="24"/>
+              <w:lang w:val="en-AU" w:eastAsia="en-GB"/>
+              <w14:ligatures w14:val="standardContextual"/>
+            </w:rPr>
+          </w:pPr>
+          <w:hyperlink w:anchor="_Toc172101219" w:history="1">
+            <w:r>
+              <w:rPr>
+                <w:rStyle w:val="Hyperlink"/>
+                <w:noProof/>
+              </w:rPr>
+              <w:t>9.</w:t>
+            </w:r>
+            <w:r>
+              <w:rPr>
+                <w:rFonts w:asciiTheme="minorHAnsi" w:hAnsiTheme="minorHAnsi" w:cstheme="minorBidi"/>
+                <w:noProof/>
+                <w:color w:val="auto"/>
+                <w:kern w:val="2"/>
+                <w:sz w:val="24"/>
+                <w:lang w:val="en-AU" w:eastAsia="en-GB"/>
+                <w14:ligatures w14:val="standardContextual"/>
+              </w:rPr>
+              <w:tab/>
+            </w:r>
+            <w:r>
+              <w:rPr>
+                <w:rStyle w:val="Hyperlink"/>
+                <w:noProof/>
+              </w:rPr>
+              <w:t>Map (Location, Optional)</w:t>
+            </w:r>
+            <w:r>
+              <w:rPr>
+                <w:noProof/>
+                <w:webHidden/>
+              </w:rPr>
+              <w:tab/>
+            </w:r>
+            <w:r>
+              <w:rPr>
+                <w:noProof/>
+                <w:webHidden/>
+              </w:rPr>
+              <w:fldChar w:fldCharType="begin"/>
+            </w:r>
+            <w:r>
+              <w:rPr>
+                <w:noProof/>
+                <w:webHidden/>
+              </w:rPr>
+              <w:instrText xml:space="preserve"> PAGEREF _Toc172101219 \h </w:instrText>
+            </w:r>
+            <w:r>
+              <w:rPr>
+                <w:noProof/>
+                <w:webHidden/>
+              </w:rPr>
+            </w:r>
+            <w:r>
+              <w:rPr>
+                <w:noProof/>
+                <w:webHidden/>
+              </w:rPr>
+              <w:fldChar w:fldCharType="separate"/>
+            </w:r>
+            <w:r>
+              <w:rPr>
+                <w:noProof/>
+                <w:webHidden/>
+              </w:rPr>
+              <w:t>3</w:t>
+            </w:r>
+            <w:r>
+              <w:rPr>
+                <w:noProof/>
+                <w:webHidden/>
+              </w:rPr>
+              <w:fldChar w:fldCharType="end"/>
+            </w:r>
+          </w:hyperlink>
+        </w:p>
+        <w:p>
+          <w:pPr>
+            <w:pStyle w:val="TOC1"/>
+            <w:tabs>
+              <w:tab w:val="left" w:pos="720"/>
+              <w:tab w:val="right" w:leader="dot" w:pos="9730"/>
+            </w:tabs>
+            <w:rPr>
+              <w:rFonts w:asciiTheme="minorHAnsi" w:hAnsiTheme="minorHAnsi" w:cstheme="minorBidi"/>
+              <w:noProof/>
+              <w:color w:val="auto"/>
+              <w:kern w:val="2"/>
+              <w:sz w:val="24"/>
+              <w:lang w:val="en-AU" w:eastAsia="en-GB"/>
+              <w14:ligatures w14:val="standardContextual"/>
+            </w:rPr>
+          </w:pPr>
+          <w:hyperlink w:anchor="_Toc172101220" w:history="1">
+            <w:r>
+              <w:rPr>
+                <w:rStyle w:val="Hyperlink"/>
+                <w:noProof/>
+              </w:rPr>
+              <w:t>10.</w:t>
+            </w:r>
+            <w:r>
+              <w:rPr>
+                <w:rFonts w:asciiTheme="minorHAnsi" w:hAnsiTheme="minorHAnsi" w:cstheme="minorBidi"/>
+                <w:noProof/>
+                <w:color w:val="auto"/>
+                <w:kern w:val="2"/>
+                <w:sz w:val="24"/>
+                <w:lang w:val="en-AU" w:eastAsia="en-GB"/>
+                <w14:ligatures w14:val="standardContextual"/>
+              </w:rPr>
+              <w:tab/>
+            </w:r>
+            <w:r>
+              <w:rPr>
+                <w:rStyle w:val="Hyperlink"/>
+                <w:noProof/>
+              </w:rPr>
+              <w:t>References (Optional)</w:t>
+            </w:r>
+            <w:r>
+              <w:rPr>
+                <w:noProof/>
+                <w:webHidden/>
+              </w:rPr>
+              <w:tab/>
+            </w:r>
+            <w:r>
+              <w:rPr>
+                <w:noProof/>
+                <w:webHidden/>
+              </w:rPr>
+              <w:fldChar w:fldCharType="begin"/>
+            </w:r>
+            <w:r>
+              <w:rPr>
+                <w:noProof/>
+                <w:webHidden/>
+              </w:rPr>
+              <w:instrText xml:space="preserve"> PAGEREF _Toc172101220 \h </w:instrText>
+            </w:r>
+            <w:r>
+              <w:rPr>
+                <w:noProof/>
+                <w:webHidden/>
+              </w:rPr>
+            </w:r>
+            <w:r>
+              <w:rPr>
+                <w:noProof/>
+                <w:webHidden/>
+              </w:rPr>
+              <w:fldChar w:fldCharType="separate"/>
+            </w:r>
+            <w:r>
+              <w:rPr>
+                <w:noProof/>
+                <w:webHidden/>
+              </w:rPr>
+              <w:t>4</w:t>
+            </w:r>
+            <w:r>
+              <w:rPr>
+                <w:noProof/>
+                <w:webHidden/>
+              </w:rPr>
+              <w:fldChar w:fldCharType="end"/>
+            </w:r>
+          </w:hyperlink>
+        </w:p>
+        <w:p>
+          <w:pPr>
+            <w:pStyle w:val="TOC1"/>
+            <w:tabs>
+              <w:tab w:val="left" w:pos="480"/>
+              <w:tab w:val="right" w:leader="dot" w:pos="9730"/>
+            </w:tabs>
+            <w:rPr>
+              <w:rFonts w:asciiTheme="minorHAnsi" w:hAnsiTheme="minorHAnsi" w:cstheme="minorBidi"/>
+              <w:noProof/>
+              <w:color w:val="auto"/>
+              <w:kern w:val="2"/>
+              <w:sz w:val="24"/>
+              <w:lang w:val="en-AU" w:eastAsia="en-GB"/>
+              <w14:ligatures w14:val="standardContextual"/>
+            </w:rPr>
+          </w:pPr>
+          <w:hyperlink w:anchor="_Toc172101221" w:history="1">
+            <w:r>
+              <w:rPr>
+                <w:rStyle w:val="Hyperlink"/>
+                <w:noProof/>
+              </w:rPr>
+              <w:t>11.</w:t>
+            </w:r>
+            <w:r>
+              <w:rPr>
+                <w:rFonts w:asciiTheme="minorHAnsi" w:hAnsiTheme="minorHAnsi" w:cstheme="minorBidi"/>
+                <w:noProof/>
+                <w:color w:val="auto"/>
+                <w:kern w:val="2"/>
+                <w:sz w:val="24"/>
+                <w:lang w:val="en-AU" w:eastAsia="en-GB"/>
+                <w14:ligatures w14:val="standardContextual"/>
+              </w:rPr>
+              <w:tab/>
+            </w:r>
+            <w:r>
+              <w:rPr>
+                <w:rStyle w:val="Hyperlink"/>
+                <w:noProof/>
+              </w:rPr>
+              <w:t>Appendix (Optional)</w:t>
+            </w:r>
+            <w:r>
+              <w:rPr>
+                <w:noProof/>
+                <w:webHidden/>
+              </w:rPr>
+              <w:tab/>
+            </w:r>
+            <w:r>
+              <w:rPr>
+                <w:noProof/>
+                <w:webHidden/>
+              </w:rPr>
+              <w:fldChar w:fldCharType="begin"/>
+            </w:r>
+            <w:r>
+              <w:rPr>
+                <w:noProof/>
+                <w:webHidden/>
+              </w:rPr>
+              <w:instrText xml:space="preserve"> PAGEREF _Toc172101221 \h </w:instrText>
+            </w:r>
+            <w:r>
+              <w:rPr>
+                <w:noProof/>
+                <w:webHidden/>
+              </w:rPr>
+            </w:r>
+            <w:r>
+              <w:rPr>
+                <w:noProof/>
+                <w:webHidden/>
+              </w:rPr>
+              <w:fldChar w:fldCharType="separate"/>
+            </w:r>
+            <w:r>
+              <w:rPr>
+                <w:noProof/>
+                <w:webHidden/>
+              </w:rPr>
+              <w:t>4</w:t>
+            </w:r>
+            <w:r>
+              <w:rPr>
+                <w:noProof/>
+                <w:webHidden/>
+              </w:rPr>
+              <w:fldChar w:fldCharType="end"/>
+            </w:r>
+          </w:hyperlink>
+        </w:p>
+        <w:p>
+          <w:pPr>
+            <w:rPr>
+              <w:b/>
+              <w:bCs/>
               <w:noProof/>
             </w:rPr>
           </w:pPr>
-          <w:hyperlink w:anchor="_Toc170899677" w:history="1">
-            <w:r>
-              <w:rPr>
-                <w:rStyle w:val="Hyperlink"/>
-                <w:noProof/>
-              </w:rPr>
-              <w:t>Heading 3</w:t>
-            </w:r>
-            <w:r>
-              <w:rPr>
-                <w:noProof/>
-                <w:webHidden/>
-              </w:rPr>
-              <w:tab/>
-            </w:r>
-            <w:r>
-              <w:rPr>
-                <w:noProof/>
-                <w:webHidden/>
-              </w:rPr>
-              <w:fldChar w:fldCharType="begin"/>
-            </w:r>
-            <w:r>
-              <w:rPr>
-                <w:noProof/>
-                <w:webHidden/>
-              </w:rPr>
-              <w:instrText xml:space="preserve"> PAGEREF _Toc170899677 \h </w:instrText>
-            </w:r>
-            <w:r>
-              <w:rPr>
-                <w:noProof/>
-                <w:webHidden/>
-              </w:rPr>
-            </w:r>
-            <w:r>
-              <w:rPr>
-                <w:noProof/>
-                <w:webHidden/>
-              </w:rPr>
-              <w:fldChar w:fldCharType="separate"/>
-            </w:r>
-            <w:r>
-              <w:rPr>
-                <w:noProof/>
-                <w:webHidden/>
-              </w:rPr>
-              <w:t>2</w:t>
-            </w:r>
-            <w:r>
-              <w:rPr>
-                <w:noProof/>
-                <w:webHidden/>
-              </w:rPr>
-              <w:fldChar w:fldCharType="end"/>
-            </w:r>
-          </w:hyperlink>
-        </w:p>
-        <w:p>
           <w:r>
             <w:rPr>
               <w:b/>
@@ -354,443 +1186,330 @@
     </w:sdt>
     <w:p>
       <w:pPr>
-        <w:pStyle w:val="BodyText"/>
-      </w:pPr>
+        <w:rPr>
+          <w:b/>
+          <w:bCs/>
+          <w:noProof/>
+        </w:rPr>
+      </w:pPr>
+      <w:r>
+        <w:rPr>
+          <w:b/>
+          <w:bCs/>
+          <w:noProof/>
+        </w:rPr>
+        <w:br w:type="page"/>
+      </w:r>
     </w:p>
     <w:p>
       <w:pPr>
         <w:pStyle w:val="Heading1"/>
-      </w:pPr>
-      <w:bookmarkStart w:id="0" w:name="_Toc170899675"/>
-      <w:bookmarkStart w:id="1" w:name="heading-1"/>
-      <w:r>
-        <w:t>Heading 1</w:t>
+        <w:numPr>
+          <w:ilvl w:val="0"/>
+          <w:numId w:val="4"/>
+        </w:numPr>
+        <w:tabs>
+          <w:tab w:val="num" w:pos="0"/>
+        </w:tabs>
+        <w:ind w:left="480" w:hanging="480"/>
+      </w:pPr>
+      <w:bookmarkStart w:id="0" w:name="_Toc172101211"/>
+      <w:r>
+        <w:lastRenderedPageBreak/>
+        <w:t>Executive summary</w:t>
       </w:r>
       <w:bookmarkEnd w:id="0"/>
-      <w:r>
-        <w:t xml:space="preserve"> </w:t>
+    </w:p>
+    <w:p>
+      <w:r>
+        <w:t>What was provided by AAGI and the main results.</w:t>
+      </w:r>
+    </w:p>
+    <w:p>
+      <w:pPr>
+        <w:pStyle w:val="Heading1"/>
+        <w:numPr>
+          <w:ilvl w:val="0"/>
+          <w:numId w:val="4"/>
+        </w:numPr>
+        <w:tabs>
+          <w:tab w:val="num" w:pos="0"/>
+        </w:tabs>
+        <w:ind w:left="480" w:hanging="480"/>
+      </w:pPr>
+      <w:bookmarkStart w:id="1" w:name="_Toc172101212"/>
+      <w:r>
+        <w:t>Introduction</w:t>
       </w:r>
       <w:bookmarkEnd w:id="1"/>
     </w:p>
     <w:p>
-      <w:pPr>
-        <w:pStyle w:val="Heading2"/>
-      </w:pPr>
-      <w:bookmarkStart w:id="2" w:name="heading-2"/>
-      <w:bookmarkStart w:id="3" w:name="_Toc170899676"/>
-      <w:r>
-        <w:t>Heading 2</w:t>
+      <w:r>
+        <w:t>Goals of the research project.</w:t>
+      </w:r>
+    </w:p>
+    <w:p>
+      <w:r>
+        <w:t>Background, context and rationale behind the research.</w:t>
+      </w:r>
+    </w:p>
+    <w:p>
+      <w:pPr>
+        <w:pStyle w:val="Heading1"/>
+        <w:numPr>
+          <w:ilvl w:val="0"/>
+          <w:numId w:val="4"/>
+        </w:numPr>
+        <w:tabs>
+          <w:tab w:val="num" w:pos="0"/>
+        </w:tabs>
+        <w:ind w:left="480" w:hanging="480"/>
+      </w:pPr>
+      <w:bookmarkStart w:id="2" w:name="_Toc172101213"/>
+      <w:r>
+        <w:t>Experimental/Trial Design</w:t>
       </w:r>
       <w:bookmarkEnd w:id="2"/>
+    </w:p>
+    <w:p>
+      <w:r>
+        <w:t>Trial design type and layout.</w:t>
+      </w:r>
+    </w:p>
+    <w:p>
+      <w:r>
+        <w:t>Treatments, number of replicates.</w:t>
+      </w:r>
+    </w:p>
+    <w:p>
+      <w:r>
+        <w:t>Specific considerations for small plots, glasshouse, genetics, breeding trials, OFE projects, or bioinformatics.</w:t>
+      </w:r>
+    </w:p>
+    <w:p>
+      <w:pPr>
+        <w:pStyle w:val="Heading1"/>
+        <w:numPr>
+          <w:ilvl w:val="0"/>
+          <w:numId w:val="4"/>
+        </w:numPr>
+        <w:tabs>
+          <w:tab w:val="num" w:pos="0"/>
+        </w:tabs>
+        <w:ind w:left="480" w:hanging="480"/>
+      </w:pPr>
+      <w:bookmarkStart w:id="3" w:name="_Toc172101214"/>
+      <w:r>
+        <w:t>Exploratory Data Analysis and Data Visualization</w:t>
+      </w:r>
       <w:bookmarkEnd w:id="3"/>
     </w:p>
     <w:p>
-      <w:pPr>
-        <w:pStyle w:val="Heading3"/>
-        <w:rPr>
-          <w:color w:val="262625"/>
-        </w:rPr>
-      </w:pPr>
-      <w:bookmarkStart w:id="4" w:name="_Toc170899677"/>
-      <w:bookmarkStart w:id="5" w:name="heading-3"/>
-      <w:r>
-        <w:rPr>
-          <w:color w:val="262625"/>
-        </w:rPr>
-        <w:t>Heading 3</w:t>
+      <w:r>
+        <w:t>Interpretation of plots and data.</w:t>
+      </w:r>
+    </w:p>
+    <w:p>
+      <w:r>
+        <w:t>Rationale behind specific methods used.</w:t>
+      </w:r>
+    </w:p>
+    <w:p>
+      <w:pPr>
+        <w:pStyle w:val="Heading1"/>
+        <w:numPr>
+          <w:ilvl w:val="0"/>
+          <w:numId w:val="4"/>
+        </w:numPr>
+        <w:tabs>
+          <w:tab w:val="num" w:pos="0"/>
+        </w:tabs>
+        <w:ind w:left="480" w:hanging="480"/>
+      </w:pPr>
+      <w:bookmarkStart w:id="4" w:name="_Toc172101215"/>
+      <w:r>
+        <w:t>Methods</w:t>
       </w:r>
       <w:bookmarkEnd w:id="4"/>
-      <w:r>
-        <w:rPr>
-          <w:color w:val="262625"/>
-        </w:rPr>
-        <w:t xml:space="preserve"> </w:t>
+    </w:p>
+    <w:p>
+      <w:r>
+        <w:t>Detailed description of the procedures and methodologies used.</w:t>
+      </w:r>
+    </w:p>
+    <w:p>
+      <w:r>
+        <w:t>Include versions/commits on developed pipelines, scripts, and input/output details if applicable.</w:t>
+      </w:r>
+    </w:p>
+    <w:p>
+      <w:pPr>
+        <w:pStyle w:val="Heading1"/>
+        <w:numPr>
+          <w:ilvl w:val="0"/>
+          <w:numId w:val="4"/>
+        </w:numPr>
+        <w:tabs>
+          <w:tab w:val="num" w:pos="0"/>
+        </w:tabs>
+        <w:ind w:left="480" w:hanging="480"/>
+      </w:pPr>
+      <w:bookmarkStart w:id="5" w:name="_Toc172101216"/>
+      <w:r>
+        <w:t>Analysis (if separate from Methods)</w:t>
       </w:r>
       <w:bookmarkEnd w:id="5"/>
     </w:p>
     <w:p>
-      <w:pPr>
-        <w:pStyle w:val="Heading4"/>
-        <w:rPr>
-          <w:color w:val="262625"/>
-        </w:rPr>
-      </w:pPr>
-      <w:bookmarkStart w:id="6" w:name="heading-4"/>
-      <w:r>
-        <w:rPr>
-          <w:color w:val="262625"/>
-        </w:rPr>
-        <w:t xml:space="preserve">Heading 4 </w:t>
+      <w:r>
+        <w:t>Approach taken for data analysis.</w:t>
+      </w:r>
+    </w:p>
+    <w:p>
+      <w:pPr>
+        <w:pStyle w:val="Heading1"/>
+        <w:numPr>
+          <w:ilvl w:val="0"/>
+          <w:numId w:val="4"/>
+        </w:numPr>
+        <w:tabs>
+          <w:tab w:val="num" w:pos="0"/>
+        </w:tabs>
+        <w:ind w:left="480" w:hanging="480"/>
+      </w:pPr>
+      <w:bookmarkStart w:id="6" w:name="_Toc172101217"/>
+      <w:r>
+        <w:t>Results and Discussion</w:t>
       </w:r>
       <w:bookmarkEnd w:id="6"/>
     </w:p>
     <w:p>
-      <w:pPr>
-        <w:pStyle w:val="Heading5"/>
-        <w:rPr>
-          <w:color w:val="262625"/>
-        </w:rPr>
-      </w:pPr>
-      <w:bookmarkStart w:id="7" w:name="heading-5"/>
-      <w:r>
-        <w:rPr>
-          <w:color w:val="262625"/>
-        </w:rPr>
-        <w:t>Heading 5</w:t>
+      <w:r>
+        <w:t>Findings and their implications.</w:t>
+      </w:r>
+    </w:p>
+    <w:p>
+      <w:pPr>
+        <w:pStyle w:val="Heading1"/>
+        <w:numPr>
+          <w:ilvl w:val="0"/>
+          <w:numId w:val="4"/>
+        </w:numPr>
+        <w:tabs>
+          <w:tab w:val="num" w:pos="0"/>
+        </w:tabs>
+        <w:ind w:left="480" w:hanging="480"/>
+      </w:pPr>
+      <w:bookmarkStart w:id="7" w:name="_Toc172101218"/>
+      <w:r>
+        <w:t>Metadata and Datasets (Optional)</w:t>
       </w:r>
       <w:bookmarkEnd w:id="7"/>
     </w:p>
     <w:p>
-      <w:pPr>
-        <w:pStyle w:val="Heading6"/>
-        <w:rPr>
-          <w:color w:val="262625"/>
-        </w:rPr>
-      </w:pPr>
-      <w:bookmarkStart w:id="8" w:name="heading-6"/>
-      <w:r>
-        <w:rPr>
-          <w:color w:val="262625"/>
-        </w:rPr>
-        <w:t xml:space="preserve">Heading 6 </w:t>
+      <w:r>
+        <w:t>md5sums for input data and outputs (if applicable).</w:t>
+      </w:r>
+    </w:p>
+    <w:p>
+      <w:r>
+        <w:t>Git commit numbers and tags.</w:t>
+      </w:r>
+    </w:p>
+    <w:p>
+      <w:r>
+        <w:t>Location of outputs (FAIR Data).</w:t>
+      </w:r>
+    </w:p>
+    <w:p>
+      <w:r>
+        <w:t>DOI for AAGI outputs</w:t>
+      </w:r>
+      <w:r>
+        <w:t>.</w:t>
+      </w:r>
+    </w:p>
+    <w:p>
+      <w:pPr>
+        <w:pStyle w:val="Heading1"/>
+        <w:numPr>
+          <w:ilvl w:val="0"/>
+          <w:numId w:val="4"/>
+        </w:numPr>
+        <w:tabs>
+          <w:tab w:val="num" w:pos="0"/>
+        </w:tabs>
+        <w:ind w:left="480" w:hanging="480"/>
+      </w:pPr>
+      <w:bookmarkStart w:id="8" w:name="_Toc172101219"/>
+      <w:r>
+        <w:t>Map (Location, Optional)</w:t>
       </w:r>
       <w:bookmarkEnd w:id="8"/>
     </w:p>
     <w:p>
-      <w:pPr>
-        <w:pStyle w:val="Heading7"/>
-        <w:rPr>
-          <w:color w:val="262625"/>
-        </w:rPr>
-      </w:pPr>
-      <w:bookmarkStart w:id="9" w:name="heading-7"/>
-      <w:r>
-        <w:rPr>
-          <w:color w:val="262625"/>
-        </w:rPr>
-        <w:t xml:space="preserve">Heading 7 </w:t>
+      <w:r>
+        <w:t>Include if relevant to the project.</w:t>
+      </w:r>
+    </w:p>
+    <w:p>
+      <w:pPr>
+        <w:pStyle w:val="Heading1"/>
+        <w:numPr>
+          <w:ilvl w:val="0"/>
+          <w:numId w:val="4"/>
+        </w:numPr>
+        <w:tabs>
+          <w:tab w:val="num" w:pos="0"/>
+        </w:tabs>
+        <w:ind w:left="480" w:hanging="480"/>
+      </w:pPr>
+      <w:bookmarkStart w:id="9" w:name="_Toc172101220"/>
+      <w:r>
+        <w:lastRenderedPageBreak/>
+        <w:t>References (Optional)</w:t>
       </w:r>
       <w:bookmarkEnd w:id="9"/>
     </w:p>
     <w:p>
-      <w:pPr>
-        <w:pStyle w:val="Heading8"/>
-        <w:rPr>
-          <w:color w:val="262625"/>
-        </w:rPr>
-      </w:pPr>
-      <w:bookmarkStart w:id="10" w:name="heading-8"/>
-      <w:r>
-        <w:rPr>
-          <w:color w:val="262625"/>
-        </w:rPr>
-        <w:t xml:space="preserve">Heading 8 </w:t>
+      <w:r>
+        <w:t>Cited works and literature.</w:t>
+      </w:r>
+    </w:p>
+    <w:p>
+      <w:pPr>
+        <w:pStyle w:val="Heading1"/>
+        <w:numPr>
+          <w:ilvl w:val="0"/>
+          <w:numId w:val="4"/>
+        </w:numPr>
+        <w:tabs>
+          <w:tab w:val="num" w:pos="0"/>
+        </w:tabs>
+        <w:ind w:left="480" w:hanging="480"/>
+      </w:pPr>
+      <w:bookmarkStart w:id="10" w:name="_Toc172101221"/>
+      <w:r>
+        <w:t>Appendix (Optional)</w:t>
       </w:r>
       <w:bookmarkEnd w:id="10"/>
     </w:p>
     <w:p>
-      <w:pPr>
-        <w:pStyle w:val="Heading9"/>
-        <w:rPr>
-          <w:color w:val="262625"/>
-        </w:rPr>
-      </w:pPr>
-      <w:bookmarkStart w:id="11" w:name="heading-9"/>
-      <w:r>
-        <w:rPr>
-          <w:color w:val="262625"/>
-        </w:rPr>
-        <w:t xml:space="preserve">Heading 9 </w:t>
-      </w:r>
-      <w:bookmarkEnd w:id="11"/>
-    </w:p>
-    <w:p>
-      <w:pPr>
-        <w:pStyle w:val="FirstParagraph"/>
-        <w:rPr>
-          <w:color w:val="262625"/>
-        </w:rPr>
-      </w:pPr>
-      <w:r>
-        <w:rPr>
-          <w:color w:val="262625"/>
-        </w:rPr>
-        <w:t xml:space="preserve"> First Paragraph. </w:t>
-      </w:r>
-    </w:p>
-    <w:p>
-      <w:pPr>
-        <w:pStyle w:val="BodyText"/>
-        <w:rPr>
-          <w:color w:val="262625"/>
-        </w:rPr>
-      </w:pPr>
-      <w:r>
-        <w:rPr>
-          <w:color w:val="262625"/>
-        </w:rPr>
-        <w:t xml:space="preserve"> Body Text. Body Text Char.    </w:t>
-      </w:r>
-      <w:r>
-        <w:rPr>
-          <w:rStyle w:val="VerbatimChar"/>
-          <w:color w:val="262625"/>
-        </w:rPr>
-        <w:t xml:space="preserve"> Verbatim </w:t>
-      </w:r>
-      <w:proofErr w:type="gramStart"/>
-      <w:r>
-        <w:rPr>
-          <w:rStyle w:val="VerbatimChar"/>
-          <w:color w:val="262625"/>
-        </w:rPr>
-        <w:t xml:space="preserve">Char </w:t>
-      </w:r>
-      <w:r>
-        <w:rPr>
-          <w:color w:val="262625"/>
-        </w:rPr>
-        <w:t xml:space="preserve"> .</w:t>
-      </w:r>
-      <w:proofErr w:type="gramEnd"/>
-      <w:r>
-        <w:rPr>
-          <w:color w:val="262625"/>
-        </w:rPr>
-        <w:t xml:space="preserve">    </w:t>
-      </w:r>
-      <w:hyperlink r:id="rId11">
-        <w:r>
-          <w:rPr>
-            <w:rStyle w:val="Hyperlink"/>
-            <w:color w:val="262625"/>
-          </w:rPr>
-          <w:t xml:space="preserve"> Hyperlink </w:t>
-        </w:r>
-      </w:hyperlink>
-      <w:r>
-        <w:rPr>
-          <w:color w:val="262625"/>
-        </w:rPr>
-        <w:t xml:space="preserve"> .     Footnote. </w:t>
-      </w:r>
-      <w:r>
-        <w:rPr>
-          <w:rStyle w:val="FootnoteReference"/>
-          <w:color w:val="262625"/>
-        </w:rPr>
-        <w:footnoteReference w:id="1"/>
-      </w:r>
-    </w:p>
-    <w:p>
-      <w:pPr>
-        <w:pStyle w:val="BlockText"/>
-        <w:rPr>
-          <w:color w:val="262625"/>
-        </w:rPr>
-      </w:pPr>
-      <w:r>
-        <w:rPr>
-          <w:color w:val="262625"/>
-        </w:rPr>
-        <w:t xml:space="preserve"> Block Text. </w:t>
-      </w:r>
-      <w:r>
-        <w:rPr>
-          <w:color w:val="262625"/>
-        </w:rPr>
-        <w:t>nor</w:t>
-      </w:r>
-    </w:p>
-    <w:p>
-      <w:pPr>
-        <w:pStyle w:val="TableCaption"/>
-        <w:rPr>
-          <w:color w:val="262625"/>
-        </w:rPr>
-      </w:pPr>
-      <w:r>
-        <w:rPr>
-          <w:color w:val="262625"/>
-        </w:rPr>
-        <w:t xml:space="preserve"> Table caption. </w:t>
-      </w:r>
-    </w:p>
-    <w:tbl>
-      <w:tblPr>
-        <w:tblStyle w:val="Table"/>
-        <w:tblW w:w="0" w:type="auto"/>
-        <w:tblLook w:val="07E0" w:firstRow="1" w:lastRow="1" w:firstColumn="1" w:lastColumn="1" w:noHBand="1" w:noVBand="1"/>
-      </w:tblPr>
-      <w:tblGrid>
-        <w:gridCol w:w="794"/>
-        <w:gridCol w:w="794"/>
-      </w:tblGrid>
-      <w:tr>
-        <w:trPr>
-          <w:cnfStyle w:val="100000000000" w:firstRow="1" w:lastRow="0" w:firstColumn="0" w:lastColumn="0" w:oddVBand="0" w:evenVBand="0" w:oddHBand="0" w:evenHBand="0" w:firstRowFirstColumn="0" w:firstRowLastColumn="0" w:lastRowFirstColumn="0" w:lastRowLastColumn="0"/>
-        </w:trPr>
-        <w:tc>
-          <w:tcPr>
-            <w:tcW w:w="0" w:type="auto"/>
-          </w:tcPr>
-          <w:p>
-            <w:pPr>
-              <w:pStyle w:val="Compact"/>
-              <w:rPr>
-                <w:color w:val="262625"/>
-              </w:rPr>
-            </w:pPr>
-            <w:r>
-              <w:rPr>
-                <w:color w:val="262625"/>
-              </w:rPr>
-              <w:t xml:space="preserve"> Table </w:t>
-            </w:r>
-          </w:p>
-        </w:tc>
-        <w:tc>
-          <w:tcPr>
-            <w:tcW w:w="0" w:type="auto"/>
-          </w:tcPr>
-          <w:p>
-            <w:pPr>
-              <w:pStyle w:val="Compact"/>
-              <w:rPr>
-                <w:color w:val="262625"/>
-              </w:rPr>
-            </w:pPr>
-            <w:r>
-              <w:rPr>
-                <w:color w:val="262625"/>
-              </w:rPr>
-              <w:t xml:space="preserve"> Table </w:t>
-            </w:r>
-          </w:p>
-        </w:tc>
-      </w:tr>
-      <w:tr>
-        <w:tc>
-          <w:tcPr>
-            <w:tcW w:w="0" w:type="auto"/>
-          </w:tcPr>
-          <w:p>
-            <w:pPr>
-              <w:pStyle w:val="Compact"/>
-              <w:rPr>
-                <w:color w:val="262625"/>
-              </w:rPr>
-            </w:pPr>
-            <w:r>
-              <w:rPr>
-                <w:color w:val="262625"/>
-              </w:rPr>
-              <w:t xml:space="preserve"> 1 </w:t>
-            </w:r>
-          </w:p>
-        </w:tc>
-        <w:tc>
-          <w:tcPr>
-            <w:tcW w:w="0" w:type="auto"/>
-          </w:tcPr>
-          <w:p>
-            <w:pPr>
-              <w:rPr>
-                <w:color w:val="262625"/>
-              </w:rPr>
-            </w:pPr>
-            <w:r>
-              <w:rPr>
-                <w:color w:val="262625"/>
-              </w:rPr>
-              <w:t xml:space="preserve"> 2 </w:t>
-            </w:r>
-          </w:p>
-        </w:tc>
-      </w:tr>
-    </w:tbl>
-    <w:p>
-      <w:pPr>
-        <w:pStyle w:val="ImageCaption"/>
-        <w:rPr>
-          <w:color w:val="262625"/>
-        </w:rPr>
-      </w:pPr>
-      <w:r>
-        <w:rPr>
-          <w:color w:val="262625"/>
-        </w:rPr>
-        <w:t xml:space="preserve"> Image Caption </w:t>
-      </w:r>
-    </w:p>
-    <w:p>
-      <w:pPr>
-        <w:pStyle w:val="DefinitionTerm"/>
-        <w:rPr>
-          <w:color w:val="262625"/>
-        </w:rPr>
-      </w:pPr>
-      <w:r>
-        <w:rPr>
-          <w:color w:val="262625"/>
-        </w:rPr>
-        <w:t xml:space="preserve"> DefinitionTerm </w:t>
-      </w:r>
-    </w:p>
+      <w:r>
+        <w:t>Additional supporting information.</w:t>
+      </w:r>
+    </w:p>
+    <w:p/>
     <w:p>
       <w:pPr>
         <w:pStyle w:val="Definition"/>
-        <w:rPr>
-          <w:color w:val="262625"/>
-        </w:rPr>
-      </w:pPr>
-      <w:r>
-        <w:rPr>
-          <w:color w:val="262625"/>
-        </w:rPr>
-        <w:t xml:space="preserve"> Definition </w:t>
-      </w:r>
-    </w:p>
-    <w:p>
-      <w:pPr>
-        <w:pStyle w:val="DefinitionTerm"/>
-        <w:rPr>
-          <w:color w:val="262625"/>
-        </w:rPr>
-      </w:pPr>
-      <w:r>
-        <w:rPr>
-          <w:color w:val="262625"/>
-        </w:rPr>
-        <w:t xml:space="preserve"> DefinitionTerm </w:t>
-      </w:r>
-    </w:p>
-    <w:p>
-      <w:pPr>
-        <w:pStyle w:val="Definition"/>
-        <w:rPr>
-          <w:color w:val="262625"/>
-        </w:rPr>
-      </w:pPr>
-      <w:r>
-        <w:rPr>
-          <w:color w:val="262625"/>
-        </w:rPr>
-        <w:t xml:space="preserve"> Definition</w:t>
-      </w:r>
-    </w:p>
-    <w:p>
-      <w:pPr>
-        <w:pStyle w:val="Definition"/>
       </w:pPr>
     </w:p>
     <w:sectPr>
-      <w:headerReference w:type="even" r:id="rId12"/>
-      <w:headerReference w:type="default" r:id="rId13"/>
-      <w:footerReference w:type="even" r:id="rId14"/>
-      <w:footerReference w:type="default" r:id="rId15"/>
-      <w:headerReference w:type="first" r:id="rId16"/>
-      <w:footerReference w:type="first" r:id="rId17"/>
+      <w:headerReference w:type="default" r:id="rId11"/>
+      <w:footerReference w:type="default" r:id="rId12"/>
+      <w:headerReference w:type="first" r:id="rId13"/>
+      <w:footerReference w:type="first" r:id="rId14"/>
       <w:pgSz w:w="11900" w:h="16840"/>
       <w:pgMar w:top="1440" w:right="1080" w:bottom="1440" w:left="1080" w:header="567" w:footer="113" w:gutter="0"/>
       <w:pgNumType w:start="0"/>
@@ -828,16 +1547,6 @@
 </file>
 
 <file path=word/footer1.xml><?xml version="1.0" encoding="utf-8"?>
-<w:ftr xmlns:wpc="http://schemas.microsoft.com/office/word/2010/wordprocessingCanvas" xmlns:cx="http://schemas.microsoft.com/office/drawing/2014/chartex" xmlns:cx1="http://schemas.microsoft.com/office/drawing/2015/9/8/chartex" xmlns:cx2="http://schemas.microsoft.com/office/drawing/2015/10/21/chartex" xmlns:cx3="http://schemas.microsoft.com/office/drawing/2016/5/9/chartex" xmlns:cx4="http://schemas.microsoft.com/office/drawing/2016/5/10/chartex" xmlns:cx5="http://schemas.microsoft.com/office/drawing/2016/5/11/chartex" xmlns:cx6="http://schemas.microsoft.com/office/drawing/2016/5/12/chartex" xmlns:cx7="http://schemas.microsoft.com/office/drawing/2016/5/13/chartex" xmlns:cx8="http://schemas.microsoft.com/office/drawing/2016/5/14/chartex" xmlns:mc="http://schemas.openxmlformats.org/markup-compatibility/2006" xmlns:aink="http://schemas.microsoft.com/office/drawing/2016/ink" xmlns:am3d="http://schemas.microsoft.com/office/drawing/2017/model3d" xmlns:o="urn:schemas-microsoft-com:office:office" xmlns:oel="http://schemas.microsoft.com/office/2019/extlst" xmlns:r="http://schemas.openxmlformats.org/officeDocument/2006/relationships" xmlns:m="http://schemas.openxmlformats.org/officeDocument/2006/math" xmlns:v="urn:schemas-microsoft-com:vml" xmlns:wp14="http://schemas.microsoft.com/office/word/2010/wordprocessingDrawing" xmlns:wp="http://schemas.openxmlformats.org/drawingml/2006/wordprocessingDrawing" xmlns:w10="urn:schemas-microsoft-com:office:word" xmlns:w="http://schemas.openxmlformats.org/wordprocessingml/2006/main" xmlns:w14="http://schemas.microsoft.com/office/word/2010/wordml" xmlns:w15="http://schemas.microsoft.com/office/word/2012/wordml" xmlns:w16cex="http://schemas.microsoft.com/office/word/2018/wordml/cex" xmlns:w16cid="http://schemas.microsoft.com/office/word/2016/wordml/cid" xmlns:w16="http://schemas.microsoft.com/office/word/2018/wordml" xmlns:w16sdtdh="http://schemas.microsoft.com/office/word/2020/wordml/sdtdatahash" xmlns:w16se="http://schemas.microsoft.com/office/word/2015/wordml/symex" xmlns:wpg="http://schemas.microsoft.com/office/word/2010/wordprocessingGroup" xmlns:wpi="http://schemas.microsoft.com/office/word/2010/wordprocessingInk" xmlns:wne="http://schemas.microsoft.com/office/word/2006/wordml" xmlns:wps="http://schemas.microsoft.com/office/word/2010/wordprocessingShape" mc:Ignorable="w14 w15 w16se w16cid w16 w16cex w16sdtdh wp14">
-  <w:p>
-    <w:pPr>
-      <w:pStyle w:val="Footer"/>
-    </w:pPr>
-  </w:p>
-</w:ftr>
-</file>
-
-<file path=word/footer2.xml><?xml version="1.0" encoding="utf-8"?>
 <w:ftr xmlns:wpc="http://schemas.microsoft.com/office/word/2010/wordprocessingCanvas" xmlns:cx="http://schemas.microsoft.com/office/drawing/2014/chartex" xmlns:cx1="http://schemas.microsoft.com/office/drawing/2015/9/8/chartex" xmlns:cx2="http://schemas.microsoft.com/office/drawing/2015/10/21/chartex" xmlns:cx3="http://schemas.microsoft.com/office/drawing/2016/5/9/chartex" xmlns:cx4="http://schemas.microsoft.com/office/drawing/2016/5/10/chartex" xmlns:cx5="http://schemas.microsoft.com/office/drawing/2016/5/11/chartex" xmlns:cx6="http://schemas.microsoft.com/office/drawing/2016/5/12/chartex" xmlns:cx7="http://schemas.microsoft.com/office/drawing/2016/5/13/chartex" xmlns:cx8="http://schemas.microsoft.com/office/drawing/2016/5/14/chartex" xmlns:mc="http://schemas.openxmlformats.org/markup-compatibility/2006" xmlns:aink="http://schemas.microsoft.com/office/drawing/2016/ink" xmlns:am3d="http://schemas.microsoft.com/office/drawing/2017/model3d" xmlns:o="urn:schemas-microsoft-com:office:office" xmlns:oel="http://schemas.microsoft.com/office/2019/extlst" xmlns:r="http://schemas.openxmlformats.org/officeDocument/2006/relationships" xmlns:m="http://schemas.openxmlformats.org/officeDocument/2006/math" xmlns:v="urn:schemas-microsoft-com:vml" xmlns:wp14="http://schemas.microsoft.com/office/word/2010/wordprocessingDrawing" xmlns:wp="http://schemas.openxmlformats.org/drawingml/2006/wordprocessingDrawing" xmlns:w10="urn:schemas-microsoft-com:office:word" xmlns:w="http://schemas.openxmlformats.org/wordprocessingml/2006/main" xmlns:w14="http://schemas.microsoft.com/office/word/2010/wordml" xmlns:w15="http://schemas.microsoft.com/office/word/2012/wordml" xmlns:w16cex="http://schemas.microsoft.com/office/word/2018/wordml/cex" xmlns:w16cid="http://schemas.microsoft.com/office/word/2016/wordml/cid" xmlns:w16="http://schemas.microsoft.com/office/word/2018/wordml" xmlns:w16sdtdh="http://schemas.microsoft.com/office/word/2020/wordml/sdtdatahash" xmlns:w16se="http://schemas.microsoft.com/office/word/2015/wordml/symex" xmlns:wpg="http://schemas.microsoft.com/office/word/2010/wordprocessingGroup" xmlns:wpi="http://schemas.microsoft.com/office/word/2010/wordprocessingInk" xmlns:wne="http://schemas.microsoft.com/office/word/2006/wordml" xmlns:wps="http://schemas.microsoft.com/office/word/2010/wordprocessingShape" mc:Ignorable="w14 w15 w16se w16cid w16 w16cex w16sdtdh wp14">
   <w:sdt>
     <w:sdtPr>
@@ -867,7 +1576,7 @@
             <w:noProof/>
           </w:rPr>
           <w:drawing>
-            <wp:inline distT="0" distB="0" distL="0" distR="0" wp14:anchorId="72112E7C" wp14:editId="48CE5FDF">
+            <wp:inline distT="0" distB="0" distL="0" distR="0" wp14:anchorId="32E4F849" wp14:editId="1515E116">
               <wp:extent cx="5731200" cy="883897"/>
               <wp:effectExtent l="0" t="0" r="0" b="0"/>
               <wp:docPr id="1671490462" name="Picture 3" descr="A close-up of a logo&#10;&#10;Description automatically generated"/>
@@ -975,7 +1684,7 @@
 </w:ftr>
 </file>
 
-<file path=word/footer3.xml><?xml version="1.0" encoding="utf-8"?>
+<file path=word/footer2.xml><?xml version="1.0" encoding="utf-8"?>
 <w:ftr xmlns:wpc="http://schemas.microsoft.com/office/word/2010/wordprocessingCanvas" xmlns:cx="http://schemas.microsoft.com/office/drawing/2014/chartex" xmlns:cx1="http://schemas.microsoft.com/office/drawing/2015/9/8/chartex" xmlns:cx2="http://schemas.microsoft.com/office/drawing/2015/10/21/chartex" xmlns:cx3="http://schemas.microsoft.com/office/drawing/2016/5/9/chartex" xmlns:cx4="http://schemas.microsoft.com/office/drawing/2016/5/10/chartex" xmlns:cx5="http://schemas.microsoft.com/office/drawing/2016/5/11/chartex" xmlns:cx6="http://schemas.microsoft.com/office/drawing/2016/5/12/chartex" xmlns:cx7="http://schemas.microsoft.com/office/drawing/2016/5/13/chartex" xmlns:cx8="http://schemas.microsoft.com/office/drawing/2016/5/14/chartex" xmlns:mc="http://schemas.openxmlformats.org/markup-compatibility/2006" xmlns:aink="http://schemas.microsoft.com/office/drawing/2016/ink" xmlns:am3d="http://schemas.microsoft.com/office/drawing/2017/model3d" xmlns:o="urn:schemas-microsoft-com:office:office" xmlns:oel="http://schemas.microsoft.com/office/2019/extlst" xmlns:r="http://schemas.openxmlformats.org/officeDocument/2006/relationships" xmlns:m="http://schemas.openxmlformats.org/officeDocument/2006/math" xmlns:v="urn:schemas-microsoft-com:vml" xmlns:wp14="http://schemas.microsoft.com/office/word/2010/wordprocessingDrawing" xmlns:wp="http://schemas.openxmlformats.org/drawingml/2006/wordprocessingDrawing" xmlns:w10="urn:schemas-microsoft-com:office:word" xmlns:w="http://schemas.openxmlformats.org/wordprocessingml/2006/main" xmlns:w14="http://schemas.microsoft.com/office/word/2010/wordml" xmlns:w15="http://schemas.microsoft.com/office/word/2012/wordml" xmlns:w16cex="http://schemas.microsoft.com/office/word/2018/wordml/cex" xmlns:w16cid="http://schemas.microsoft.com/office/word/2016/wordml/cid" xmlns:w16="http://schemas.microsoft.com/office/word/2018/wordml" xmlns:w16sdtdh="http://schemas.microsoft.com/office/word/2020/wordml/sdtdatahash" xmlns:w16se="http://schemas.microsoft.com/office/word/2015/wordml/symex" xmlns:wpg="http://schemas.microsoft.com/office/word/2010/wordprocessingGroup" xmlns:wpi="http://schemas.microsoft.com/office/word/2010/wordprocessingInk" xmlns:wne="http://schemas.microsoft.com/office/word/2006/wordml" xmlns:wps="http://schemas.microsoft.com/office/word/2010/wordprocessingShape" mc:Ignorable="w14 w15 w16se w16cid w16 w16cex w16sdtdh wp14">
   <w:p>
     <w:pPr>
@@ -986,7 +1695,7 @@
         <w:noProof/>
       </w:rPr>
       <w:drawing>
-        <wp:inline distT="0" distB="0" distL="0" distR="0" wp14:anchorId="531EFA98" wp14:editId="709F311C">
+        <wp:inline distT="0" distB="0" distL="0" distR="0" wp14:anchorId="023533F4" wp14:editId="4E16D289">
           <wp:extent cx="5928360" cy="1019079"/>
           <wp:effectExtent l="0" t="0" r="0" b="0"/>
           <wp:docPr id="1467886012" name="Picture 3" descr="A close-up of a logo&#10;&#10;Description automatically generated"/>
@@ -1047,36 +1756,10 @@
       </w:r>
     </w:p>
   </w:footnote>
-  <w:footnote w:id="1">
-    <w:p>
-      <w:pPr>
-        <w:pStyle w:val="FootnoteText"/>
-      </w:pPr>
-      <w:r>
-        <w:rPr>
-          <w:rStyle w:val="FootnoteReference"/>
-        </w:rPr>
-        <w:footnoteRef/>
-      </w:r>
-      <w:r>
-        <w:t xml:space="preserve"> Footnote Text.</w:t>
-      </w:r>
-    </w:p>
-  </w:footnote>
 </w:footnotes>
 </file>
 
 <file path=word/header1.xml><?xml version="1.0" encoding="utf-8"?>
-<w:hdr xmlns:wpc="http://schemas.microsoft.com/office/word/2010/wordprocessingCanvas" xmlns:cx="http://schemas.microsoft.com/office/drawing/2014/chartex" xmlns:cx1="http://schemas.microsoft.com/office/drawing/2015/9/8/chartex" xmlns:cx2="http://schemas.microsoft.com/office/drawing/2015/10/21/chartex" xmlns:cx3="http://schemas.microsoft.com/office/drawing/2016/5/9/chartex" xmlns:cx4="http://schemas.microsoft.com/office/drawing/2016/5/10/chartex" xmlns:cx5="http://schemas.microsoft.com/office/drawing/2016/5/11/chartex" xmlns:cx6="http://schemas.microsoft.com/office/drawing/2016/5/12/chartex" xmlns:cx7="http://schemas.microsoft.com/office/drawing/2016/5/13/chartex" xmlns:cx8="http://schemas.microsoft.com/office/drawing/2016/5/14/chartex" xmlns:mc="http://schemas.openxmlformats.org/markup-compatibility/2006" xmlns:aink="http://schemas.microsoft.com/office/drawing/2016/ink" xmlns:am3d="http://schemas.microsoft.com/office/drawing/2017/model3d" xmlns:o="urn:schemas-microsoft-com:office:office" xmlns:oel="http://schemas.microsoft.com/office/2019/extlst" xmlns:r="http://schemas.openxmlformats.org/officeDocument/2006/relationships" xmlns:m="http://schemas.openxmlformats.org/officeDocument/2006/math" xmlns:v="urn:schemas-microsoft-com:vml" xmlns:wp14="http://schemas.microsoft.com/office/word/2010/wordprocessingDrawing" xmlns:wp="http://schemas.openxmlformats.org/drawingml/2006/wordprocessingDrawing" xmlns:w10="urn:schemas-microsoft-com:office:word" xmlns:w="http://schemas.openxmlformats.org/wordprocessingml/2006/main" xmlns:w14="http://schemas.microsoft.com/office/word/2010/wordml" xmlns:w15="http://schemas.microsoft.com/office/word/2012/wordml" xmlns:w16cex="http://schemas.microsoft.com/office/word/2018/wordml/cex" xmlns:w16cid="http://schemas.microsoft.com/office/word/2016/wordml/cid" xmlns:w16="http://schemas.microsoft.com/office/word/2018/wordml" xmlns:w16sdtdh="http://schemas.microsoft.com/office/word/2020/wordml/sdtdatahash" xmlns:w16se="http://schemas.microsoft.com/office/word/2015/wordml/symex" xmlns:wpg="http://schemas.microsoft.com/office/word/2010/wordprocessingGroup" xmlns:wpi="http://schemas.microsoft.com/office/word/2010/wordprocessingInk" xmlns:wne="http://schemas.microsoft.com/office/word/2006/wordml" xmlns:wps="http://schemas.microsoft.com/office/word/2010/wordprocessingShape" mc:Ignorable="w14 w15 w16se w16cid w16 w16cex w16sdtdh wp14">
-  <w:p>
-    <w:pPr>
-      <w:pStyle w:val="Header"/>
-    </w:pPr>
-  </w:p>
-</w:hdr>
-</file>
-
-<file path=word/header2.xml><?xml version="1.0" encoding="utf-8"?>
 <w:hdr xmlns:wpc="http://schemas.microsoft.com/office/word/2010/wordprocessingCanvas" xmlns:cx="http://schemas.microsoft.com/office/drawing/2014/chartex" xmlns:cx1="http://schemas.microsoft.com/office/drawing/2015/9/8/chartex" xmlns:cx2="http://schemas.microsoft.com/office/drawing/2015/10/21/chartex" xmlns:cx3="http://schemas.microsoft.com/office/drawing/2016/5/9/chartex" xmlns:cx4="http://schemas.microsoft.com/office/drawing/2016/5/10/chartex" xmlns:cx5="http://schemas.microsoft.com/office/drawing/2016/5/11/chartex" xmlns:cx6="http://schemas.microsoft.com/office/drawing/2016/5/12/chartex" xmlns:cx7="http://schemas.microsoft.com/office/drawing/2016/5/13/chartex" xmlns:cx8="http://schemas.microsoft.com/office/drawing/2016/5/14/chartex" xmlns:mc="http://schemas.openxmlformats.org/markup-compatibility/2006" xmlns:aink="http://schemas.microsoft.com/office/drawing/2016/ink" xmlns:am3d="http://schemas.microsoft.com/office/drawing/2017/model3d" xmlns:o="urn:schemas-microsoft-com:office:office" xmlns:oel="http://schemas.microsoft.com/office/2019/extlst" xmlns:r="http://schemas.openxmlformats.org/officeDocument/2006/relationships" xmlns:m="http://schemas.openxmlformats.org/officeDocument/2006/math" xmlns:v="urn:schemas-microsoft-com:vml" xmlns:wp14="http://schemas.microsoft.com/office/word/2010/wordprocessingDrawing" xmlns:wp="http://schemas.openxmlformats.org/drawingml/2006/wordprocessingDrawing" xmlns:w10="urn:schemas-microsoft-com:office:word" xmlns:w="http://schemas.openxmlformats.org/wordprocessingml/2006/main" xmlns:w14="http://schemas.microsoft.com/office/word/2010/wordml" xmlns:w15="http://schemas.microsoft.com/office/word/2012/wordml" xmlns:w16cex="http://schemas.microsoft.com/office/word/2018/wordml/cex" xmlns:w16cid="http://schemas.microsoft.com/office/word/2016/wordml/cid" xmlns:w16="http://schemas.microsoft.com/office/word/2018/wordml" xmlns:w16sdtdh="http://schemas.microsoft.com/office/word/2020/wordml/sdtdatahash" xmlns:w16se="http://schemas.microsoft.com/office/word/2015/wordml/symex" xmlns:wpg="http://schemas.microsoft.com/office/word/2010/wordprocessingGroup" xmlns:wpi="http://schemas.microsoft.com/office/word/2010/wordprocessingInk" xmlns:wne="http://schemas.microsoft.com/office/word/2006/wordml" xmlns:wps="http://schemas.microsoft.com/office/word/2010/wordprocessingShape" mc:Ignorable="w14 w15 w16se w16cid w16 w16cex w16sdtdh wp14">
   <w:p>
     <w:pPr>
@@ -1088,7 +1771,7 @@
         <w:noProof/>
       </w:rPr>
       <w:drawing>
-        <wp:inline distT="0" distB="0" distL="0" distR="0" wp14:anchorId="236A758B" wp14:editId="54505898">
+        <wp:inline distT="0" distB="0" distL="0" distR="0" wp14:anchorId="4D1BD25D" wp14:editId="3F6222FC">
           <wp:extent cx="648000" cy="339497"/>
           <wp:effectExtent l="0" t="0" r="0" b="0"/>
           <wp:docPr id="2035997451" name="Graphic 2"/>
@@ -1143,7 +1826,7 @@
 </w:hdr>
 </file>
 
-<file path=word/header3.xml><?xml version="1.0" encoding="utf-8"?>
+<file path=word/header2.xml><?xml version="1.0" encoding="utf-8"?>
 <w:hdr xmlns:wpc="http://schemas.microsoft.com/office/word/2010/wordprocessingCanvas" xmlns:cx="http://schemas.microsoft.com/office/drawing/2014/chartex" xmlns:cx1="http://schemas.microsoft.com/office/drawing/2015/9/8/chartex" xmlns:cx2="http://schemas.microsoft.com/office/drawing/2015/10/21/chartex" xmlns:cx3="http://schemas.microsoft.com/office/drawing/2016/5/9/chartex" xmlns:cx4="http://schemas.microsoft.com/office/drawing/2016/5/10/chartex" xmlns:cx5="http://schemas.microsoft.com/office/drawing/2016/5/11/chartex" xmlns:cx6="http://schemas.microsoft.com/office/drawing/2016/5/12/chartex" xmlns:cx7="http://schemas.microsoft.com/office/drawing/2016/5/13/chartex" xmlns:cx8="http://schemas.microsoft.com/office/drawing/2016/5/14/chartex" xmlns:mc="http://schemas.openxmlformats.org/markup-compatibility/2006" xmlns:aink="http://schemas.microsoft.com/office/drawing/2016/ink" xmlns:am3d="http://schemas.microsoft.com/office/drawing/2017/model3d" xmlns:o="urn:schemas-microsoft-com:office:office" xmlns:oel="http://schemas.microsoft.com/office/2019/extlst" xmlns:r="http://schemas.openxmlformats.org/officeDocument/2006/relationships" xmlns:m="http://schemas.openxmlformats.org/officeDocument/2006/math" xmlns:v="urn:schemas-microsoft-com:vml" xmlns:wp14="http://schemas.microsoft.com/office/word/2010/wordprocessingDrawing" xmlns:wp="http://schemas.openxmlformats.org/drawingml/2006/wordprocessingDrawing" xmlns:w10="urn:schemas-microsoft-com:office:word" xmlns:w="http://schemas.openxmlformats.org/wordprocessingml/2006/main" xmlns:w14="http://schemas.microsoft.com/office/word/2010/wordml" xmlns:w15="http://schemas.microsoft.com/office/word/2012/wordml" xmlns:w16cex="http://schemas.microsoft.com/office/word/2018/wordml/cex" xmlns:w16cid="http://schemas.microsoft.com/office/word/2016/wordml/cid" xmlns:w16="http://schemas.microsoft.com/office/word/2018/wordml" xmlns:w16sdtdh="http://schemas.microsoft.com/office/word/2020/wordml/sdtdatahash" xmlns:w16se="http://schemas.microsoft.com/office/word/2015/wordml/symex" xmlns:wpg="http://schemas.microsoft.com/office/word/2010/wordprocessingGroup" xmlns:wpi="http://schemas.microsoft.com/office/word/2010/wordprocessingInk" xmlns:wne="http://schemas.microsoft.com/office/word/2006/wordml" xmlns:wps="http://schemas.microsoft.com/office/word/2010/wordprocessingShape" mc:Ignorable="w14 w15 w16se w16cid w16 w16cex w16sdtdh wp14">
   <w:tbl>
     <w:tblPr>
@@ -1176,7 +1859,7 @@
               <w:noProof/>
             </w:rPr>
             <w:drawing>
-              <wp:anchor distT="0" distB="0" distL="114300" distR="114300" simplePos="0" relativeHeight="251658752" behindDoc="0" locked="0" layoutInCell="1" allowOverlap="1" wp14:anchorId="74F7C164" wp14:editId="41A6E79E">
+              <wp:anchor distT="0" distB="0" distL="114300" distR="114300" simplePos="0" relativeHeight="251658752" behindDoc="0" locked="0" layoutInCell="1" allowOverlap="1" wp14:anchorId="0368D74C" wp14:editId="68182AF7">
                 <wp:simplePos x="0" y="0"/>
                 <wp:positionH relativeFrom="margin">
                   <wp:align>right</wp:align>
@@ -1443,6 +2126,95 @@
     </w:lvl>
   </w:abstractNum>
   <w:abstractNum w:abstractNumId="2" w15:restartNumberingAfterBreak="0">
+    <w:nsid w:val="46AA3A9D"/>
+    <w:multiLevelType w:val="hybridMultilevel"/>
+    <w:tmpl w:val="9BDCABF4"/>
+    <w:lvl w:ilvl="0" w:tplc="0C09000F">
+      <w:start w:val="1"/>
+      <w:numFmt w:val="decimal"/>
+      <w:lvlText w:val="%1."/>
+      <w:lvlJc w:val="left"/>
+      <w:pPr>
+        <w:ind w:left="720" w:hanging="360"/>
+      </w:pPr>
+      <w:rPr>
+        <w:rFonts w:hint="default"/>
+      </w:rPr>
+    </w:lvl>
+    <w:lvl w:ilvl="1" w:tplc="0C090019">
+      <w:start w:val="1"/>
+      <w:numFmt w:val="lowerLetter"/>
+      <w:lvlText w:val="%2."/>
+      <w:lvlJc w:val="left"/>
+      <w:pPr>
+        <w:ind w:left="1440" w:hanging="360"/>
+      </w:pPr>
+    </w:lvl>
+    <w:lvl w:ilvl="2" w:tplc="0C09001B" w:tentative="1">
+      <w:start w:val="1"/>
+      <w:numFmt w:val="lowerRoman"/>
+      <w:lvlText w:val="%3."/>
+      <w:lvlJc w:val="right"/>
+      <w:pPr>
+        <w:ind w:left="2160" w:hanging="180"/>
+      </w:pPr>
+    </w:lvl>
+    <w:lvl w:ilvl="3" w:tplc="0C09000F" w:tentative="1">
+      <w:start w:val="1"/>
+      <w:numFmt w:val="decimal"/>
+      <w:lvlText w:val="%4."/>
+      <w:lvlJc w:val="left"/>
+      <w:pPr>
+        <w:ind w:left="2880" w:hanging="360"/>
+      </w:pPr>
+    </w:lvl>
+    <w:lvl w:ilvl="4" w:tplc="0C090019" w:tentative="1">
+      <w:start w:val="1"/>
+      <w:numFmt w:val="lowerLetter"/>
+      <w:lvlText w:val="%5."/>
+      <w:lvlJc w:val="left"/>
+      <w:pPr>
+        <w:ind w:left="3600" w:hanging="360"/>
+      </w:pPr>
+    </w:lvl>
+    <w:lvl w:ilvl="5" w:tplc="0C09001B" w:tentative="1">
+      <w:start w:val="1"/>
+      <w:numFmt w:val="lowerRoman"/>
+      <w:lvlText w:val="%6."/>
+      <w:lvlJc w:val="right"/>
+      <w:pPr>
+        <w:ind w:left="4320" w:hanging="180"/>
+      </w:pPr>
+    </w:lvl>
+    <w:lvl w:ilvl="6" w:tplc="0C09000F" w:tentative="1">
+      <w:start w:val="1"/>
+      <w:numFmt w:val="decimal"/>
+      <w:lvlText w:val="%7."/>
+      <w:lvlJc w:val="left"/>
+      <w:pPr>
+        <w:ind w:left="5040" w:hanging="360"/>
+      </w:pPr>
+    </w:lvl>
+    <w:lvl w:ilvl="7" w:tplc="0C090019" w:tentative="1">
+      <w:start w:val="1"/>
+      <w:numFmt w:val="lowerLetter"/>
+      <w:lvlText w:val="%8."/>
+      <w:lvlJc w:val="left"/>
+      <w:pPr>
+        <w:ind w:left="5760" w:hanging="360"/>
+      </w:pPr>
+    </w:lvl>
+    <w:lvl w:ilvl="8" w:tplc="0C09001B" w:tentative="1">
+      <w:start w:val="1"/>
+      <w:numFmt w:val="lowerRoman"/>
+      <w:lvlText w:val="%9."/>
+      <w:lvlJc w:val="right"/>
+      <w:pPr>
+        <w:ind w:left="6480" w:hanging="180"/>
+      </w:pPr>
+    </w:lvl>
+  </w:abstractNum>
+  <w:abstractNum w:abstractNumId="3" w15:restartNumberingAfterBreak="0">
     <w:nsid w:val="76BE21DF"/>
     <w:multiLevelType w:val="hybridMultilevel"/>
     <w:tmpl w:val="4DB0B372"/>
@@ -1535,6 +2307,9 @@
     <w:abstractNumId w:val="1"/>
   </w:num>
   <w:num w:numId="3" w16cid:durableId="692073321">
+    <w:abstractNumId w:val="3"/>
+  </w:num>
+  <w:num w:numId="4" w16cid:durableId="1646088527">
     <w:abstractNumId w:val="2"/>
   </w:num>
 </w:numbering>
@@ -1627,6 +2402,7 @@
     <w:lsdException w:name="Medium Shading 1 Accent 1"/>
     <w:lsdException w:name="Medium Shading 2 Accent 1"/>
     <w:lsdException w:name="Medium List 1 Accent 1"/>
+    <w:lsdException w:name="List Paragraph" w:uiPriority="34" w:qFormat="1"/>
     <w:lsdException w:name="Medium List 2 Accent 1"/>
     <w:lsdException w:name="Medium Grid 1 Accent 1"/>
     <w:lsdException w:name="Medium Grid 2 Accent 1"/>
@@ -1809,9 +2585,10 @@
   <w:style w:type="paragraph" w:default="1" w:styleId="Normal">
     <w:name w:val="Normal"/>
     <w:qFormat/>
-    <w:rsid w:val="00AD2A63"/>
+    <w:rsid w:val="00E05FBB"/>
     <w:rPr>
       <w:rFonts w:ascii="Proxima Nova" w:eastAsiaTheme="minorEastAsia" w:hAnsi="Proxima Nova" w:cs="Times New Roman (Body CS)"/>
+      <w:color w:val="3D3C3E"/>
       <w:kern w:val="21"/>
       <w:sz w:val="22"/>
     </w:rPr>
@@ -2511,6 +3288,25 @@
         <w:insideV w:val="single" w:sz="4" w:space="0" w:color="auto"/>
       </w:tblBorders>
     </w:tblPr>
+  </w:style>
+  <w:style w:type="paragraph" w:styleId="ListParagraph">
+    <w:name w:val="List Paragraph"/>
+    <w:basedOn w:val="Normal"/>
+    <w:uiPriority w:val="34"/>
+    <w:qFormat/>
+    <w:rsid w:val="0064211A"/>
+    <w:pPr>
+      <w:spacing w:after="160" w:line="259" w:lineRule="auto"/>
+      <w:ind w:left="720"/>
+      <w:contextualSpacing/>
+    </w:pPr>
+    <w:rPr>
+      <w:rFonts w:eastAsiaTheme="minorHAnsi" w:cstheme="majorBidi"/>
+      <w:kern w:val="2"/>
+      <w:szCs w:val="40"/>
+      <w:lang w:val="en-AU"/>
+      <w14:ligatures w14:val="standardContextual"/>
+    </w:rPr>
   </w:style>
 </w:styles>
 </file>
@@ -2834,6 +3630,15 @@
 </file>
 
 <file path=customXml/item1.xml><?xml version="1.0" encoding="utf-8"?>
+<?mso-contentType ?>
+<FormTemplates xmlns="http://schemas.microsoft.com/sharepoint/v3/contenttype/forms">
+  <Display>DocumentLibraryForm</Display>
+  <Edit>DocumentLibraryForm</Edit>
+  <New>DocumentLibraryForm</New>
+</FormTemplates>
+</file>
+
+<file path=customXml/item2.xml><?xml version="1.0" encoding="utf-8"?>
 <p:properties xmlns:p="http://schemas.microsoft.com/office/2006/metadata/properties" xmlns:xsi="http://www.w3.org/2001/XMLSchema-instance" xmlns:pc="http://schemas.microsoft.com/office/infopath/2007/PartnerControls">
   <documentManagement>
     <TaxCatchAll xmlns="c0a5e2f2-cbc9-444d-acb1-da3840c97b19" xsi:nil="true"/>
@@ -2844,16 +3649,11 @@
 </p:properties>
 </file>
 
-<file path=customXml/item2.xml><?xml version="1.0" encoding="utf-8"?>
-<?mso-contentType ?>
-<FormTemplates xmlns="http://schemas.microsoft.com/sharepoint/v3/contenttype/forms">
-  <Display>DocumentLibraryForm</Display>
-  <Edit>DocumentLibraryForm</Edit>
-  <New>DocumentLibraryForm</New>
-</FormTemplates>
+<file path=customXml/item3.xml><?xml version="1.0" encoding="utf-8"?>
+<b:Sources xmlns:b="http://schemas.openxmlformats.org/officeDocument/2006/bibliography" xmlns="http://schemas.openxmlformats.org/officeDocument/2006/bibliography" SelectedStyle="\APASixthEditionOfficeOnline.xsl" StyleName="APA" Version="6"/>
 </file>
 
-<file path=customXml/item3.xml><?xml version="1.0" encoding="utf-8"?>
+<file path=customXml/item4.xml><?xml version="1.0" encoding="utf-8"?>
 <ct:contentTypeSchema xmlns:ct="http://schemas.microsoft.com/office/2006/metadata/contentType" xmlns:ma="http://schemas.microsoft.com/office/2006/metadata/properties/metaAttributes" ct:_="" ma:_="" ma:contentTypeName="Document" ma:contentTypeID="0x010100BE37AAF0DD5F4448A506F792B732F161" ma:contentTypeVersion="15" ma:contentTypeDescription="Create a new document." ma:contentTypeScope="" ma:versionID="4f9eece326cb8525d683a1ea9e6b2db6">
   <xsd:schema xmlns:xsd="http://www.w3.org/2001/XMLSchema" xmlns:xs="http://www.w3.org/2001/XMLSchema" xmlns:p="http://schemas.microsoft.com/office/2006/metadata/properties" xmlns:ns2="17fa7942-0d9f-40ad-9093-ce71332f67f5" xmlns:ns3="c0a5e2f2-cbc9-444d-acb1-da3840c97b19" targetNamespace="http://schemas.microsoft.com/office/2006/metadata/properties" ma:root="true" ma:fieldsID="83691a1f05b251e90b3a47d11cb76344" ns2:_="" ns3:_="">
     <xsd:import namespace="17fa7942-0d9f-40ad-9093-ce71332f67f5"/>
@@ -3088,11 +3888,15 @@
 </ct:contentTypeSchema>
 </file>
 
-<file path=customXml/item4.xml><?xml version="1.0" encoding="utf-8"?>
-<b:Sources xmlns:b="http://schemas.openxmlformats.org/officeDocument/2006/bibliography" xmlns="http://schemas.openxmlformats.org/officeDocument/2006/bibliography" SelectedStyle="\APASixthEditionOfficeOnline.xsl" StyleName="APA" Version="6"/>
+<file path=customXml/itemProps1.xml><?xml version="1.0" encoding="utf-8"?>
+<ds:datastoreItem xmlns:ds="http://schemas.openxmlformats.org/officeDocument/2006/customXml" ds:itemID="{5B075FEA-4E01-4107-8B62-6F06417D51EB}">
+  <ds:schemaRefs>
+    <ds:schemaRef ds:uri="http://schemas.microsoft.com/sharepoint/v3/contenttype/forms"/>
+  </ds:schemaRefs>
+</ds:datastoreItem>
 </file>
 
-<file path=customXml/itemProps1.xml><?xml version="1.0" encoding="utf-8"?>
+<file path=customXml/itemProps2.xml><?xml version="1.0" encoding="utf-8"?>
 <ds:datastoreItem xmlns:ds="http://schemas.openxmlformats.org/officeDocument/2006/customXml" ds:itemID="{9E1FEEAB-B510-40FA-8CAE-DC1A4BCFB7AF}">
   <ds:schemaRefs>
     <ds:schemaRef ds:uri="http://schemas.microsoft.com/office/2006/metadata/properties"/>
@@ -3103,15 +3907,15 @@
 </ds:datastoreItem>
 </file>
 
-<file path=customXml/itemProps2.xml><?xml version="1.0" encoding="utf-8"?>
-<ds:datastoreItem xmlns:ds="http://schemas.openxmlformats.org/officeDocument/2006/customXml" ds:itemID="{5B075FEA-4E01-4107-8B62-6F06417D51EB}">
+<file path=customXml/itemProps3.xml><?xml version="1.0" encoding="utf-8"?>
+<ds:datastoreItem xmlns:ds="http://schemas.openxmlformats.org/officeDocument/2006/customXml" ds:itemID="{64FA4F1C-B507-441D-9669-8C36907E557A}">
   <ds:schemaRefs>
-    <ds:schemaRef ds:uri="http://schemas.microsoft.com/sharepoint/v3/contenttype/forms"/>
+    <ds:schemaRef ds:uri="http://schemas.openxmlformats.org/officeDocument/2006/bibliography"/>
   </ds:schemaRefs>
 </ds:datastoreItem>
 </file>
 
-<file path=customXml/itemProps3.xml><?xml version="1.0" encoding="utf-8"?>
+<file path=customXml/itemProps4.xml><?xml version="1.0" encoding="utf-8"?>
 <ds:datastoreItem xmlns:ds="http://schemas.openxmlformats.org/officeDocument/2006/customXml" ds:itemID="{611802FA-C135-4E57-8C02-A7974D1B7D21}">
   <ds:schemaRefs>
     <ds:schemaRef ds:uri="http://schemas.microsoft.com/office/2006/metadata/contentType"/>
@@ -3128,12 +3932,4 @@
     <ds:schemaRef ds:uri="http://schemas.microsoft.com/internal/obd"/>
   </ds:schemaRefs>
 </ds:datastoreItem>
-</file>
-
-<file path=customXml/itemProps4.xml><?xml version="1.0" encoding="utf-8"?>
-<ds:datastoreItem xmlns:ds="http://schemas.openxmlformats.org/officeDocument/2006/customXml" ds:itemID="{64FA4F1C-B507-441D-9669-8C36907E557A}">
-  <ds:schemaRefs>
-    <ds:schemaRef ds:uri="http://schemas.openxmlformats.org/officeDocument/2006/bibliography"/>
-  </ds:schemaRefs>
-</ds:datastoreItem>
 </file>
</xml_diff>

<commit_message>
Update with pdf output
</commit_message>
<xml_diff>
--- a/AAGI_Word_Style_Template.docx
+++ b/AAGI_Word_Style_Template.docx
@@ -2771,21 +2771,6 @@
 </file>
 
 <file path=customXml/item2.xml><?xml version="1.0" encoding="utf-8"?>
-<p:properties xmlns:p="http://schemas.microsoft.com/office/2006/metadata/properties" xmlns:xsi="http://www.w3.org/2001/XMLSchema-instance" xmlns:pc="http://schemas.microsoft.com/office/infopath/2007/PartnerControls">
-  <documentManagement>
-    <TaxCatchAll xmlns="c0a5e2f2-cbc9-444d-acb1-da3840c97b19" xsi:nil="true"/>
-    <lcf76f155ced4ddcb4097134ff3c332f xmlns="17fa7942-0d9f-40ad-9093-ce71332f67f5">
-      <Terms xmlns="http://schemas.microsoft.com/office/infopath/2007/PartnerControls"/>
-    </lcf76f155ced4ddcb4097134ff3c332f>
-  </documentManagement>
-</p:properties>
-</file>
-
-<file path=customXml/item3.xml><?xml version="1.0" encoding="utf-8"?>
-<b:Sources xmlns:b="http://schemas.openxmlformats.org/officeDocument/2006/bibliography" xmlns="http://schemas.openxmlformats.org/officeDocument/2006/bibliography" SelectedStyle="\APASixthEditionOfficeOnline.xsl" StyleName="APA" Version="6"/>
-</file>
-
-<file path=customXml/item4.xml><?xml version="1.0" encoding="utf-8"?>
 <ct:contentTypeSchema xmlns:ct="http://schemas.microsoft.com/office/2006/metadata/contentType" xmlns:ma="http://schemas.microsoft.com/office/2006/metadata/properties/metaAttributes" ct:_="" ma:_="" ma:contentTypeName="Document" ma:contentTypeID="0x010100BE37AAF0DD5F4448A506F792B732F161" ma:contentTypeVersion="15" ma:contentTypeDescription="Create a new document." ma:contentTypeScope="" ma:versionID="4f9eece326cb8525d683a1ea9e6b2db6">
   <xsd:schema xmlns:xsd="http://www.w3.org/2001/XMLSchema" xmlns:xs="http://www.w3.org/2001/XMLSchema" xmlns:p="http://schemas.microsoft.com/office/2006/metadata/properties" xmlns:ns2="17fa7942-0d9f-40ad-9093-ce71332f67f5" xmlns:ns3="c0a5e2f2-cbc9-444d-acb1-da3840c97b19" targetNamespace="http://schemas.microsoft.com/office/2006/metadata/properties" ma:root="true" ma:fieldsID="83691a1f05b251e90b3a47d11cb76344" ns2:_="" ns3:_="">
     <xsd:import namespace="17fa7942-0d9f-40ad-9093-ce71332f67f5"/>
@@ -3020,6 +3005,21 @@
 </ct:contentTypeSchema>
 </file>
 
+<file path=customXml/item3.xml><?xml version="1.0" encoding="utf-8"?>
+<b:Sources xmlns:b="http://schemas.openxmlformats.org/officeDocument/2006/bibliography" xmlns="http://schemas.openxmlformats.org/officeDocument/2006/bibliography" SelectedStyle="\APASixthEditionOfficeOnline.xsl" StyleName="APA" Version="6"/>
+</file>
+
+<file path=customXml/item4.xml><?xml version="1.0" encoding="utf-8"?>
+<p:properties xmlns:p="http://schemas.microsoft.com/office/2006/metadata/properties" xmlns:xsi="http://www.w3.org/2001/XMLSchema-instance" xmlns:pc="http://schemas.microsoft.com/office/infopath/2007/PartnerControls">
+  <documentManagement>
+    <TaxCatchAll xmlns="c0a5e2f2-cbc9-444d-acb1-da3840c97b19" xsi:nil="true"/>
+    <lcf76f155ced4ddcb4097134ff3c332f xmlns="17fa7942-0d9f-40ad-9093-ce71332f67f5">
+      <Terms xmlns="http://schemas.microsoft.com/office/infopath/2007/PartnerControls"/>
+    </lcf76f155ced4ddcb4097134ff3c332f>
+  </documentManagement>
+</p:properties>
+</file>
+
 <file path=customXml/itemProps1.xml><?xml version="1.0" encoding="utf-8"?>
 <ds:datastoreItem xmlns:ds="http://schemas.openxmlformats.org/officeDocument/2006/customXml" ds:itemID="{5B075FEA-4E01-4107-8B62-6F06417D51EB}">
   <ds:schemaRefs>
@@ -3029,25 +3029,6 @@
 </file>
 
 <file path=customXml/itemProps2.xml><?xml version="1.0" encoding="utf-8"?>
-<ds:datastoreItem xmlns:ds="http://schemas.openxmlformats.org/officeDocument/2006/customXml" ds:itemID="{9E1FEEAB-B510-40FA-8CAE-DC1A4BCFB7AF}">
-  <ds:schemaRefs>
-    <ds:schemaRef ds:uri="http://schemas.microsoft.com/office/2006/metadata/properties"/>
-    <ds:schemaRef ds:uri="http://schemas.microsoft.com/office/infopath/2007/PartnerControls"/>
-    <ds:schemaRef ds:uri="c0a5e2f2-cbc9-444d-acb1-da3840c97b19"/>
-    <ds:schemaRef ds:uri="17fa7942-0d9f-40ad-9093-ce71332f67f5"/>
-  </ds:schemaRefs>
-</ds:datastoreItem>
-</file>
-
-<file path=customXml/itemProps3.xml><?xml version="1.0" encoding="utf-8"?>
-<ds:datastoreItem xmlns:ds="http://schemas.openxmlformats.org/officeDocument/2006/customXml" ds:itemID="{64FA4F1C-B507-441D-9669-8C36907E557A}">
-  <ds:schemaRefs>
-    <ds:schemaRef ds:uri="http://schemas.openxmlformats.org/officeDocument/2006/bibliography"/>
-  </ds:schemaRefs>
-</ds:datastoreItem>
-</file>
-
-<file path=customXml/itemProps4.xml><?xml version="1.0" encoding="utf-8"?>
 <ds:datastoreItem xmlns:ds="http://schemas.openxmlformats.org/officeDocument/2006/customXml" ds:itemID="{611802FA-C135-4E57-8C02-A7974D1B7D21}">
   <ds:schemaRefs>
     <ds:schemaRef ds:uri="http://schemas.microsoft.com/office/2006/metadata/contentType"/>
@@ -3064,4 +3045,23 @@
     <ds:schemaRef ds:uri="http://schemas.microsoft.com/internal/obd"/>
   </ds:schemaRefs>
 </ds:datastoreItem>
+</file>
+
+<file path=customXml/itemProps3.xml><?xml version="1.0" encoding="utf-8"?>
+<ds:datastoreItem xmlns:ds="http://schemas.openxmlformats.org/officeDocument/2006/customXml" ds:itemID="{64FA4F1C-B507-441D-9669-8C36907E557A}">
+  <ds:schemaRefs>
+    <ds:schemaRef ds:uri="http://schemas.openxmlformats.org/officeDocument/2006/bibliography"/>
+  </ds:schemaRefs>
+</ds:datastoreItem>
+</file>
+
+<file path=customXml/itemProps4.xml><?xml version="1.0" encoding="utf-8"?>
+<ds:datastoreItem xmlns:ds="http://schemas.openxmlformats.org/officeDocument/2006/customXml" ds:itemID="{9E1FEEAB-B510-40FA-8CAE-DC1A4BCFB7AF}">
+  <ds:schemaRefs>
+    <ds:schemaRef ds:uri="http://schemas.microsoft.com/office/2006/metadata/properties"/>
+    <ds:schemaRef ds:uri="http://schemas.microsoft.com/office/infopath/2007/PartnerControls"/>
+    <ds:schemaRef ds:uri="c0a5e2f2-cbc9-444d-acb1-da3840c97b19"/>
+    <ds:schemaRef ds:uri="17fa7942-0d9f-40ad-9093-ce71332f67f5"/>
+  </ds:schemaRefs>
+</ds:datastoreItem>
 </file>
</xml_diff>

<commit_message>
Update both output formats to have the same font (Proxima Nova)
</commit_message>
<xml_diff>
--- a/AAGI_Word_Style_Template.docx
+++ b/AAGI_Word_Style_Template.docx
@@ -5,7 +5,6 @@
     <w:p>
       <w:pPr>
         <w:pStyle w:val="Title"/>
-        <w:ind w:left="-284" w:right="-336"/>
       </w:pPr>
       <w:r>
         <w:t>Analytics for the Australian Grains Industry</w:t>
@@ -17,48 +16,27 @@
     <w:p>
       <w:pPr>
         <w:pStyle w:val="Subtitle"/>
-        <w:rPr>
-          <w:color w:val="262625"/>
-        </w:rPr>
-      </w:pPr>
-      <w:r>
-        <w:rPr>
-          <w:color w:val="262625"/>
-        </w:rPr>
+      </w:pPr>
+      <w:r>
         <w:t xml:space="preserve">GRDC Investment Project </w:t>
       </w:r>
       <w:r>
-        <w:rPr>
-          <w:color w:val="262625"/>
-        </w:rPr>
         <w:t>XXXXXXX-XXX</w:t>
       </w:r>
     </w:p>
     <w:p>
       <w:pPr>
         <w:pStyle w:val="Author"/>
-        <w:rPr>
-          <w:color w:val="262625"/>
-        </w:rPr>
-      </w:pPr>
-      <w:r>
-        <w:rPr>
-          <w:color w:val="262625"/>
-        </w:rPr>
+      </w:pPr>
+      <w:r>
         <w:t>Author</w:t>
       </w:r>
     </w:p>
     <w:p>
       <w:pPr>
         <w:pStyle w:val="Date"/>
-        <w:rPr>
-          <w:color w:val="262625"/>
-        </w:rPr>
-      </w:pPr>
-      <w:r>
-        <w:rPr>
-          <w:color w:val="262625"/>
-        </w:rPr>
+      </w:pPr>
+      <w:r>
         <w:t>Date</w:t>
       </w:r>
     </w:p>
@@ -79,6 +57,9 @@
     <w:p>
       <w:pPr>
         <w:pStyle w:val="Abstract"/>
+        <w:rPr>
+          <w:rFonts w:ascii="Proxima Nova" w:hAnsi="Proxima Nova"/>
+        </w:rPr>
       </w:pPr>
       <w:r>
         <w:t>Abstract</w:t>
@@ -105,8 +86,7 @@
       </w:sdtPr>
       <w:sdtEndPr>
         <w:rPr>
-          <w:rFonts w:ascii="Proxima Nova" w:eastAsiaTheme="minorEastAsia" w:hAnsi="Proxima Nova" w:cs="Times New Roman (Body CS)"/>
-          <w:b/>
+          <w:rFonts w:ascii="Proxima Nova Rg" w:eastAsiaTheme="minorEastAsia" w:hAnsi="Proxima Nova Rg" w:cs="Times New Roman (Body CS)"/>
           <w:bCs/>
           <w:noProof/>
           <w:sz w:val="22"/>
@@ -536,28 +516,13 @@
           <w:rStyle w:val="VerbatimChar"/>
           <w:color w:val="262625"/>
         </w:rPr>
-        <w:t xml:space="preserve"> Verbatim </w:t>
-      </w:r>
-      <w:proofErr w:type="gramStart"/>
-      <w:r>
-        <w:rPr>
-          <w:rStyle w:val="VerbatimChar"/>
-          <w:color w:val="262625"/>
-        </w:rPr>
-        <w:t xml:space="preserve">Char </w:t>
-      </w:r>
-      <w:r>
-        <w:rPr>
-          <w:color w:val="262625"/>
-        </w:rPr>
-        <w:t xml:space="preserve"> .</w:t>
-      </w:r>
-      <w:proofErr w:type="gramEnd"/>
-      <w:r>
-        <w:rPr>
-          <w:color w:val="262625"/>
-        </w:rPr>
-        <w:t xml:space="preserve">    </w:t>
+        <w:t xml:space="preserve"> Verbatim Char </w:t>
+      </w:r>
+      <w:r>
+        <w:rPr>
+          <w:color w:val="262625"/>
+        </w:rPr>
+        <w:t xml:space="preserve"> .    </w:t>
       </w:r>
       <w:hyperlink r:id="rId11">
         <w:r>
@@ -623,8 +588,8 @@
         <w:tblLook w:val="07E0" w:firstRow="1" w:lastRow="1" w:firstColumn="1" w:lastColumn="1" w:noHBand="1" w:noVBand="1"/>
       </w:tblPr>
       <w:tblGrid>
-        <w:gridCol w:w="815"/>
-        <w:gridCol w:w="815"/>
+        <w:gridCol w:w="814"/>
+        <w:gridCol w:w="814"/>
       </w:tblGrid>
       <w:tr>
         <w:trPr>
@@ -720,7 +685,13 @@
         <w:rPr>
           <w:color w:val="262625"/>
         </w:rPr>
-        <w:t xml:space="preserve"> Image Caption </w:t>
+        <w:t xml:space="preserve"> </w:t>
+      </w:r>
+      <w:r>
+        <w:rPr>
+          <w:color w:val="262625"/>
+        </w:rPr>
+        <w:t xml:space="preserve">Image Caption </w:t>
       </w:r>
     </w:p>
     <w:p>
@@ -1755,9 +1726,9 @@
   <w:style w:type="paragraph" w:default="1" w:styleId="Normal">
     <w:name w:val="Normal"/>
     <w:qFormat/>
-    <w:rsid w:val="00AD2A63"/>
+    <w:rsid w:val="00706FD1"/>
     <w:rPr>
-      <w:rFonts w:ascii="Proxima Nova" w:eastAsiaTheme="minorEastAsia" w:hAnsi="Proxima Nova" w:cs="Times New Roman (Body CS)"/>
+      <w:rFonts w:ascii="Proxima Nova Rg" w:eastAsiaTheme="minorEastAsia" w:hAnsi="Proxima Nova Rg" w:cs="Times New Roman (Body CS)"/>
       <w:kern w:val="21"/>
       <w:sz w:val="22"/>
     </w:rPr>
@@ -1768,7 +1739,7 @@
     <w:next w:val="BodyText"/>
     <w:uiPriority w:val="9"/>
     <w:qFormat/>
-    <w:rsid w:val="00A452F3"/>
+    <w:rsid w:val="00E0014C"/>
     <w:pPr>
       <w:keepNext/>
       <w:keepLines/>
@@ -1791,7 +1762,7 @@
     <w:uiPriority w:val="9"/>
     <w:unhideWhenUsed/>
     <w:qFormat/>
-    <w:rsid w:val="00065CF7"/>
+    <w:rsid w:val="00E0014C"/>
     <w:pPr>
       <w:keepNext/>
       <w:keepLines/>
@@ -1814,7 +1785,7 @@
     <w:uiPriority w:val="9"/>
     <w:unhideWhenUsed/>
     <w:qFormat/>
-    <w:rsid w:val="00067A4F"/>
+    <w:rsid w:val="00E0014C"/>
     <w:pPr>
       <w:keepNext/>
       <w:keepLines/>
@@ -1833,7 +1804,7 @@
     <w:uiPriority w:val="9"/>
     <w:unhideWhenUsed/>
     <w:qFormat/>
-    <w:rsid w:val="00B93AFF"/>
+    <w:rsid w:val="00E0014C"/>
     <w:pPr>
       <w:keepNext/>
       <w:keepLines/>
@@ -1853,7 +1824,7 @@
     <w:uiPriority w:val="9"/>
     <w:unhideWhenUsed/>
     <w:qFormat/>
-    <w:rsid w:val="00B93AFF"/>
+    <w:rsid w:val="00E0014C"/>
     <w:pPr>
       <w:keepNext/>
       <w:keepLines/>
@@ -1872,7 +1843,7 @@
     <w:uiPriority w:val="9"/>
     <w:unhideWhenUsed/>
     <w:qFormat/>
-    <w:rsid w:val="00B93AFF"/>
+    <w:rsid w:val="00E0014C"/>
     <w:pPr>
       <w:keepNext/>
       <w:keepLines/>
@@ -1890,7 +1861,7 @@
     <w:uiPriority w:val="9"/>
     <w:unhideWhenUsed/>
     <w:qFormat/>
-    <w:rsid w:val="00B93AFF"/>
+    <w:rsid w:val="00E0014C"/>
     <w:pPr>
       <w:keepNext/>
       <w:keepLines/>
@@ -1908,7 +1879,7 @@
     <w:uiPriority w:val="9"/>
     <w:unhideWhenUsed/>
     <w:qFormat/>
-    <w:rsid w:val="00B93AFF"/>
+    <w:rsid w:val="00E0014C"/>
     <w:pPr>
       <w:keepNext/>
       <w:keepLines/>
@@ -1926,7 +1897,7 @@
     <w:uiPriority w:val="9"/>
     <w:unhideWhenUsed/>
     <w:qFormat/>
-    <w:rsid w:val="00B93AFF"/>
+    <w:rsid w:val="00E0014C"/>
     <w:pPr>
       <w:keepNext/>
       <w:keepLines/>
@@ -1968,20 +1939,17 @@
     <w:name w:val="Body Text"/>
     <w:basedOn w:val="Normal"/>
     <w:qFormat/>
-    <w:rsid w:val="002E7393"/>
+    <w:rsid w:val="00E0014C"/>
     <w:pPr>
       <w:spacing w:before="180" w:after="180"/>
     </w:pPr>
-    <w:rPr>
-      <w:rFonts w:ascii="Proxima Nova Rg" w:hAnsi="Proxima Nova Rg"/>
-    </w:rPr>
   </w:style>
   <w:style w:type="paragraph" w:customStyle="1" w:styleId="FirstParagraph">
     <w:name w:val="First Paragraph"/>
     <w:basedOn w:val="BodyText"/>
     <w:next w:val="BodyText"/>
     <w:qFormat/>
-    <w:rsid w:val="002E7393"/>
+    <w:rsid w:val="00E0014C"/>
   </w:style>
   <w:style w:type="paragraph" w:customStyle="1" w:styleId="Compact">
     <w:name w:val="Compact"/>
@@ -1996,7 +1964,7 @@
     <w:basedOn w:val="Normal"/>
     <w:next w:val="BodyText"/>
     <w:qFormat/>
-    <w:rsid w:val="00E35350"/>
+    <w:rsid w:val="00E0014C"/>
     <w:pPr>
       <w:keepNext/>
       <w:keepLines/>
@@ -2007,7 +1975,7 @@
       <w:jc w:val="right"/>
     </w:pPr>
     <w:rPr>
-      <w:rFonts w:ascii="Proxima Nova Rg" w:eastAsiaTheme="majorEastAsia" w:hAnsi="Proxima Nova Rg" w:cstheme="majorBidi"/>
+      <w:rFonts w:eastAsiaTheme="majorEastAsia" w:cstheme="majorBidi"/>
       <w:b/>
       <w:bCs/>
       <w:color w:val="00808C"/>
@@ -2037,7 +2005,7 @@
     <w:name w:val="Author"/>
     <w:next w:val="BodyText"/>
     <w:qFormat/>
-    <w:rsid w:val="00A50C74"/>
+    <w:rsid w:val="00E0014C"/>
     <w:pPr>
       <w:keepNext/>
       <w:keepLines/>
@@ -2054,7 +2022,7 @@
     <w:next w:val="BodyText"/>
     <w:link w:val="DateChar"/>
     <w:qFormat/>
-    <w:rsid w:val="00A66A1D"/>
+    <w:rsid w:val="00E0014C"/>
     <w:pPr>
       <w:keepNext/>
       <w:keepLines/>
@@ -2072,7 +2040,7 @@
     <w:basedOn w:val="Normal"/>
     <w:next w:val="Abstract"/>
     <w:qFormat/>
-    <w:rsid w:val="00A452F3"/>
+    <w:rsid w:val="00E0014C"/>
     <w:pPr>
       <w:keepNext/>
       <w:keepLines/>
@@ -2081,7 +2049,6 @@
       <w:jc w:val="center"/>
     </w:pPr>
     <w:rPr>
-      <w:rFonts w:ascii="Proxima Nova Rg" w:hAnsi="Proxima Nova Rg"/>
       <w:b/>
       <w:color w:val="00808C"/>
       <w:sz w:val="20"/>
@@ -2093,7 +2060,7 @@
     <w:basedOn w:val="Normal"/>
     <w:next w:val="BodyText"/>
     <w:qFormat/>
-    <w:rsid w:val="00A452F3"/>
+    <w:rsid w:val="00E0014C"/>
     <w:pPr>
       <w:keepNext/>
       <w:keepLines/>
@@ -2101,7 +2068,6 @@
       <w:jc w:val="both"/>
     </w:pPr>
     <w:rPr>
-      <w:rFonts w:ascii="Proxima Nova Rg" w:hAnsi="Proxima Nova Rg"/>
       <w:sz w:val="20"/>
       <w:szCs w:val="20"/>
     </w:rPr>
@@ -2130,10 +2096,7 @@
     <w:uiPriority w:val="9"/>
     <w:unhideWhenUsed/>
     <w:qFormat/>
-    <w:rsid w:val="002E7393"/>
-    <w:rPr>
-      <w:rFonts w:ascii="Proxima Nova Rg" w:hAnsi="Proxima Nova Rg"/>
-    </w:rPr>
+    <w:rsid w:val="00E0014C"/>
   </w:style>
   <w:style w:type="paragraph" w:customStyle="1" w:styleId="FootnoteBlockText">
     <w:name w:val="Footnote Block Text"/>
@@ -2191,24 +2154,20 @@
     <w:name w:val="Definition Term"/>
     <w:basedOn w:val="Normal"/>
     <w:next w:val="Definition"/>
-    <w:rsid w:val="002E7393"/>
+    <w:rsid w:val="00E0014C"/>
     <w:pPr>
       <w:keepNext/>
       <w:keepLines/>
       <w:spacing w:after="0"/>
     </w:pPr>
     <w:rPr>
-      <w:rFonts w:ascii="Proxima Nova Rg" w:hAnsi="Proxima Nova Rg"/>
       <w:b/>
     </w:rPr>
   </w:style>
   <w:style w:type="paragraph" w:customStyle="1" w:styleId="Definition">
     <w:name w:val="Definition"/>
     <w:basedOn w:val="Normal"/>
-    <w:rsid w:val="002E7393"/>
-    <w:rPr>
-      <w:rFonts w:ascii="Proxima Nova Rg" w:hAnsi="Proxima Nova Rg"/>
-    </w:rPr>
+    <w:rsid w:val="00E0014C"/>
   </w:style>
   <w:style w:type="paragraph" w:styleId="Caption">
     <w:name w:val="caption"/>
@@ -2224,21 +2183,15 @@
   <w:style w:type="paragraph" w:customStyle="1" w:styleId="TableCaption">
     <w:name w:val="Table Caption"/>
     <w:basedOn w:val="Caption"/>
-    <w:rsid w:val="002E7393"/>
+    <w:rsid w:val="00E0014C"/>
     <w:pPr>
       <w:keepNext/>
     </w:pPr>
-    <w:rPr>
-      <w:rFonts w:ascii="Proxima Nova Rg" w:hAnsi="Proxima Nova Rg"/>
-    </w:rPr>
   </w:style>
   <w:style w:type="paragraph" w:customStyle="1" w:styleId="ImageCaption">
     <w:name w:val="Image Caption"/>
     <w:basedOn w:val="Caption"/>
-    <w:rsid w:val="002E7393"/>
-    <w:rPr>
-      <w:rFonts w:ascii="Proxima Nova Rg" w:hAnsi="Proxima Nova Rg"/>
-    </w:rPr>
+    <w:rsid w:val="00DF0883"/>
   </w:style>
   <w:style w:type="paragraph" w:customStyle="1" w:styleId="Figure">
     <w:name w:val="Figure"/>
@@ -2279,7 +2232,7 @@
     <w:name w:val="Hyperlink"/>
     <w:basedOn w:val="CaptionChar"/>
     <w:uiPriority w:val="99"/>
-    <w:rsid w:val="002E7393"/>
+    <w:rsid w:val="00E0014C"/>
     <w:rPr>
       <w:rFonts w:ascii="Proxima Nova Rg" w:hAnsi="Proxima Nova Rg"/>
       <w:color w:val="4F81BD" w:themeColor="accent1"/>
@@ -2292,15 +2245,13 @@
     <w:uiPriority w:val="39"/>
     <w:unhideWhenUsed/>
     <w:qFormat/>
-    <w:rsid w:val="00A452F3"/>
+    <w:rsid w:val="00B21817"/>
     <w:pPr>
       <w:pageBreakBefore/>
       <w:spacing w:before="240" w:line="259" w:lineRule="auto"/>
       <w:outlineLvl w:val="9"/>
     </w:pPr>
     <w:rPr>
-      <w:rFonts w:ascii="Proxima Nova Rg" w:hAnsi="Proxima Nova Rg"/>
-      <w:b w:val="0"/>
       <w:bCs w:val="0"/>
     </w:rPr>
   </w:style>
@@ -2308,7 +2259,7 @@
     <w:name w:val="Date Char"/>
     <w:basedOn w:val="DefaultParagraphFont"/>
     <w:link w:val="Date"/>
-    <w:rsid w:val="00A66A1D"/>
+    <w:rsid w:val="00E0014C"/>
     <w:rPr>
       <w:rFonts w:ascii="Proxima Nova Rg" w:hAnsi="Proxima Nova Rg"/>
     </w:rPr>
@@ -2413,9 +2364,6 @@
       </w:tabs>
       <w:spacing w:after="0"/>
     </w:pPr>
-    <w:rPr>
-      <w:rFonts w:ascii="Proxima Nova Rg" w:hAnsi="Proxima Nova Rg"/>
-    </w:rPr>
   </w:style>
   <w:style w:type="character" w:customStyle="1" w:styleId="FooterChar">
     <w:name w:val="Footer Char"/>
@@ -2762,15 +2710,6 @@
 </file>
 
 <file path=customXml/item1.xml><?xml version="1.0" encoding="utf-8"?>
-<?mso-contentType ?>
-<FormTemplates xmlns="http://schemas.microsoft.com/sharepoint/v3/contenttype/forms">
-  <Display>DocumentLibraryForm</Display>
-  <Edit>DocumentLibraryForm</Edit>
-  <New>DocumentLibraryForm</New>
-</FormTemplates>
-</file>
-
-<file path=customXml/item2.xml><?xml version="1.0" encoding="utf-8"?>
 <ct:contentTypeSchema xmlns:ct="http://schemas.microsoft.com/office/2006/metadata/contentType" xmlns:ma="http://schemas.microsoft.com/office/2006/metadata/properties/metaAttributes" ct:_="" ma:_="" ma:contentTypeName="Document" ma:contentTypeID="0x010100BE37AAF0DD5F4448A506F792B732F161" ma:contentTypeVersion="15" ma:contentTypeDescription="Create a new document." ma:contentTypeScope="" ma:versionID="4f9eece326cb8525d683a1ea9e6b2db6">
   <xsd:schema xmlns:xsd="http://www.w3.org/2001/XMLSchema" xmlns:xs="http://www.w3.org/2001/XMLSchema" xmlns:p="http://schemas.microsoft.com/office/2006/metadata/properties" xmlns:ns2="17fa7942-0d9f-40ad-9093-ce71332f67f5" xmlns:ns3="c0a5e2f2-cbc9-444d-acb1-da3840c97b19" targetNamespace="http://schemas.microsoft.com/office/2006/metadata/properties" ma:root="true" ma:fieldsID="83691a1f05b251e90b3a47d11cb76344" ns2:_="" ns3:_="">
     <xsd:import namespace="17fa7942-0d9f-40ad-9093-ce71332f67f5"/>
@@ -3005,11 +2944,11 @@
 </ct:contentTypeSchema>
 </file>
 
-<file path=customXml/item3.xml><?xml version="1.0" encoding="utf-8"?>
+<file path=customXml/item2.xml><?xml version="1.0" encoding="utf-8"?>
 <b:Sources xmlns:b="http://schemas.openxmlformats.org/officeDocument/2006/bibliography" xmlns="http://schemas.openxmlformats.org/officeDocument/2006/bibliography" SelectedStyle="\APASixthEditionOfficeOnline.xsl" StyleName="APA" Version="6"/>
 </file>
 
-<file path=customXml/item4.xml><?xml version="1.0" encoding="utf-8"?>
+<file path=customXml/item3.xml><?xml version="1.0" encoding="utf-8"?>
 <p:properties xmlns:p="http://schemas.microsoft.com/office/2006/metadata/properties" xmlns:xsi="http://www.w3.org/2001/XMLSchema-instance" xmlns:pc="http://schemas.microsoft.com/office/infopath/2007/PartnerControls">
   <documentManagement>
     <TaxCatchAll xmlns="c0a5e2f2-cbc9-444d-acb1-da3840c97b19" xsi:nil="true"/>
@@ -3020,15 +2959,16 @@
 </p:properties>
 </file>
 
-<file path=customXml/itemProps1.xml><?xml version="1.0" encoding="utf-8"?>
-<ds:datastoreItem xmlns:ds="http://schemas.openxmlformats.org/officeDocument/2006/customXml" ds:itemID="{5B075FEA-4E01-4107-8B62-6F06417D51EB}">
-  <ds:schemaRefs>
-    <ds:schemaRef ds:uri="http://schemas.microsoft.com/sharepoint/v3/contenttype/forms"/>
-  </ds:schemaRefs>
-</ds:datastoreItem>
+<file path=customXml/item4.xml><?xml version="1.0" encoding="utf-8"?>
+<?mso-contentType ?>
+<FormTemplates xmlns="http://schemas.microsoft.com/sharepoint/v3/contenttype/forms">
+  <Display>DocumentLibraryForm</Display>
+  <Edit>DocumentLibraryForm</Edit>
+  <New>DocumentLibraryForm</New>
+</FormTemplates>
 </file>
 
-<file path=customXml/itemProps2.xml><?xml version="1.0" encoding="utf-8"?>
+<file path=customXml/itemProps1.xml><?xml version="1.0" encoding="utf-8"?>
 <ds:datastoreItem xmlns:ds="http://schemas.openxmlformats.org/officeDocument/2006/customXml" ds:itemID="{611802FA-C135-4E57-8C02-A7974D1B7D21}">
   <ds:schemaRefs>
     <ds:schemaRef ds:uri="http://schemas.microsoft.com/office/2006/metadata/contentType"/>
@@ -3047,7 +2987,7 @@
 </ds:datastoreItem>
 </file>
 
-<file path=customXml/itemProps3.xml><?xml version="1.0" encoding="utf-8"?>
+<file path=customXml/itemProps2.xml><?xml version="1.0" encoding="utf-8"?>
 <ds:datastoreItem xmlns:ds="http://schemas.openxmlformats.org/officeDocument/2006/customXml" ds:itemID="{64FA4F1C-B507-441D-9669-8C36907E557A}">
   <ds:schemaRefs>
     <ds:schemaRef ds:uri="http://schemas.openxmlformats.org/officeDocument/2006/bibliography"/>
@@ -3055,7 +2995,7 @@
 </ds:datastoreItem>
 </file>
 
-<file path=customXml/itemProps4.xml><?xml version="1.0" encoding="utf-8"?>
+<file path=customXml/itemProps3.xml><?xml version="1.0" encoding="utf-8"?>
 <ds:datastoreItem xmlns:ds="http://schemas.openxmlformats.org/officeDocument/2006/customXml" ds:itemID="{9E1FEEAB-B510-40FA-8CAE-DC1A4BCFB7AF}">
   <ds:schemaRefs>
     <ds:schemaRef ds:uri="http://schemas.microsoft.com/office/2006/metadata/properties"/>
@@ -3064,4 +3004,12 @@
     <ds:schemaRef ds:uri="17fa7942-0d9f-40ad-9093-ce71332f67f5"/>
   </ds:schemaRefs>
 </ds:datastoreItem>
+</file>
+
+<file path=customXml/itemProps4.xml><?xml version="1.0" encoding="utf-8"?>
+<ds:datastoreItem xmlns:ds="http://schemas.openxmlformats.org/officeDocument/2006/customXml" ds:itemID="{5B075FEA-4E01-4107-8B62-6F06417D51EB}">
+  <ds:schemaRefs>
+    <ds:schemaRef ds:uri="http://schemas.microsoft.com/sharepoint/v3/contenttype/forms"/>
+  </ds:schemaRefs>
+</ds:datastoreItem>
 </file>
</xml_diff>